<commit_message>
added elements and formatting to the home page
</commit_message>
<xml_diff>
--- a/learning_diary.docx
+++ b/learning_diary.docx
@@ -14,7 +14,6 @@
           <w:lang w:val="en-US"/>
         </w:rPr>
       </w:pPr>
-      <w:proofErr w:type="spellStart"/>
       <w:r>
         <w:rPr>
           <w:rFonts w:ascii="Times New Roman" w:hAnsi="Times New Roman" w:cs="Times New Roman"/>
@@ -23,10 +22,13 @@
           <w:szCs w:val="24"/>
           <w:lang w:val="en-US"/>
         </w:rPr>
-        <w:t>Lappeenrannan</w:t>
-      </w:r>
-      <w:proofErr w:type="spellEnd"/>
-      <w:r>
+        <w:t>Lappeenrannan teknillinen yliopisto</w:t>
+      </w:r>
+    </w:p>
+    <w:p>
+      <w:pPr>
+        <w:pStyle w:val="Otsikko"/>
+        <w:jc w:val="both"/>
         <w:rPr>
           <w:rFonts w:ascii="Times New Roman" w:hAnsi="Times New Roman" w:cs="Times New Roman"/>
           <w:b w:val="0"/>
@@ -34,9 +36,7 @@
           <w:szCs w:val="24"/>
           <w:lang w:val="en-US"/>
         </w:rPr>
-        <w:t xml:space="preserve"> </w:t>
-      </w:r>
-      <w:proofErr w:type="spellStart"/>
+      </w:pPr>
       <w:r>
         <w:rPr>
           <w:rFonts w:ascii="Times New Roman" w:hAnsi="Times New Roman" w:cs="Times New Roman"/>
@@ -45,10 +45,13 @@
           <w:szCs w:val="24"/>
           <w:lang w:val="en-US"/>
         </w:rPr>
-        <w:t>teknillinen</w:t>
-      </w:r>
-      <w:proofErr w:type="spellEnd"/>
-      <w:r>
+        <w:t>School of Business and Management</w:t>
+      </w:r>
+    </w:p>
+    <w:p>
+      <w:pPr>
+        <w:pStyle w:val="Otsikko"/>
+        <w:jc w:val="both"/>
         <w:rPr>
           <w:rFonts w:ascii="Times New Roman" w:hAnsi="Times New Roman" w:cs="Times New Roman"/>
           <w:b w:val="0"/>
@@ -56,10 +59,69 @@
           <w:szCs w:val="24"/>
           <w:lang w:val="en-US"/>
         </w:rPr>
-        <w:t xml:space="preserve"> </w:t>
-      </w:r>
-      <w:proofErr w:type="spellStart"/>
-      <w:r>
+      </w:pPr>
+    </w:p>
+    <w:p>
+      <w:pPr>
+        <w:pStyle w:val="Otsikko"/>
+        <w:jc w:val="left"/>
+        <w:rPr>
+          <w:rFonts w:ascii="Times New Roman" w:hAnsi="Times New Roman"/>
+          <w:b w:val="0"/>
+          <w:sz w:val="24"/>
+          <w:szCs w:val="24"/>
+          <w:lang w:val="en-US"/>
+        </w:rPr>
+      </w:pPr>
+    </w:p>
+    <w:p>
+      <w:pPr>
+        <w:pStyle w:val="Otsikko"/>
+        <w:jc w:val="left"/>
+        <w:rPr>
+          <w:sz w:val="24"/>
+          <w:szCs w:val="24"/>
+          <w:lang w:val="en-US"/>
+        </w:rPr>
+      </w:pPr>
+    </w:p>
+    <w:p>
+      <w:pPr>
+        <w:pStyle w:val="Otsikko"/>
+        <w:jc w:val="left"/>
+        <w:rPr>
+          <w:sz w:val="24"/>
+          <w:szCs w:val="24"/>
+          <w:lang w:val="en-US"/>
+        </w:rPr>
+      </w:pPr>
+    </w:p>
+    <w:p>
+      <w:pPr>
+        <w:pStyle w:val="Otsikko"/>
+        <w:jc w:val="left"/>
+        <w:rPr>
+          <w:sz w:val="24"/>
+          <w:szCs w:val="24"/>
+          <w:lang w:val="en-US"/>
+        </w:rPr>
+      </w:pPr>
+    </w:p>
+    <w:p>
+      <w:pPr>
+        <w:pStyle w:val="Otsikko"/>
+        <w:jc w:val="left"/>
+        <w:rPr>
+          <w:sz w:val="24"/>
+          <w:szCs w:val="24"/>
+          <w:lang w:val="en-US"/>
+        </w:rPr>
+      </w:pPr>
+    </w:p>
+    <w:p>
+      <w:pPr>
+        <w:pStyle w:val="Otsikko"/>
+        <w:jc w:val="both"/>
         <w:rPr>
           <w:rFonts w:ascii="Times New Roman" w:hAnsi="Times New Roman" w:cs="Times New Roman"/>
           <w:b w:val="0"/>
@@ -67,14 +129,8 @@
           <w:szCs w:val="24"/>
           <w:lang w:val="en-US"/>
         </w:rPr>
-        <w:t>yliopisto</w:t>
-      </w:r>
-      <w:proofErr w:type="spellEnd"/>
-    </w:p>
-    <w:p>
-      <w:pPr>
-        <w:pStyle w:val="Otsikko"/>
-        <w:jc w:val="both"/>
+      </w:pPr>
+      <w:r>
         <w:rPr>
           <w:rFonts w:ascii="Times New Roman" w:hAnsi="Times New Roman" w:cs="Times New Roman"/>
           <w:b w:val="0"/>
@@ -82,121 +138,7 @@
           <w:szCs w:val="24"/>
           <w:lang w:val="en-US"/>
         </w:rPr>
-      </w:pPr>
-      <w:r>
-        <w:rPr>
-          <w:rFonts w:ascii="Times New Roman" w:hAnsi="Times New Roman" w:cs="Times New Roman"/>
-          <w:b w:val="0"/>
-          <w:sz w:val="24"/>
-          <w:szCs w:val="24"/>
-          <w:lang w:val="en-US"/>
-        </w:rPr>
-        <w:t>School of Business and Management</w:t>
-      </w:r>
-    </w:p>
-    <w:p>
-      <w:pPr>
-        <w:pStyle w:val="Otsikko"/>
-        <w:jc w:val="both"/>
-        <w:rPr>
-          <w:rFonts w:ascii="Times New Roman" w:hAnsi="Times New Roman" w:cs="Times New Roman"/>
-          <w:b w:val="0"/>
-          <w:sz w:val="24"/>
-          <w:szCs w:val="24"/>
-          <w:lang w:val="en-US"/>
-        </w:rPr>
-      </w:pPr>
-    </w:p>
-    <w:p>
-      <w:pPr>
-        <w:pStyle w:val="Otsikko"/>
-        <w:jc w:val="left"/>
-        <w:rPr>
-          <w:rFonts w:ascii="Times New Roman" w:hAnsi="Times New Roman"/>
-          <w:b w:val="0"/>
-          <w:sz w:val="24"/>
-          <w:szCs w:val="24"/>
-          <w:lang w:val="en-US"/>
-        </w:rPr>
-      </w:pPr>
-    </w:p>
-    <w:p>
-      <w:pPr>
-        <w:pStyle w:val="Otsikko"/>
-        <w:jc w:val="left"/>
-        <w:rPr>
-          <w:sz w:val="24"/>
-          <w:szCs w:val="24"/>
-          <w:lang w:val="en-US"/>
-        </w:rPr>
-      </w:pPr>
-    </w:p>
-    <w:p>
-      <w:pPr>
-        <w:pStyle w:val="Otsikko"/>
-        <w:jc w:val="left"/>
-        <w:rPr>
-          <w:sz w:val="24"/>
-          <w:szCs w:val="24"/>
-          <w:lang w:val="en-US"/>
-        </w:rPr>
-      </w:pPr>
-    </w:p>
-    <w:p>
-      <w:pPr>
-        <w:pStyle w:val="Otsikko"/>
-        <w:jc w:val="left"/>
-        <w:rPr>
-          <w:sz w:val="24"/>
-          <w:szCs w:val="24"/>
-          <w:lang w:val="en-US"/>
-        </w:rPr>
-      </w:pPr>
-    </w:p>
-    <w:p>
-      <w:pPr>
-        <w:pStyle w:val="Otsikko"/>
-        <w:jc w:val="left"/>
-        <w:rPr>
-          <w:sz w:val="24"/>
-          <w:szCs w:val="24"/>
-          <w:lang w:val="en-US"/>
-        </w:rPr>
-      </w:pPr>
-    </w:p>
-    <w:p>
-      <w:pPr>
-        <w:pStyle w:val="Otsikko"/>
-        <w:jc w:val="both"/>
-        <w:rPr>
-          <w:rFonts w:ascii="Times New Roman" w:hAnsi="Times New Roman" w:cs="Times New Roman"/>
-          <w:b w:val="0"/>
-          <w:sz w:val="24"/>
-          <w:szCs w:val="24"/>
-          <w:lang w:val="en-US"/>
-        </w:rPr>
-      </w:pPr>
-      <w:proofErr w:type="spellStart"/>
-      <w:r>
-        <w:rPr>
-          <w:rFonts w:ascii="Times New Roman" w:hAnsi="Times New Roman" w:cs="Times New Roman"/>
-          <w:b w:val="0"/>
-          <w:sz w:val="24"/>
-          <w:szCs w:val="24"/>
-          <w:lang w:val="en-US"/>
-        </w:rPr>
-        <w:t>Sofware</w:t>
-      </w:r>
-      <w:proofErr w:type="spellEnd"/>
-      <w:r>
-        <w:rPr>
-          <w:rFonts w:ascii="Times New Roman" w:hAnsi="Times New Roman" w:cs="Times New Roman"/>
-          <w:b w:val="0"/>
-          <w:sz w:val="24"/>
-          <w:szCs w:val="24"/>
-          <w:lang w:val="en-US"/>
-        </w:rPr>
-        <w:t xml:space="preserve"> Development Skills</w:t>
+        <w:t>Sofware Development Skills</w:t>
       </w:r>
     </w:p>
     <w:p>
@@ -626,22 +568,198 @@
           <w:lang w:val="en-US"/>
         </w:rPr>
       </w:pPr>
-    </w:p>
-    <w:p>
-      <w:pPr>
-        <w:pStyle w:val="Leipteksti"/>
-        <w:rPr>
-          <w:lang w:val="en-US"/>
-        </w:rPr>
-      </w:pPr>
-    </w:p>
-    <w:p>
-      <w:pPr>
-        <w:pStyle w:val="Leipteksti"/>
-        <w:rPr>
-          <w:lang w:val="en-US"/>
-        </w:rPr>
-      </w:pPr>
+      <w:r>
+        <w:rPr>
+          <w:lang w:val="en-US"/>
+        </w:rPr>
+        <w:t>9.11.2021</w:t>
+      </w:r>
+    </w:p>
+    <w:p>
+      <w:pPr>
+        <w:pStyle w:val="Leipteksti"/>
+        <w:rPr>
+          <w:lang w:val="en-US"/>
+        </w:rPr>
+      </w:pPr>
+    </w:p>
+    <w:p>
+      <w:pPr>
+        <w:pStyle w:val="Leipteksti"/>
+        <w:rPr>
+          <w:lang w:val="en-US"/>
+        </w:rPr>
+      </w:pPr>
+      <w:r>
+        <w:rPr>
+          <w:lang w:val="en-US"/>
+        </w:rPr>
+        <w:t>I followed the second video and added</w:t>
+      </w:r>
+      <w:r>
+        <w:rPr>
+          <w:lang w:val="en-US"/>
+        </w:rPr>
+        <w:t xml:space="preserve"> headers,</w:t>
+      </w:r>
+      <w:r>
+        <w:rPr>
+          <w:lang w:val="en-US"/>
+        </w:rPr>
+        <w:t xml:space="preserve"> navigation links</w:t>
+      </w:r>
+      <w:r>
+        <w:rPr>
+          <w:lang w:val="en-US"/>
+        </w:rPr>
+        <w:t xml:space="preserve"> etc.</w:t>
+      </w:r>
+      <w:r>
+        <w:rPr>
+          <w:lang w:val="en-US"/>
+        </w:rPr>
+        <w:t xml:space="preserve"> to the </w:t>
+      </w:r>
+      <w:r>
+        <w:rPr>
+          <w:lang w:val="en-US"/>
+        </w:rPr>
+        <w:t>home page</w:t>
+      </w:r>
+      <w:r>
+        <w:rPr>
+          <w:lang w:val="en-US"/>
+        </w:rPr>
+        <w:t xml:space="preserve">. As I haven’t used html that much before, I had to read the tooltips of some of the html tags </w:t>
+      </w:r>
+      <w:r>
+        <w:rPr>
+          <w:lang w:val="en-US"/>
+        </w:rPr>
+        <w:t>s</w:t>
+      </w:r>
+      <w:r>
+        <w:rPr>
+          <w:lang w:val="en-US"/>
+        </w:rPr>
+        <w:t>o</w:t>
+      </w:r>
+      <w:r>
+        <w:rPr>
+          <w:lang w:val="en-US"/>
+        </w:rPr>
+        <w:t xml:space="preserve"> that I could</w:t>
+      </w:r>
+      <w:r>
+        <w:rPr>
+          <w:lang w:val="en-US"/>
+        </w:rPr>
+        <w:t xml:space="preserve"> understand what they</w:t>
+      </w:r>
+      <w:r>
+        <w:rPr>
+          <w:lang w:val="en-US"/>
+        </w:rPr>
+        <w:t xml:space="preserve"> are</w:t>
+      </w:r>
+      <w:r>
+        <w:rPr>
+          <w:lang w:val="en-US"/>
+        </w:rPr>
+        <w:t>.</w:t>
+      </w:r>
+    </w:p>
+    <w:p>
+      <w:pPr>
+        <w:pStyle w:val="Leipteksti"/>
+        <w:rPr>
+          <w:lang w:val="en-US"/>
+        </w:rPr>
+      </w:pPr>
+    </w:p>
+    <w:p>
+      <w:pPr>
+        <w:pStyle w:val="Leipteksti"/>
+        <w:rPr>
+          <w:lang w:val="en-US"/>
+        </w:rPr>
+      </w:pPr>
+      <w:r>
+        <w:rPr>
+          <w:lang w:val="en-US"/>
+        </w:rPr>
+        <w:t>I tried doing some things a little differently than in the video</w:t>
+      </w:r>
+      <w:r>
+        <w:rPr>
+          <w:lang w:val="en-US"/>
+        </w:rPr>
+        <w:t xml:space="preserve"> to see if I understand how it all works</w:t>
+      </w:r>
+      <w:r>
+        <w:rPr>
+          <w:lang w:val="en-US"/>
+        </w:rPr>
+        <w:t>, for example I darkened the background of the small heading instead of lightening it. I think that makes more sense as it makes the white text stand out more.</w:t>
+      </w:r>
+      <w:r>
+        <w:rPr>
+          <w:lang w:val="en-US"/>
+        </w:rPr>
+        <w:t xml:space="preserve"> I also made it so that moving the cursor off the icons also does the color transition instead of abruptly changing back to white. I found the way to do this on </w:t>
+      </w:r>
+      <w:r>
+        <w:rPr>
+          <w:lang w:val="en-US"/>
+        </w:rPr>
+        <w:t>Stack Overflow</w:t>
+      </w:r>
+      <w:r>
+        <w:rPr>
+          <w:lang w:val="en-US"/>
+        </w:rPr>
+        <w:t>.</w:t>
+      </w:r>
+    </w:p>
+    <w:p>
+      <w:pPr>
+        <w:pStyle w:val="Leipteksti"/>
+        <w:rPr>
+          <w:lang w:val="en-US"/>
+        </w:rPr>
+      </w:pPr>
+    </w:p>
+    <w:p>
+      <w:pPr>
+        <w:pStyle w:val="Leipteksti"/>
+        <w:rPr>
+          <w:lang w:val="en-US"/>
+        </w:rPr>
+      </w:pPr>
+      <w:r>
+        <w:rPr>
+          <w:lang w:val="en-US"/>
+        </w:rPr>
+        <w:t>The vh unit was explained very well in the video</w:t>
+      </w:r>
+      <w:r>
+        <w:rPr>
+          <w:lang w:val="en-US"/>
+        </w:rPr>
+        <w:t xml:space="preserve"> so it was easy to understand. While trying to apply a background image to the home page, it would only show up as white at first. </w:t>
+      </w:r>
+      <w:r>
+        <w:rPr>
+          <w:lang w:val="en-US"/>
+        </w:rPr>
+        <w:t>The problem was that the path to the image was relative to the SCSS file instead of the CSS file.</w:t>
+      </w:r>
+      <w:r>
+        <w:rPr>
+          <w:lang w:val="en-US"/>
+        </w:rPr>
+        <w:t xml:space="preserve"> Changing the path fixed the issue.</w:t>
+      </w:r>
     </w:p>
     <w:p>
       <w:pPr>
@@ -772,7 +890,6 @@
           <w:bCs/>
           <w:lang w:val="en-US"/>
         </w:rPr>
-        <w:lastRenderedPageBreak/>
         <w:t>EXAMPLE STYLE 1</w:t>
       </w:r>
     </w:p>
@@ -812,48 +929,13 @@
         <w:rPr>
           <w:lang w:val="en-US"/>
         </w:rPr>
-        <w:t xml:space="preserve">the general information and understood the </w:t>
-      </w:r>
-      <w:proofErr w:type="gramStart"/>
-      <w:r>
-        <w:rPr>
-          <w:lang w:val="en-US"/>
-        </w:rPr>
-        <w:t>main focus</w:t>
-      </w:r>
-      <w:proofErr w:type="gramEnd"/>
-      <w:r>
-        <w:rPr>
-          <w:lang w:val="en-US"/>
-        </w:rPr>
-        <w:t xml:space="preserve"> of t</w:t>
-      </w:r>
-      <w:r>
-        <w:rPr>
-          <w:lang w:val="en-US"/>
-        </w:rPr>
-        <w:t>he course, which is to find my passion as a software developer and create a unique project to represent my skills. I chose frontend module because it was the most interesting project offered. I’ve also tried to set up my environment, but I could not decide which code editor I would like to use</w:t>
-      </w:r>
-      <w:proofErr w:type="gramStart"/>
-      <w:r>
-        <w:rPr>
-          <w:lang w:val="en-US"/>
-        </w:rPr>
-        <w:t xml:space="preserve">.  </w:t>
-      </w:r>
-      <w:proofErr w:type="gramEnd"/>
-      <w:r>
-        <w:rPr>
-          <w:lang w:val="en-US"/>
-        </w:rPr>
-        <w:t>I learned to set up a git repository and did my first commit, everything went smoothly after I clicked the banner to watch intro to GIT</w:t>
-      </w:r>
-      <w:proofErr w:type="gramStart"/>
-      <w:r>
-        <w:rPr>
-          <w:lang w:val="en-US"/>
-        </w:rPr>
-        <w:t xml:space="preserve">. </w:t>
+        <w:t>the general information and understood the main focus of t</w:t>
+      </w:r>
+      <w:r>
+        <w:rPr>
+          <w:lang w:val="en-US"/>
+        </w:rPr>
+        <w:t xml:space="preserve">he course, which is to find my passion as a software developer and create a unique project to represent my skills. I chose frontend module because it was the most interesting project offered. I’ve also tried to set up my environment, but I could not decide which code editor I would like to use.  I learned to set up a git repository and did my first commit, everything went smoothly after I clicked the banner to watch intro to GIT. </w:t>
       </w:r>
       <w:r>
         <w:rPr>
@@ -861,7 +943,6 @@
         </w:rPr>
         <w:t xml:space="preserve"> </w:t>
       </w:r>
-      <w:proofErr w:type="gramEnd"/>
     </w:p>
     <w:p>
       <w:pPr>
@@ -903,16 +984,8 @@
           <w:lang w:val="en-US"/>
         </w:rPr>
         <w:br/>
-        <w:t>I have chosen VS Code as my code editor for this course, I learned how to set up addons by googling how to do it. I searched the web for best addons and chose the best addons that I think fits me best</w:t>
-      </w:r>
-      <w:proofErr w:type="gramStart"/>
-      <w:r>
-        <w:rPr>
-          <w:lang w:val="en-US"/>
-        </w:rPr>
-        <w:t xml:space="preserve">.  </w:t>
-      </w:r>
-      <w:proofErr w:type="gramEnd"/>
+        <w:t xml:space="preserve">I have chosen VS Code as my code editor for this course, I learned how to set up addons by googling how to do it. I searched the web for best addons and chose the best addons that I think fits me best.  </w:t>
+      </w:r>
       <w:r>
         <w:rPr>
           <w:lang w:val="en-US"/>
@@ -939,6 +1012,7 @@
         <w:rPr>
           <w:lang w:val="en-US"/>
         </w:rPr>
+        <w:lastRenderedPageBreak/>
         <w:t xml:space="preserve">I did my </w:t>
       </w:r>
       <w:r>
@@ -957,21 +1031,7 @@
         <w:rPr>
           <w:lang w:val="en-US"/>
         </w:rPr>
-        <w:t xml:space="preserve"> I planned. I went to </w:t>
-      </w:r>
-      <w:proofErr w:type="spellStart"/>
-      <w:r>
-        <w:rPr>
-          <w:lang w:val="en-US"/>
-        </w:rPr>
-        <w:t>stackoverflow</w:t>
-      </w:r>
-      <w:proofErr w:type="spellEnd"/>
-      <w:r>
-        <w:rPr>
-          <w:lang w:val="en-US"/>
-        </w:rPr>
-        <w:t xml:space="preserve"> and found quite many threads about version control problems. I was able to figure out what was the problem and continued to watch the first part till the end.</w:t>
+        <w:t xml:space="preserve"> I planned. I went to stackoverflow and found quite many threads about version control problems. I was able to figure out what was the problem and continued to watch the first part till the end.</w:t>
       </w:r>
     </w:p>
     <w:p>
@@ -3653,6 +3713,24 @@
 </file>
 
 <file path=customXml/item1.xml><?xml version="1.0" encoding="utf-8"?>
+<p:properties xmlns:p="http://schemas.microsoft.com/office/2006/metadata/properties" xmlns:xsi="http://www.w3.org/2001/XMLSchema-instance" xmlns:pc="http://schemas.microsoft.com/office/infopath/2007/PartnerControls">
+  <documentManagement>
+    <PublishingExpirationDate xmlns="http://schemas.microsoft.com/sharepoint/v3" xsi:nil="true"/>
+    <PublishingStartDate xmlns="http://schemas.microsoft.com/sharepoint/v3" xsi:nil="true"/>
+  </documentManagement>
+</p:properties>
+</file>
+
+<file path=customXml/item2.xml><?xml version="1.0" encoding="utf-8"?>
+<?mso-contentType ?>
+<FormTemplates xmlns="http://schemas.microsoft.com/sharepoint/v3/contenttype/forms">
+  <Display>DocumentLibraryForm</Display>
+  <Edit>DocumentLibraryForm</Edit>
+  <New>DocumentLibraryForm</New>
+</FormTemplates>
+</file>
+
+<file path=customXml/item3.xml><?xml version="1.0" encoding="utf-8"?>
 <ct:contentTypeSchema xmlns:ct="http://schemas.microsoft.com/office/2006/metadata/contentType" xmlns:ma="http://schemas.microsoft.com/office/2006/metadata/properties/metaAttributes" ct:_="" ma:_="" ma:contentTypeName="Asiakirja" ma:contentTypeID="0x01010017418C401CCB2042A3A99A19F43F356D" ma:contentTypeVersion="1" ma:contentTypeDescription="Luo uusi asiakirja." ma:contentTypeScope="" ma:versionID="f4b075d3ca74a5dbaed73e767a156aa0">
   <xsd:schema xmlns:xsd="http://www.w3.org/2001/XMLSchema" xmlns:p="http://schemas.microsoft.com/office/2006/metadata/properties" xmlns:ns1="http://schemas.microsoft.com/sharepoint/v3" targetNamespace="http://schemas.microsoft.com/office/2006/metadata/properties" ma:root="true" ma:fieldsID="4340a008e99365d80b71206bae222996" ns1:_="">
     <xsd:import namespace="http://schemas.microsoft.com/sharepoint/v3"/>
@@ -3718,25 +3796,25 @@
 </ct:contentTypeSchema>
 </file>
 
-<file path=customXml/item2.xml><?xml version="1.0" encoding="utf-8"?>
-<?mso-contentType ?>
-<FormTemplates xmlns="http://schemas.microsoft.com/sharepoint/v3/contenttype/forms">
-  <Display>DocumentLibraryForm</Display>
-  <Edit>DocumentLibraryForm</Edit>
-  <New>DocumentLibraryForm</New>
-</FormTemplates>
+<file path=customXml/itemProps1.xml><?xml version="1.0" encoding="utf-8"?>
+<ds:datastoreItem xmlns:ds="http://schemas.openxmlformats.org/officeDocument/2006/customXml" ds:itemID="{FA8F0064-303C-446D-896E-46EEB9A79DC3}">
+  <ds:schemaRefs>
+    <ds:schemaRef ds:uri="http://schemas.microsoft.com/office/2006/metadata/properties"/>
+    <ds:schemaRef ds:uri="http://schemas.microsoft.com/office/infopath/2007/PartnerControls"/>
+    <ds:schemaRef ds:uri="http://schemas.microsoft.com/sharepoint/v3"/>
+  </ds:schemaRefs>
+</ds:datastoreItem>
 </file>
 
-<file path=customXml/item3.xml><?xml version="1.0" encoding="utf-8"?>
-<p:properties xmlns:p="http://schemas.microsoft.com/office/2006/metadata/properties" xmlns:xsi="http://www.w3.org/2001/XMLSchema-instance" xmlns:pc="http://schemas.microsoft.com/office/infopath/2007/PartnerControls">
-  <documentManagement>
-    <PublishingExpirationDate xmlns="http://schemas.microsoft.com/sharepoint/v3" xsi:nil="true"/>
-    <PublishingStartDate xmlns="http://schemas.microsoft.com/sharepoint/v3" xsi:nil="true"/>
-  </documentManagement>
-</p:properties>
+<file path=customXml/itemProps2.xml><?xml version="1.0" encoding="utf-8"?>
+<ds:datastoreItem xmlns:ds="http://schemas.openxmlformats.org/officeDocument/2006/customXml" ds:itemID="{13FBD2FA-5696-460D-A278-9A302A0F72AE}">
+  <ds:schemaRefs>
+    <ds:schemaRef ds:uri="http://schemas.microsoft.com/sharepoint/v3/contenttype/forms"/>
+  </ds:schemaRefs>
+</ds:datastoreItem>
 </file>
 
-<file path=customXml/itemProps1.xml><?xml version="1.0" encoding="utf-8"?>
+<file path=customXml/itemProps3.xml><?xml version="1.0" encoding="utf-8"?>
 <ds:datastoreItem xmlns:ds="http://schemas.openxmlformats.org/officeDocument/2006/customXml" ds:itemID="{B9A87442-5A7B-46FD-BD28-170CE9B7256F}">
   <ds:schemaRefs>
     <ds:schemaRef ds:uri="http://schemas.microsoft.com/office/2006/metadata/contentType"/>
@@ -3751,22 +3829,4 @@
     <ds:schemaRef ds:uri="http://schemas.microsoft.com/office/internal/2005/internalDocumentation"/>
   </ds:schemaRefs>
 </ds:datastoreItem>
-</file>
-
-<file path=customXml/itemProps2.xml><?xml version="1.0" encoding="utf-8"?>
-<ds:datastoreItem xmlns:ds="http://schemas.openxmlformats.org/officeDocument/2006/customXml" ds:itemID="{13FBD2FA-5696-460D-A278-9A302A0F72AE}">
-  <ds:schemaRefs>
-    <ds:schemaRef ds:uri="http://schemas.microsoft.com/sharepoint/v3/contenttype/forms"/>
-  </ds:schemaRefs>
-</ds:datastoreItem>
-</file>
-
-<file path=customXml/itemProps3.xml><?xml version="1.0" encoding="utf-8"?>
-<ds:datastoreItem xmlns:ds="http://schemas.openxmlformats.org/officeDocument/2006/customXml" ds:itemID="{FA8F0064-303C-446D-896E-46EEB9A79DC3}">
-  <ds:schemaRefs>
-    <ds:schemaRef ds:uri="http://schemas.microsoft.com/office/2006/metadata/properties"/>
-    <ds:schemaRef ds:uri="http://schemas.microsoft.com/office/infopath/2007/PartnerControls"/>
-    <ds:schemaRef ds:uri="http://schemas.microsoft.com/sharepoint/v3"/>
-  </ds:schemaRefs>
-</ds:datastoreItem>
 </file>
</xml_diff>

<commit_message>
added menu button, rotation and javascript
</commit_message>
<xml_diff>
--- a/learning_diary.docx
+++ b/learning_diary.docx
@@ -776,6 +776,63 @@
           <w:lang w:val="en-US"/>
         </w:rPr>
       </w:pPr>
+      <w:r>
+        <w:rPr>
+          <w:lang w:val="en-US"/>
+        </w:rPr>
+        <w:lastRenderedPageBreak/>
+        <w:t xml:space="preserve">After that I watched the third video and added </w:t>
+      </w:r>
+      <w:r>
+        <w:rPr>
+          <w:lang w:val="en-US"/>
+        </w:rPr>
+        <w:t>some</w:t>
+      </w:r>
+      <w:r>
+        <w:rPr>
+          <w:lang w:val="en-US"/>
+        </w:rPr>
+        <w:t xml:space="preserve"> JavaScript </w:t>
+      </w:r>
+      <w:r>
+        <w:rPr>
+          <w:lang w:val="en-US"/>
+        </w:rPr>
+        <w:t xml:space="preserve">code </w:t>
+      </w:r>
+      <w:r>
+        <w:rPr>
+          <w:lang w:val="en-US"/>
+        </w:rPr>
+        <w:t>to the site</w:t>
+      </w:r>
+      <w:r>
+        <w:rPr>
+          <w:lang w:val="en-US"/>
+        </w:rPr>
+        <w:t xml:space="preserve"> along with the rotating menu button</w:t>
+      </w:r>
+      <w:r>
+        <w:rPr>
+          <w:lang w:val="en-US"/>
+        </w:rPr>
+        <w:t>.</w:t>
+      </w:r>
+      <w:r>
+        <w:rPr>
+          <w:lang w:val="en-US"/>
+        </w:rPr>
+        <w:t xml:space="preserve"> A problem I encountered was that the rotation happened abruptly without the transition. The cause for this was that I wasn’t applying the transition in my easeOut mixin to all properties, only to the color.</w:t>
+      </w:r>
+    </w:p>
+    <w:p>
+      <w:pPr>
+        <w:pStyle w:val="Leipteksti"/>
+        <w:rPr>
+          <w:lang w:val="en-US"/>
+        </w:rPr>
+      </w:pPr>
     </w:p>
     <w:p>
       <w:pPr>
@@ -984,7 +1041,14 @@
           <w:lang w:val="en-US"/>
         </w:rPr>
         <w:br/>
-        <w:t xml:space="preserve">I have chosen VS Code as my code editor for this course, I learned how to set up addons by googling how to do it. I searched the web for best addons and chose the best addons that I think fits me best.  </w:t>
+        <w:t xml:space="preserve">I have chosen VS Code as my code editor for this course, I learned how to set up addons by googling how to do it. I searched the web for best addons and chose the best addons that I </w:t>
+      </w:r>
+      <w:r>
+        <w:rPr>
+          <w:lang w:val="en-US"/>
+        </w:rPr>
+        <w:lastRenderedPageBreak/>
+        <w:t xml:space="preserve">think fits me best.  </w:t>
       </w:r>
       <w:r>
         <w:rPr>
@@ -1012,7 +1076,6 @@
         <w:rPr>
           <w:lang w:val="en-US"/>
         </w:rPr>
-        <w:lastRenderedPageBreak/>
         <w:t xml:space="preserve">I did my </w:t>
       </w:r>
       <w:r>
@@ -3713,24 +3776,6 @@
 </file>
 
 <file path=customXml/item1.xml><?xml version="1.0" encoding="utf-8"?>
-<p:properties xmlns:p="http://schemas.microsoft.com/office/2006/metadata/properties" xmlns:xsi="http://www.w3.org/2001/XMLSchema-instance" xmlns:pc="http://schemas.microsoft.com/office/infopath/2007/PartnerControls">
-  <documentManagement>
-    <PublishingExpirationDate xmlns="http://schemas.microsoft.com/sharepoint/v3" xsi:nil="true"/>
-    <PublishingStartDate xmlns="http://schemas.microsoft.com/sharepoint/v3" xsi:nil="true"/>
-  </documentManagement>
-</p:properties>
-</file>
-
-<file path=customXml/item2.xml><?xml version="1.0" encoding="utf-8"?>
-<?mso-contentType ?>
-<FormTemplates xmlns="http://schemas.microsoft.com/sharepoint/v3/contenttype/forms">
-  <Display>DocumentLibraryForm</Display>
-  <Edit>DocumentLibraryForm</Edit>
-  <New>DocumentLibraryForm</New>
-</FormTemplates>
-</file>
-
-<file path=customXml/item3.xml><?xml version="1.0" encoding="utf-8"?>
 <ct:contentTypeSchema xmlns:ct="http://schemas.microsoft.com/office/2006/metadata/contentType" xmlns:ma="http://schemas.microsoft.com/office/2006/metadata/properties/metaAttributes" ct:_="" ma:_="" ma:contentTypeName="Asiakirja" ma:contentTypeID="0x01010017418C401CCB2042A3A99A19F43F356D" ma:contentTypeVersion="1" ma:contentTypeDescription="Luo uusi asiakirja." ma:contentTypeScope="" ma:versionID="f4b075d3ca74a5dbaed73e767a156aa0">
   <xsd:schema xmlns:xsd="http://www.w3.org/2001/XMLSchema" xmlns:p="http://schemas.microsoft.com/office/2006/metadata/properties" xmlns:ns1="http://schemas.microsoft.com/sharepoint/v3" targetNamespace="http://schemas.microsoft.com/office/2006/metadata/properties" ma:root="true" ma:fieldsID="4340a008e99365d80b71206bae222996" ns1:_="">
     <xsd:import namespace="http://schemas.microsoft.com/sharepoint/v3"/>
@@ -3796,25 +3841,25 @@
 </ct:contentTypeSchema>
 </file>
 
-<file path=customXml/itemProps1.xml><?xml version="1.0" encoding="utf-8"?>
-<ds:datastoreItem xmlns:ds="http://schemas.openxmlformats.org/officeDocument/2006/customXml" ds:itemID="{FA8F0064-303C-446D-896E-46EEB9A79DC3}">
-  <ds:schemaRefs>
-    <ds:schemaRef ds:uri="http://schemas.microsoft.com/office/2006/metadata/properties"/>
-    <ds:schemaRef ds:uri="http://schemas.microsoft.com/office/infopath/2007/PartnerControls"/>
-    <ds:schemaRef ds:uri="http://schemas.microsoft.com/sharepoint/v3"/>
-  </ds:schemaRefs>
-</ds:datastoreItem>
+<file path=customXml/item2.xml><?xml version="1.0" encoding="utf-8"?>
+<?mso-contentType ?>
+<FormTemplates xmlns="http://schemas.microsoft.com/sharepoint/v3/contenttype/forms">
+  <Display>DocumentLibraryForm</Display>
+  <Edit>DocumentLibraryForm</Edit>
+  <New>DocumentLibraryForm</New>
+</FormTemplates>
 </file>
 
-<file path=customXml/itemProps2.xml><?xml version="1.0" encoding="utf-8"?>
-<ds:datastoreItem xmlns:ds="http://schemas.openxmlformats.org/officeDocument/2006/customXml" ds:itemID="{13FBD2FA-5696-460D-A278-9A302A0F72AE}">
-  <ds:schemaRefs>
-    <ds:schemaRef ds:uri="http://schemas.microsoft.com/sharepoint/v3/contenttype/forms"/>
-  </ds:schemaRefs>
-</ds:datastoreItem>
+<file path=customXml/item3.xml><?xml version="1.0" encoding="utf-8"?>
+<p:properties xmlns:p="http://schemas.microsoft.com/office/2006/metadata/properties" xmlns:xsi="http://www.w3.org/2001/XMLSchema-instance" xmlns:pc="http://schemas.microsoft.com/office/infopath/2007/PartnerControls">
+  <documentManagement>
+    <PublishingExpirationDate xmlns="http://schemas.microsoft.com/sharepoint/v3" xsi:nil="true"/>
+    <PublishingStartDate xmlns="http://schemas.microsoft.com/sharepoint/v3" xsi:nil="true"/>
+  </documentManagement>
+</p:properties>
 </file>
 
-<file path=customXml/itemProps3.xml><?xml version="1.0" encoding="utf-8"?>
+<file path=customXml/itemProps1.xml><?xml version="1.0" encoding="utf-8"?>
 <ds:datastoreItem xmlns:ds="http://schemas.openxmlformats.org/officeDocument/2006/customXml" ds:itemID="{B9A87442-5A7B-46FD-BD28-170CE9B7256F}">
   <ds:schemaRefs>
     <ds:schemaRef ds:uri="http://schemas.microsoft.com/office/2006/metadata/contentType"/>
@@ -3829,4 +3874,22 @@
     <ds:schemaRef ds:uri="http://schemas.microsoft.com/office/internal/2005/internalDocumentation"/>
   </ds:schemaRefs>
 </ds:datastoreItem>
+</file>
+
+<file path=customXml/itemProps2.xml><?xml version="1.0" encoding="utf-8"?>
+<ds:datastoreItem xmlns:ds="http://schemas.openxmlformats.org/officeDocument/2006/customXml" ds:itemID="{13FBD2FA-5696-460D-A278-9A302A0F72AE}">
+  <ds:schemaRefs>
+    <ds:schemaRef ds:uri="http://schemas.microsoft.com/sharepoint/v3/contenttype/forms"/>
+  </ds:schemaRefs>
+</ds:datastoreItem>
+</file>
+
+<file path=customXml/itemProps3.xml><?xml version="1.0" encoding="utf-8"?>
+<ds:datastoreItem xmlns:ds="http://schemas.openxmlformats.org/officeDocument/2006/customXml" ds:itemID="{FA8F0064-303C-446D-896E-46EEB9A79DC3}">
+  <ds:schemaRefs>
+    <ds:schemaRef ds:uri="http://schemas.microsoft.com/office/2006/metadata/properties"/>
+    <ds:schemaRef ds:uri="http://schemas.microsoft.com/office/infopath/2007/PartnerControls"/>
+    <ds:schemaRef ds:uri="http://schemas.microsoft.com/sharepoint/v3"/>
+  </ds:schemaRefs>
+</ds:datastoreItem>
 </file>
</xml_diff>

<commit_message>
added menu overlay and styling
</commit_message>
<xml_diff>
--- a/learning_diary.docx
+++ b/learning_diary.docx
@@ -849,14 +849,70 @@
           <w:lang w:val="en-US"/>
         </w:rPr>
       </w:pPr>
-    </w:p>
-    <w:p>
-      <w:pPr>
-        <w:pStyle w:val="Leipteksti"/>
-        <w:rPr>
-          <w:lang w:val="en-US"/>
-        </w:rPr>
-      </w:pPr>
+      <w:r>
+        <w:rPr>
+          <w:lang w:val="en-US"/>
+        </w:rPr>
+        <w:t>18.11.2021</w:t>
+      </w:r>
+    </w:p>
+    <w:p>
+      <w:pPr>
+        <w:pStyle w:val="Leipteksti"/>
+        <w:rPr>
+          <w:lang w:val="en-US"/>
+        </w:rPr>
+      </w:pPr>
+    </w:p>
+    <w:p>
+      <w:pPr>
+        <w:pStyle w:val="Leipteksti"/>
+        <w:rPr>
+          <w:lang w:val="en-US"/>
+        </w:rPr>
+      </w:pPr>
+      <w:r>
+        <w:rPr>
+          <w:lang w:val="en-US"/>
+        </w:rPr>
+        <w:t>I watched the fourth video.</w:t>
+      </w:r>
+      <w:r>
+        <w:rPr>
+          <w:lang w:val="en-US"/>
+        </w:rPr>
+        <w:t xml:space="preserve"> I learned about the flex layout model and the justify-content property.</w:t>
+      </w:r>
+      <w:r>
+        <w:rPr>
+          <w:lang w:val="en-US"/>
+        </w:rPr>
+        <w:t xml:space="preserve"> Next I implemented the sliding menu</w:t>
+      </w:r>
+      <w:r>
+        <w:rPr>
+          <w:lang w:val="en-US"/>
+        </w:rPr>
+        <w:t>s and menu items</w:t>
+      </w:r>
+      <w:r>
+        <w:rPr>
+          <w:lang w:val="en-US"/>
+        </w:rPr>
+        <w:t>, which taught me about translate3d</w:t>
+      </w:r>
+      <w:r>
+        <w:rPr>
+          <w:lang w:val="en-US"/>
+        </w:rPr>
+        <w:t xml:space="preserve"> and transition delays</w:t>
+      </w:r>
+      <w:r>
+        <w:rPr>
+          <w:lang w:val="en-US"/>
+        </w:rPr>
+        <w:t>.</w:t>
+      </w:r>
     </w:p>
     <w:p>
       <w:pPr>
@@ -1040,15 +1096,9 @@
         <w:rPr>
           <w:lang w:val="en-US"/>
         </w:rPr>
+        <w:lastRenderedPageBreak/>
         <w:br/>
-        <w:t xml:space="preserve">I have chosen VS Code as my code editor for this course, I learned how to set up addons by googling how to do it. I searched the web for best addons and chose the best addons that I </w:t>
-      </w:r>
-      <w:r>
-        <w:rPr>
-          <w:lang w:val="en-US"/>
-        </w:rPr>
-        <w:lastRenderedPageBreak/>
-        <w:t xml:space="preserve">think fits me best.  </w:t>
+        <w:t xml:space="preserve">I have chosen VS Code as my code editor for this course, I learned how to set up addons by googling how to do it. I searched the web for best addons and chose the best addons that I think fits me best.  </w:t>
       </w:r>
       <w:r>
         <w:rPr>
@@ -3842,21 +3892,21 @@
 </file>
 
 <file path=customXml/item2.xml><?xml version="1.0" encoding="utf-8"?>
+<p:properties xmlns:p="http://schemas.microsoft.com/office/2006/metadata/properties" xmlns:xsi="http://www.w3.org/2001/XMLSchema-instance" xmlns:pc="http://schemas.microsoft.com/office/infopath/2007/PartnerControls">
+  <documentManagement>
+    <PublishingExpirationDate xmlns="http://schemas.microsoft.com/sharepoint/v3" xsi:nil="true"/>
+    <PublishingStartDate xmlns="http://schemas.microsoft.com/sharepoint/v3" xsi:nil="true"/>
+  </documentManagement>
+</p:properties>
+</file>
+
+<file path=customXml/item3.xml><?xml version="1.0" encoding="utf-8"?>
 <?mso-contentType ?>
 <FormTemplates xmlns="http://schemas.microsoft.com/sharepoint/v3/contenttype/forms">
   <Display>DocumentLibraryForm</Display>
   <Edit>DocumentLibraryForm</Edit>
   <New>DocumentLibraryForm</New>
 </FormTemplates>
-</file>
-
-<file path=customXml/item3.xml><?xml version="1.0" encoding="utf-8"?>
-<p:properties xmlns:p="http://schemas.microsoft.com/office/2006/metadata/properties" xmlns:xsi="http://www.w3.org/2001/XMLSchema-instance" xmlns:pc="http://schemas.microsoft.com/office/infopath/2007/PartnerControls">
-  <documentManagement>
-    <PublishingExpirationDate xmlns="http://schemas.microsoft.com/sharepoint/v3" xsi:nil="true"/>
-    <PublishingStartDate xmlns="http://schemas.microsoft.com/sharepoint/v3" xsi:nil="true"/>
-  </documentManagement>
-</p:properties>
 </file>
 
 <file path=customXml/itemProps1.xml><?xml version="1.0" encoding="utf-8"?>
@@ -3877,14 +3927,6 @@
 </file>
 
 <file path=customXml/itemProps2.xml><?xml version="1.0" encoding="utf-8"?>
-<ds:datastoreItem xmlns:ds="http://schemas.openxmlformats.org/officeDocument/2006/customXml" ds:itemID="{13FBD2FA-5696-460D-A278-9A302A0F72AE}">
-  <ds:schemaRefs>
-    <ds:schemaRef ds:uri="http://schemas.microsoft.com/sharepoint/v3/contenttype/forms"/>
-  </ds:schemaRefs>
-</ds:datastoreItem>
-</file>
-
-<file path=customXml/itemProps3.xml><?xml version="1.0" encoding="utf-8"?>
 <ds:datastoreItem xmlns:ds="http://schemas.openxmlformats.org/officeDocument/2006/customXml" ds:itemID="{FA8F0064-303C-446D-896E-46EEB9A79DC3}">
   <ds:schemaRefs>
     <ds:schemaRef ds:uri="http://schemas.microsoft.com/office/2006/metadata/properties"/>
@@ -3892,4 +3934,12 @@
     <ds:schemaRef ds:uri="http://schemas.microsoft.com/sharepoint/v3"/>
   </ds:schemaRefs>
 </ds:datastoreItem>
+</file>
+
+<file path=customXml/itemProps3.xml><?xml version="1.0" encoding="utf-8"?>
+<ds:datastoreItem xmlns:ds="http://schemas.openxmlformats.org/officeDocument/2006/customXml" ds:itemID="{13FBD2FA-5696-460D-A278-9A302A0F72AE}">
+  <ds:schemaRefs>
+    <ds:schemaRef ds:uri="http://schemas.microsoft.com/sharepoint/v3/contenttype/forms"/>
+  </ds:schemaRefs>
+</ds:datastoreItem>
 </file>
</xml_diff>

<commit_message>
added media queries and responsiveness
</commit_message>
<xml_diff>
--- a/learning_diary.docx
+++ b/learning_diary.docx
@@ -14,6 +14,7 @@
           <w:lang w:val="en-US"/>
         </w:rPr>
       </w:pPr>
+      <w:proofErr w:type="spellStart"/>
       <w:r>
         <w:rPr>
           <w:rFonts w:ascii="Times New Roman" w:hAnsi="Times New Roman" w:cs="Times New Roman"/>
@@ -22,13 +23,10 @@
           <w:szCs w:val="24"/>
           <w:lang w:val="en-US"/>
         </w:rPr>
-        <w:t>Lappeenrannan teknillinen yliopisto</w:t>
-      </w:r>
-    </w:p>
-    <w:p>
-      <w:pPr>
-        <w:pStyle w:val="Otsikko"/>
-        <w:jc w:val="both"/>
+        <w:t>Lappeenrannan</w:t>
+      </w:r>
+      <w:proofErr w:type="spellEnd"/>
+      <w:r>
         <w:rPr>
           <w:rFonts w:ascii="Times New Roman" w:hAnsi="Times New Roman" w:cs="Times New Roman"/>
           <w:b w:val="0"/>
@@ -36,7 +34,9 @@
           <w:szCs w:val="24"/>
           <w:lang w:val="en-US"/>
         </w:rPr>
-      </w:pPr>
+        <w:t xml:space="preserve"> </w:t>
+      </w:r>
+      <w:proofErr w:type="spellStart"/>
       <w:r>
         <w:rPr>
           <w:rFonts w:ascii="Times New Roman" w:hAnsi="Times New Roman" w:cs="Times New Roman"/>
@@ -45,13 +45,10 @@
           <w:szCs w:val="24"/>
           <w:lang w:val="en-US"/>
         </w:rPr>
-        <w:t>School of Business and Management</w:t>
-      </w:r>
-    </w:p>
-    <w:p>
-      <w:pPr>
-        <w:pStyle w:val="Otsikko"/>
-        <w:jc w:val="both"/>
+        <w:t>teknillinen</w:t>
+      </w:r>
+      <w:proofErr w:type="spellEnd"/>
+      <w:r>
         <w:rPr>
           <w:rFonts w:ascii="Times New Roman" w:hAnsi="Times New Roman" w:cs="Times New Roman"/>
           <w:b w:val="0"/>
@@ -59,6 +56,55 @@
           <w:szCs w:val="24"/>
           <w:lang w:val="en-US"/>
         </w:rPr>
+        <w:t xml:space="preserve"> </w:t>
+      </w:r>
+      <w:proofErr w:type="spellStart"/>
+      <w:r>
+        <w:rPr>
+          <w:rFonts w:ascii="Times New Roman" w:hAnsi="Times New Roman" w:cs="Times New Roman"/>
+          <w:b w:val="0"/>
+          <w:sz w:val="24"/>
+          <w:szCs w:val="24"/>
+          <w:lang w:val="en-US"/>
+        </w:rPr>
+        <w:t>yliopisto</w:t>
+      </w:r>
+      <w:proofErr w:type="spellEnd"/>
+    </w:p>
+    <w:p>
+      <w:pPr>
+        <w:pStyle w:val="Otsikko"/>
+        <w:jc w:val="both"/>
+        <w:rPr>
+          <w:rFonts w:ascii="Times New Roman" w:hAnsi="Times New Roman" w:cs="Times New Roman"/>
+          <w:b w:val="0"/>
+          <w:sz w:val="24"/>
+          <w:szCs w:val="24"/>
+          <w:lang w:val="en-US"/>
+        </w:rPr>
+      </w:pPr>
+      <w:r>
+        <w:rPr>
+          <w:rFonts w:ascii="Times New Roman" w:hAnsi="Times New Roman" w:cs="Times New Roman"/>
+          <w:b w:val="0"/>
+          <w:sz w:val="24"/>
+          <w:szCs w:val="24"/>
+          <w:lang w:val="en-US"/>
+        </w:rPr>
+        <w:t>School of Business and Management</w:t>
+      </w:r>
+    </w:p>
+    <w:p>
+      <w:pPr>
+        <w:pStyle w:val="Otsikko"/>
+        <w:jc w:val="both"/>
+        <w:rPr>
+          <w:rFonts w:ascii="Times New Roman" w:hAnsi="Times New Roman" w:cs="Times New Roman"/>
+          <w:b w:val="0"/>
+          <w:sz w:val="24"/>
+          <w:szCs w:val="24"/>
+          <w:lang w:val="en-US"/>
+        </w:rPr>
       </w:pPr>
     </w:p>
     <w:p>
@@ -130,6 +176,7 @@
           <w:lang w:val="en-US"/>
         </w:rPr>
       </w:pPr>
+      <w:proofErr w:type="spellStart"/>
       <w:r>
         <w:rPr>
           <w:rFonts w:ascii="Times New Roman" w:hAnsi="Times New Roman" w:cs="Times New Roman"/>
@@ -138,7 +185,18 @@
           <w:szCs w:val="24"/>
           <w:lang w:val="en-US"/>
         </w:rPr>
-        <w:t>Sofware Development Skills</w:t>
+        <w:t>Sofware</w:t>
+      </w:r>
+      <w:proofErr w:type="spellEnd"/>
+      <w:r>
+        <w:rPr>
+          <w:rFonts w:ascii="Times New Roman" w:hAnsi="Times New Roman" w:cs="Times New Roman"/>
+          <w:b w:val="0"/>
+          <w:sz w:val="24"/>
+          <w:szCs w:val="24"/>
+          <w:lang w:val="en-US"/>
+        </w:rPr>
+        <w:t xml:space="preserve"> Development Skills</w:t>
       </w:r>
     </w:p>
     <w:p>
@@ -740,7 +798,21 @@
         <w:rPr>
           <w:lang w:val="en-US"/>
         </w:rPr>
-        <w:t>The vh unit was explained very well in the video</w:t>
+        <w:t xml:space="preserve">The </w:t>
+      </w:r>
+      <w:proofErr w:type="spellStart"/>
+      <w:r>
+        <w:rPr>
+          <w:lang w:val="en-US"/>
+        </w:rPr>
+        <w:t>vh</w:t>
+      </w:r>
+      <w:proofErr w:type="spellEnd"/>
+      <w:r>
+        <w:rPr>
+          <w:lang w:val="en-US"/>
+        </w:rPr>
+        <w:t xml:space="preserve"> unit was explained very well in the video</w:t>
       </w:r>
       <w:r>
         <w:rPr>
@@ -823,7 +895,35 @@
         <w:rPr>
           <w:lang w:val="en-US"/>
         </w:rPr>
-        <w:t xml:space="preserve"> A problem I encountered was that the rotation happened abruptly without the transition. The cause for this was that I wasn’t applying the transition in my easeOut mixin to all properties, only to the color.</w:t>
+        <w:t xml:space="preserve"> A problem I encountered was that the rotation happened abruptly without the transition. The cause for this was that I wasn’t applying the transition in my </w:t>
+      </w:r>
+      <w:proofErr w:type="spellStart"/>
+      <w:r>
+        <w:rPr>
+          <w:lang w:val="en-US"/>
+        </w:rPr>
+        <w:t>easeOut</w:t>
+      </w:r>
+      <w:proofErr w:type="spellEnd"/>
+      <w:r>
+        <w:rPr>
+          <w:lang w:val="en-US"/>
+        </w:rPr>
+        <w:t xml:space="preserve"> </w:t>
+      </w:r>
+      <w:proofErr w:type="spellStart"/>
+      <w:r>
+        <w:rPr>
+          <w:lang w:val="en-US"/>
+        </w:rPr>
+        <w:t>mixin</w:t>
+      </w:r>
+      <w:proofErr w:type="spellEnd"/>
+      <w:r>
+        <w:rPr>
+          <w:lang w:val="en-US"/>
+        </w:rPr>
+        <w:t xml:space="preserve"> to all properties, only to the color.</w:t>
       </w:r>
     </w:p>
     <w:p>
@@ -912,6 +1012,48 @@
           <w:lang w:val="en-US"/>
         </w:rPr>
         <w:t>.</w:t>
+      </w:r>
+    </w:p>
+    <w:p>
+      <w:pPr>
+        <w:pStyle w:val="Leipteksti"/>
+        <w:rPr>
+          <w:lang w:val="en-US"/>
+        </w:rPr>
+      </w:pPr>
+    </w:p>
+    <w:p>
+      <w:pPr>
+        <w:pStyle w:val="Leipteksti"/>
+        <w:rPr>
+          <w:lang w:val="en-US"/>
+        </w:rPr>
+      </w:pPr>
+      <w:r>
+        <w:rPr>
+          <w:lang w:val="en-US"/>
+        </w:rPr>
+        <w:t xml:space="preserve">The next task was to make the site’s design responsive, which was done with media query </w:t>
+      </w:r>
+      <w:proofErr w:type="spellStart"/>
+      <w:r>
+        <w:rPr>
+          <w:lang w:val="en-US"/>
+        </w:rPr>
+        <w:t>mixins</w:t>
+      </w:r>
+      <w:proofErr w:type="spellEnd"/>
+      <w:r>
+        <w:rPr>
+          <w:lang w:val="en-US"/>
+        </w:rPr>
+        <w:t xml:space="preserve">. </w:t>
+      </w:r>
+      <w:r>
+        <w:rPr>
+          <w:lang w:val="en-US"/>
+        </w:rPr>
+        <w:t>I found the solution to be easy to grasp and implement.</w:t>
       </w:r>
     </w:p>
     <w:p>
@@ -1096,7 +1238,6 @@
         <w:rPr>
           <w:lang w:val="en-US"/>
         </w:rPr>
-        <w:lastRenderedPageBreak/>
         <w:br/>
         <w:t xml:space="preserve">I have chosen VS Code as my code editor for this course, I learned how to set up addons by googling how to do it. I searched the web for best addons and chose the best addons that I think fits me best.  </w:t>
       </w:r>
@@ -1144,7 +1285,21 @@
         <w:rPr>
           <w:lang w:val="en-US"/>
         </w:rPr>
-        <w:t xml:space="preserve"> I planned. I went to stackoverflow and found quite many threads about version control problems. I was able to figure out what was the problem and continued to watch the first part till the end.</w:t>
+        <w:t xml:space="preserve"> I planned. I went to </w:t>
+      </w:r>
+      <w:proofErr w:type="spellStart"/>
+      <w:r>
+        <w:rPr>
+          <w:lang w:val="en-US"/>
+        </w:rPr>
+        <w:t>stackoverflow</w:t>
+      </w:r>
+      <w:proofErr w:type="spellEnd"/>
+      <w:r>
+        <w:rPr>
+          <w:lang w:val="en-US"/>
+        </w:rPr>
+        <w:t xml:space="preserve"> and found quite many threads about version control problems. I was able to figure out what was the problem and continued to watch the first part till the end.</w:t>
       </w:r>
     </w:p>
     <w:p>
@@ -3892,21 +4047,21 @@
 </file>
 
 <file path=customXml/item2.xml><?xml version="1.0" encoding="utf-8"?>
+<?mso-contentType ?>
+<FormTemplates xmlns="http://schemas.microsoft.com/sharepoint/v3/contenttype/forms">
+  <Display>DocumentLibraryForm</Display>
+  <Edit>DocumentLibraryForm</Edit>
+  <New>DocumentLibraryForm</New>
+</FormTemplates>
+</file>
+
+<file path=customXml/item3.xml><?xml version="1.0" encoding="utf-8"?>
 <p:properties xmlns:p="http://schemas.microsoft.com/office/2006/metadata/properties" xmlns:xsi="http://www.w3.org/2001/XMLSchema-instance" xmlns:pc="http://schemas.microsoft.com/office/infopath/2007/PartnerControls">
   <documentManagement>
     <PublishingExpirationDate xmlns="http://schemas.microsoft.com/sharepoint/v3" xsi:nil="true"/>
     <PublishingStartDate xmlns="http://schemas.microsoft.com/sharepoint/v3" xsi:nil="true"/>
   </documentManagement>
 </p:properties>
-</file>
-
-<file path=customXml/item3.xml><?xml version="1.0" encoding="utf-8"?>
-<?mso-contentType ?>
-<FormTemplates xmlns="http://schemas.microsoft.com/sharepoint/v3/contenttype/forms">
-  <Display>DocumentLibraryForm</Display>
-  <Edit>DocumentLibraryForm</Edit>
-  <New>DocumentLibraryForm</New>
-</FormTemplates>
 </file>
 
 <file path=customXml/itemProps1.xml><?xml version="1.0" encoding="utf-8"?>
@@ -3927,6 +4082,14 @@
 </file>
 
 <file path=customXml/itemProps2.xml><?xml version="1.0" encoding="utf-8"?>
+<ds:datastoreItem xmlns:ds="http://schemas.openxmlformats.org/officeDocument/2006/customXml" ds:itemID="{13FBD2FA-5696-460D-A278-9A302A0F72AE}">
+  <ds:schemaRefs>
+    <ds:schemaRef ds:uri="http://schemas.microsoft.com/sharepoint/v3/contenttype/forms"/>
+  </ds:schemaRefs>
+</ds:datastoreItem>
+</file>
+
+<file path=customXml/itemProps3.xml><?xml version="1.0" encoding="utf-8"?>
 <ds:datastoreItem xmlns:ds="http://schemas.openxmlformats.org/officeDocument/2006/customXml" ds:itemID="{FA8F0064-303C-446D-896E-46EEB9A79DC3}">
   <ds:schemaRefs>
     <ds:schemaRef ds:uri="http://schemas.microsoft.com/office/2006/metadata/properties"/>
@@ -3934,12 +4097,4 @@
     <ds:schemaRef ds:uri="http://schemas.microsoft.com/sharepoint/v3"/>
   </ds:schemaRefs>
 </ds:datastoreItem>
-</file>
-
-<file path=customXml/itemProps3.xml><?xml version="1.0" encoding="utf-8"?>
-<ds:datastoreItem xmlns:ds="http://schemas.openxmlformats.org/officeDocument/2006/customXml" ds:itemID="{13FBD2FA-5696-460D-A278-9A302A0F72AE}">
-  <ds:schemaRefs>
-    <ds:schemaRef ds:uri="http://schemas.microsoft.com/sharepoint/v3/contenttype/forms"/>
-  </ds:schemaRefs>
-</ds:datastoreItem>
 </file>
</xml_diff>

<commit_message>
added the about page and dynamic text coloring
</commit_message>
<xml_diff>
--- a/learning_diary.docx
+++ b/learning_diary.docx
@@ -752,7 +752,21 @@
         <w:rPr>
           <w:lang w:val="en-US"/>
         </w:rPr>
-        <w:t xml:space="preserve"> to see if I understand how it all works</w:t>
+        <w:t xml:space="preserve"> to see if I understand </w:t>
+      </w:r>
+      <w:proofErr w:type="gramStart"/>
+      <w:r>
+        <w:rPr>
+          <w:lang w:val="en-US"/>
+        </w:rPr>
+        <w:t>how</w:t>
+      </w:r>
+      <w:proofErr w:type="gramEnd"/>
+      <w:r>
+        <w:rPr>
+          <w:lang w:val="en-US"/>
+        </w:rPr>
+        <w:t xml:space="preserve"> it all works</w:t>
       </w:r>
       <w:r>
         <w:rPr>
@@ -987,7 +1001,21 @@
         <w:rPr>
           <w:lang w:val="en-US"/>
         </w:rPr>
-        <w:t xml:space="preserve"> Next I implemented the sliding menu</w:t>
+        <w:t xml:space="preserve"> </w:t>
+      </w:r>
+      <w:proofErr w:type="gramStart"/>
+      <w:r>
+        <w:rPr>
+          <w:lang w:val="en-US"/>
+        </w:rPr>
+        <w:t>Next</w:t>
+      </w:r>
+      <w:proofErr w:type="gramEnd"/>
+      <w:r>
+        <w:rPr>
+          <w:lang w:val="en-US"/>
+        </w:rPr>
+        <w:t xml:space="preserve"> I implemented the sliding menu</w:t>
       </w:r>
       <w:r>
         <w:rPr>
@@ -1071,6 +1099,150 @@
           <w:lang w:val="en-US"/>
         </w:rPr>
       </w:pPr>
+    </w:p>
+    <w:p>
+      <w:pPr>
+        <w:pStyle w:val="Leipteksti"/>
+        <w:rPr>
+          <w:lang w:val="en-US"/>
+        </w:rPr>
+      </w:pPr>
+      <w:r>
+        <w:rPr>
+          <w:lang w:val="en-US"/>
+        </w:rPr>
+        <w:t>23.11.2021</w:t>
+      </w:r>
+    </w:p>
+    <w:p>
+      <w:pPr>
+        <w:pStyle w:val="Leipteksti"/>
+        <w:rPr>
+          <w:lang w:val="en-US"/>
+        </w:rPr>
+      </w:pPr>
+    </w:p>
+    <w:p>
+      <w:pPr>
+        <w:pStyle w:val="Leipteksti"/>
+        <w:rPr>
+          <w:lang w:val="en-US"/>
+        </w:rPr>
+      </w:pPr>
+      <w:r>
+        <w:rPr>
+          <w:lang w:val="en-US"/>
+        </w:rPr>
+        <w:t>I started the fifth video</w:t>
+      </w:r>
+      <w:r>
+        <w:rPr>
+          <w:lang w:val="en-US"/>
+        </w:rPr>
+        <w:t xml:space="preserve"> and learned how to use functions in sass</w:t>
+      </w:r>
+      <w:r>
+        <w:rPr>
+          <w:lang w:val="en-US"/>
+        </w:rPr>
+        <w:t xml:space="preserve"> to change the text color dynamically based on the background</w:t>
+      </w:r>
+      <w:r>
+        <w:rPr>
+          <w:lang w:val="en-US"/>
+        </w:rPr>
+        <w:t xml:space="preserve">. </w:t>
+      </w:r>
+      <w:r>
+        <w:rPr>
+          <w:lang w:val="en-US"/>
+        </w:rPr>
+        <w:t xml:space="preserve">The next addition was the about page and its grid. I followed along and understood how it works. Next up was the styling, which was nothing new at this point </w:t>
+      </w:r>
+      <w:proofErr w:type="gramStart"/>
+      <w:r>
+        <w:rPr>
+          <w:lang w:val="en-US"/>
+        </w:rPr>
+        <w:t>with the exception of</w:t>
+      </w:r>
+      <w:proofErr w:type="gramEnd"/>
+      <w:r>
+        <w:rPr>
+          <w:lang w:val="en-US"/>
+        </w:rPr>
+        <w:t xml:space="preserve"> the sticky footer.</w:t>
+      </w:r>
+    </w:p>
+    <w:p>
+      <w:pPr>
+        <w:pStyle w:val="Leipteksti"/>
+        <w:rPr>
+          <w:lang w:val="en-US"/>
+        </w:rPr>
+      </w:pPr>
+    </w:p>
+    <w:p>
+      <w:pPr>
+        <w:pStyle w:val="Leipteksti"/>
+        <w:rPr>
+          <w:lang w:val="en-US"/>
+        </w:rPr>
+      </w:pPr>
+      <w:r>
+        <w:rPr>
+          <w:lang w:val="en-US"/>
+        </w:rPr>
+        <w:t>After that I added responsiveness to the about page</w:t>
+      </w:r>
+      <w:r>
+        <w:rPr>
+          <w:lang w:val="en-US"/>
+        </w:rPr>
+        <w:t>.</w:t>
+      </w:r>
+      <w:r>
+        <w:rPr>
+          <w:lang w:val="en-US"/>
+        </w:rPr>
+        <w:t xml:space="preserve"> I tried to do it without instructions first</w:t>
+      </w:r>
+      <w:r>
+        <w:rPr>
+          <w:lang w:val="en-US"/>
+        </w:rPr>
+        <w:t>,</w:t>
+      </w:r>
+      <w:r>
+        <w:rPr>
+          <w:lang w:val="en-US"/>
+        </w:rPr>
+        <w:t xml:space="preserve"> but I forgot to change the </w:t>
+      </w:r>
+      <w:r>
+        <w:rPr>
+          <w:lang w:val="en-US"/>
+        </w:rPr>
+        <w:t>number</w:t>
+      </w:r>
+      <w:r>
+        <w:rPr>
+          <w:lang w:val="en-US"/>
+        </w:rPr>
+        <w:t xml:space="preserve"> of columns. </w:t>
+      </w:r>
+      <w:r>
+        <w:rPr>
+          <w:lang w:val="en-US"/>
+        </w:rPr>
+        <w:t>I watched the rest of the video and</w:t>
+      </w:r>
+      <w:r>
+        <w:rPr>
+          <w:lang w:val="en-US"/>
+        </w:rPr>
+        <w:t xml:space="preserve"> fixed the issue.</w:t>
+      </w:r>
     </w:p>
     <w:p>
       <w:pPr>
@@ -1184,13 +1356,48 @@
         <w:rPr>
           <w:lang w:val="en-US"/>
         </w:rPr>
-        <w:t>the general information and understood the main focus of t</w:t>
-      </w:r>
-      <w:r>
-        <w:rPr>
-          <w:lang w:val="en-US"/>
-        </w:rPr>
-        <w:t xml:space="preserve">he course, which is to find my passion as a software developer and create a unique project to represent my skills. I chose frontend module because it was the most interesting project offered. I’ve also tried to set up my environment, but I could not decide which code editor I would like to use.  I learned to set up a git repository and did my first commit, everything went smoothly after I clicked the banner to watch intro to GIT. </w:t>
+        <w:t xml:space="preserve">the general information and understood the </w:t>
+      </w:r>
+      <w:proofErr w:type="gramStart"/>
+      <w:r>
+        <w:rPr>
+          <w:lang w:val="en-US"/>
+        </w:rPr>
+        <w:t>main focus</w:t>
+      </w:r>
+      <w:proofErr w:type="gramEnd"/>
+      <w:r>
+        <w:rPr>
+          <w:lang w:val="en-US"/>
+        </w:rPr>
+        <w:t xml:space="preserve"> of t</w:t>
+      </w:r>
+      <w:r>
+        <w:rPr>
+          <w:lang w:val="en-US"/>
+        </w:rPr>
+        <w:t>he course, which is to find my passion as a software developer and create a unique project to represent my skills. I chose frontend module because it was the most interesting project offered. I’ve also tried to set up my environment, but I could not decide which code editor I would like to use</w:t>
+      </w:r>
+      <w:proofErr w:type="gramStart"/>
+      <w:r>
+        <w:rPr>
+          <w:lang w:val="en-US"/>
+        </w:rPr>
+        <w:t xml:space="preserve">.  </w:t>
+      </w:r>
+      <w:proofErr w:type="gramEnd"/>
+      <w:r>
+        <w:rPr>
+          <w:lang w:val="en-US"/>
+        </w:rPr>
+        <w:t>I learned to set up a git repository and did my first commit, everything went smoothly after I clicked the banner to watch intro to GIT</w:t>
+      </w:r>
+      <w:proofErr w:type="gramStart"/>
+      <w:r>
+        <w:rPr>
+          <w:lang w:val="en-US"/>
+        </w:rPr>
+        <w:t xml:space="preserve">. </w:t>
       </w:r>
       <w:r>
         <w:rPr>
@@ -1198,6 +1405,7 @@
         </w:rPr>
         <w:t xml:space="preserve"> </w:t>
       </w:r>
+      <w:proofErr w:type="gramEnd"/>
     </w:p>
     <w:p>
       <w:pPr>
@@ -1239,8 +1447,16 @@
           <w:lang w:val="en-US"/>
         </w:rPr>
         <w:br/>
-        <w:t xml:space="preserve">I have chosen VS Code as my code editor for this course, I learned how to set up addons by googling how to do it. I searched the web for best addons and chose the best addons that I think fits me best.  </w:t>
-      </w:r>
+        <w:t>I have chosen VS Code as my code editor for this course, I learned how to set up addons by googling how to do it. I searched the web for best addons and chose the best addons that I think fits me best</w:t>
+      </w:r>
+      <w:proofErr w:type="gramStart"/>
+      <w:r>
+        <w:rPr>
+          <w:lang w:val="en-US"/>
+        </w:rPr>
+        <w:t xml:space="preserve">.  </w:t>
+      </w:r>
+      <w:proofErr w:type="gramEnd"/>
       <w:r>
         <w:rPr>
           <w:lang w:val="en-US"/>
@@ -4047,21 +4263,21 @@
 </file>
 
 <file path=customXml/item2.xml><?xml version="1.0" encoding="utf-8"?>
+<p:properties xmlns:p="http://schemas.microsoft.com/office/2006/metadata/properties" xmlns:xsi="http://www.w3.org/2001/XMLSchema-instance" xmlns:pc="http://schemas.microsoft.com/office/infopath/2007/PartnerControls">
+  <documentManagement>
+    <PublishingExpirationDate xmlns="http://schemas.microsoft.com/sharepoint/v3" xsi:nil="true"/>
+    <PublishingStartDate xmlns="http://schemas.microsoft.com/sharepoint/v3" xsi:nil="true"/>
+  </documentManagement>
+</p:properties>
+</file>
+
+<file path=customXml/item3.xml><?xml version="1.0" encoding="utf-8"?>
 <?mso-contentType ?>
 <FormTemplates xmlns="http://schemas.microsoft.com/sharepoint/v3/contenttype/forms">
   <Display>DocumentLibraryForm</Display>
   <Edit>DocumentLibraryForm</Edit>
   <New>DocumentLibraryForm</New>
 </FormTemplates>
-</file>
-
-<file path=customXml/item3.xml><?xml version="1.0" encoding="utf-8"?>
-<p:properties xmlns:p="http://schemas.microsoft.com/office/2006/metadata/properties" xmlns:xsi="http://www.w3.org/2001/XMLSchema-instance" xmlns:pc="http://schemas.microsoft.com/office/infopath/2007/PartnerControls">
-  <documentManagement>
-    <PublishingExpirationDate xmlns="http://schemas.microsoft.com/sharepoint/v3" xsi:nil="true"/>
-    <PublishingStartDate xmlns="http://schemas.microsoft.com/sharepoint/v3" xsi:nil="true"/>
-  </documentManagement>
-</p:properties>
 </file>
 
 <file path=customXml/itemProps1.xml><?xml version="1.0" encoding="utf-8"?>
@@ -4082,14 +4298,6 @@
 </file>
 
 <file path=customXml/itemProps2.xml><?xml version="1.0" encoding="utf-8"?>
-<ds:datastoreItem xmlns:ds="http://schemas.openxmlformats.org/officeDocument/2006/customXml" ds:itemID="{13FBD2FA-5696-460D-A278-9A302A0F72AE}">
-  <ds:schemaRefs>
-    <ds:schemaRef ds:uri="http://schemas.microsoft.com/sharepoint/v3/contenttype/forms"/>
-  </ds:schemaRefs>
-</ds:datastoreItem>
-</file>
-
-<file path=customXml/itemProps3.xml><?xml version="1.0" encoding="utf-8"?>
 <ds:datastoreItem xmlns:ds="http://schemas.openxmlformats.org/officeDocument/2006/customXml" ds:itemID="{FA8F0064-303C-446D-896E-46EEB9A79DC3}">
   <ds:schemaRefs>
     <ds:schemaRef ds:uri="http://schemas.microsoft.com/office/2006/metadata/properties"/>
@@ -4097,4 +4305,12 @@
     <ds:schemaRef ds:uri="http://schemas.microsoft.com/sharepoint/v3"/>
   </ds:schemaRefs>
 </ds:datastoreItem>
+</file>
+
+<file path=customXml/itemProps3.xml><?xml version="1.0" encoding="utf-8"?>
+<ds:datastoreItem xmlns:ds="http://schemas.openxmlformats.org/officeDocument/2006/customXml" ds:itemID="{13FBD2FA-5696-460D-A278-9A302A0F72AE}">
+  <ds:schemaRefs>
+    <ds:schemaRef ds:uri="http://schemas.microsoft.com/sharepoint/v3/contenttype/forms"/>
+  </ds:schemaRefs>
+</ds:datastoreItem>
 </file>
</xml_diff>

<commit_message>
added the work page
</commit_message>
<xml_diff>
--- a/learning_diary.docx
+++ b/learning_diary.docx
@@ -14,7 +14,6 @@
           <w:lang w:val="en-US"/>
         </w:rPr>
       </w:pPr>
-      <w:proofErr w:type="spellStart"/>
       <w:r>
         <w:rPr>
           <w:rFonts w:ascii="Times New Roman" w:hAnsi="Times New Roman" w:cs="Times New Roman"/>
@@ -23,10 +22,13 @@
           <w:szCs w:val="24"/>
           <w:lang w:val="en-US"/>
         </w:rPr>
-        <w:t>Lappeenrannan</w:t>
-      </w:r>
-      <w:proofErr w:type="spellEnd"/>
-      <w:r>
+        <w:t>Lappeenrannan teknillinen yliopisto</w:t>
+      </w:r>
+    </w:p>
+    <w:p>
+      <w:pPr>
+        <w:pStyle w:val="Otsikko"/>
+        <w:jc w:val="both"/>
         <w:rPr>
           <w:rFonts w:ascii="Times New Roman" w:hAnsi="Times New Roman" w:cs="Times New Roman"/>
           <w:b w:val="0"/>
@@ -34,9 +36,7 @@
           <w:szCs w:val="24"/>
           <w:lang w:val="en-US"/>
         </w:rPr>
-        <w:t xml:space="preserve"> </w:t>
-      </w:r>
-      <w:proofErr w:type="spellStart"/>
+      </w:pPr>
       <w:r>
         <w:rPr>
           <w:rFonts w:ascii="Times New Roman" w:hAnsi="Times New Roman" w:cs="Times New Roman"/>
@@ -45,10 +45,13 @@
           <w:szCs w:val="24"/>
           <w:lang w:val="en-US"/>
         </w:rPr>
-        <w:t>teknillinen</w:t>
-      </w:r>
-      <w:proofErr w:type="spellEnd"/>
-      <w:r>
+        <w:t>School of Business and Management</w:t>
+      </w:r>
+    </w:p>
+    <w:p>
+      <w:pPr>
+        <w:pStyle w:val="Otsikko"/>
+        <w:jc w:val="both"/>
         <w:rPr>
           <w:rFonts w:ascii="Times New Roman" w:hAnsi="Times New Roman" w:cs="Times New Roman"/>
           <w:b w:val="0"/>
@@ -56,10 +59,69 @@
           <w:szCs w:val="24"/>
           <w:lang w:val="en-US"/>
         </w:rPr>
-        <w:t xml:space="preserve"> </w:t>
-      </w:r>
-      <w:proofErr w:type="spellStart"/>
-      <w:r>
+      </w:pPr>
+    </w:p>
+    <w:p>
+      <w:pPr>
+        <w:pStyle w:val="Otsikko"/>
+        <w:jc w:val="left"/>
+        <w:rPr>
+          <w:rFonts w:ascii="Times New Roman" w:hAnsi="Times New Roman"/>
+          <w:b w:val="0"/>
+          <w:sz w:val="24"/>
+          <w:szCs w:val="24"/>
+          <w:lang w:val="en-US"/>
+        </w:rPr>
+      </w:pPr>
+    </w:p>
+    <w:p>
+      <w:pPr>
+        <w:pStyle w:val="Otsikko"/>
+        <w:jc w:val="left"/>
+        <w:rPr>
+          <w:sz w:val="24"/>
+          <w:szCs w:val="24"/>
+          <w:lang w:val="en-US"/>
+        </w:rPr>
+      </w:pPr>
+    </w:p>
+    <w:p>
+      <w:pPr>
+        <w:pStyle w:val="Otsikko"/>
+        <w:jc w:val="left"/>
+        <w:rPr>
+          <w:sz w:val="24"/>
+          <w:szCs w:val="24"/>
+          <w:lang w:val="en-US"/>
+        </w:rPr>
+      </w:pPr>
+    </w:p>
+    <w:p>
+      <w:pPr>
+        <w:pStyle w:val="Otsikko"/>
+        <w:jc w:val="left"/>
+        <w:rPr>
+          <w:sz w:val="24"/>
+          <w:szCs w:val="24"/>
+          <w:lang w:val="en-US"/>
+        </w:rPr>
+      </w:pPr>
+    </w:p>
+    <w:p>
+      <w:pPr>
+        <w:pStyle w:val="Otsikko"/>
+        <w:jc w:val="left"/>
+        <w:rPr>
+          <w:sz w:val="24"/>
+          <w:szCs w:val="24"/>
+          <w:lang w:val="en-US"/>
+        </w:rPr>
+      </w:pPr>
+    </w:p>
+    <w:p>
+      <w:pPr>
+        <w:pStyle w:val="Otsikko"/>
+        <w:jc w:val="both"/>
         <w:rPr>
           <w:rFonts w:ascii="Times New Roman" w:hAnsi="Times New Roman" w:cs="Times New Roman"/>
           <w:b w:val="0"/>
@@ -67,14 +129,8 @@
           <w:szCs w:val="24"/>
           <w:lang w:val="en-US"/>
         </w:rPr>
-        <w:t>yliopisto</w:t>
-      </w:r>
-      <w:proofErr w:type="spellEnd"/>
-    </w:p>
-    <w:p>
-      <w:pPr>
-        <w:pStyle w:val="Otsikko"/>
-        <w:jc w:val="both"/>
+      </w:pPr>
+      <w:r>
         <w:rPr>
           <w:rFonts w:ascii="Times New Roman" w:hAnsi="Times New Roman" w:cs="Times New Roman"/>
           <w:b w:val="0"/>
@@ -82,121 +138,7 @@
           <w:szCs w:val="24"/>
           <w:lang w:val="en-US"/>
         </w:rPr>
-      </w:pPr>
-      <w:r>
-        <w:rPr>
-          <w:rFonts w:ascii="Times New Roman" w:hAnsi="Times New Roman" w:cs="Times New Roman"/>
-          <w:b w:val="0"/>
-          <w:sz w:val="24"/>
-          <w:szCs w:val="24"/>
-          <w:lang w:val="en-US"/>
-        </w:rPr>
-        <w:t>School of Business and Management</w:t>
-      </w:r>
-    </w:p>
-    <w:p>
-      <w:pPr>
-        <w:pStyle w:val="Otsikko"/>
-        <w:jc w:val="both"/>
-        <w:rPr>
-          <w:rFonts w:ascii="Times New Roman" w:hAnsi="Times New Roman" w:cs="Times New Roman"/>
-          <w:b w:val="0"/>
-          <w:sz w:val="24"/>
-          <w:szCs w:val="24"/>
-          <w:lang w:val="en-US"/>
-        </w:rPr>
-      </w:pPr>
-    </w:p>
-    <w:p>
-      <w:pPr>
-        <w:pStyle w:val="Otsikko"/>
-        <w:jc w:val="left"/>
-        <w:rPr>
-          <w:rFonts w:ascii="Times New Roman" w:hAnsi="Times New Roman"/>
-          <w:b w:val="0"/>
-          <w:sz w:val="24"/>
-          <w:szCs w:val="24"/>
-          <w:lang w:val="en-US"/>
-        </w:rPr>
-      </w:pPr>
-    </w:p>
-    <w:p>
-      <w:pPr>
-        <w:pStyle w:val="Otsikko"/>
-        <w:jc w:val="left"/>
-        <w:rPr>
-          <w:sz w:val="24"/>
-          <w:szCs w:val="24"/>
-          <w:lang w:val="en-US"/>
-        </w:rPr>
-      </w:pPr>
-    </w:p>
-    <w:p>
-      <w:pPr>
-        <w:pStyle w:val="Otsikko"/>
-        <w:jc w:val="left"/>
-        <w:rPr>
-          <w:sz w:val="24"/>
-          <w:szCs w:val="24"/>
-          <w:lang w:val="en-US"/>
-        </w:rPr>
-      </w:pPr>
-    </w:p>
-    <w:p>
-      <w:pPr>
-        <w:pStyle w:val="Otsikko"/>
-        <w:jc w:val="left"/>
-        <w:rPr>
-          <w:sz w:val="24"/>
-          <w:szCs w:val="24"/>
-          <w:lang w:val="en-US"/>
-        </w:rPr>
-      </w:pPr>
-    </w:p>
-    <w:p>
-      <w:pPr>
-        <w:pStyle w:val="Otsikko"/>
-        <w:jc w:val="left"/>
-        <w:rPr>
-          <w:sz w:val="24"/>
-          <w:szCs w:val="24"/>
-          <w:lang w:val="en-US"/>
-        </w:rPr>
-      </w:pPr>
-    </w:p>
-    <w:p>
-      <w:pPr>
-        <w:pStyle w:val="Otsikko"/>
-        <w:jc w:val="both"/>
-        <w:rPr>
-          <w:rFonts w:ascii="Times New Roman" w:hAnsi="Times New Roman" w:cs="Times New Roman"/>
-          <w:b w:val="0"/>
-          <w:sz w:val="24"/>
-          <w:szCs w:val="24"/>
-          <w:lang w:val="en-US"/>
-        </w:rPr>
-      </w:pPr>
-      <w:proofErr w:type="spellStart"/>
-      <w:r>
-        <w:rPr>
-          <w:rFonts w:ascii="Times New Roman" w:hAnsi="Times New Roman" w:cs="Times New Roman"/>
-          <w:b w:val="0"/>
-          <w:sz w:val="24"/>
-          <w:szCs w:val="24"/>
-          <w:lang w:val="en-US"/>
-        </w:rPr>
-        <w:t>Sofware</w:t>
-      </w:r>
-      <w:proofErr w:type="spellEnd"/>
-      <w:r>
-        <w:rPr>
-          <w:rFonts w:ascii="Times New Roman" w:hAnsi="Times New Roman" w:cs="Times New Roman"/>
-          <w:b w:val="0"/>
-          <w:sz w:val="24"/>
-          <w:szCs w:val="24"/>
-          <w:lang w:val="en-US"/>
-        </w:rPr>
-        <w:t xml:space="preserve"> Development Skills</w:t>
+        <w:t>Sofware Development Skills</w:t>
       </w:r>
     </w:p>
     <w:p>
@@ -752,21 +694,7 @@
         <w:rPr>
           <w:lang w:val="en-US"/>
         </w:rPr>
-        <w:t xml:space="preserve"> to see if I understand </w:t>
-      </w:r>
-      <w:proofErr w:type="gramStart"/>
-      <w:r>
-        <w:rPr>
-          <w:lang w:val="en-US"/>
-        </w:rPr>
-        <w:t>how</w:t>
-      </w:r>
-      <w:proofErr w:type="gramEnd"/>
-      <w:r>
-        <w:rPr>
-          <w:lang w:val="en-US"/>
-        </w:rPr>
-        <w:t xml:space="preserve"> it all works</w:t>
+        <w:t xml:space="preserve"> to see if I understand how it all works</w:t>
       </w:r>
       <w:r>
         <w:rPr>
@@ -812,21 +740,7 @@
         <w:rPr>
           <w:lang w:val="en-US"/>
         </w:rPr>
-        <w:t xml:space="preserve">The </w:t>
-      </w:r>
-      <w:proofErr w:type="spellStart"/>
-      <w:r>
-        <w:rPr>
-          <w:lang w:val="en-US"/>
-        </w:rPr>
-        <w:t>vh</w:t>
-      </w:r>
-      <w:proofErr w:type="spellEnd"/>
-      <w:r>
-        <w:rPr>
-          <w:lang w:val="en-US"/>
-        </w:rPr>
-        <w:t xml:space="preserve"> unit was explained very well in the video</w:t>
+        <w:t>The vh unit was explained very well in the video</w:t>
       </w:r>
       <w:r>
         <w:rPr>
@@ -909,35 +823,7 @@
         <w:rPr>
           <w:lang w:val="en-US"/>
         </w:rPr>
-        <w:t xml:space="preserve"> A problem I encountered was that the rotation happened abruptly without the transition. The cause for this was that I wasn’t applying the transition in my </w:t>
-      </w:r>
-      <w:proofErr w:type="spellStart"/>
-      <w:r>
-        <w:rPr>
-          <w:lang w:val="en-US"/>
-        </w:rPr>
-        <w:t>easeOut</w:t>
-      </w:r>
-      <w:proofErr w:type="spellEnd"/>
-      <w:r>
-        <w:rPr>
-          <w:lang w:val="en-US"/>
-        </w:rPr>
-        <w:t xml:space="preserve"> </w:t>
-      </w:r>
-      <w:proofErr w:type="spellStart"/>
-      <w:r>
-        <w:rPr>
-          <w:lang w:val="en-US"/>
-        </w:rPr>
-        <w:t>mixin</w:t>
-      </w:r>
-      <w:proofErr w:type="spellEnd"/>
-      <w:r>
-        <w:rPr>
-          <w:lang w:val="en-US"/>
-        </w:rPr>
-        <w:t xml:space="preserve"> to all properties, only to the color.</w:t>
+        <w:t xml:space="preserve"> A problem I encountered was that the rotation happened abruptly without the transition. The cause for this was that I wasn’t applying the transition in my easeOut mixin to all properties, only to the color.</w:t>
       </w:r>
     </w:p>
     <w:p>
@@ -1001,21 +887,7 @@
         <w:rPr>
           <w:lang w:val="en-US"/>
         </w:rPr>
-        <w:t xml:space="preserve"> </w:t>
-      </w:r>
-      <w:proofErr w:type="gramStart"/>
-      <w:r>
-        <w:rPr>
-          <w:lang w:val="en-US"/>
-        </w:rPr>
-        <w:t>Next</w:t>
-      </w:r>
-      <w:proofErr w:type="gramEnd"/>
-      <w:r>
-        <w:rPr>
-          <w:lang w:val="en-US"/>
-        </w:rPr>
-        <w:t xml:space="preserve"> I implemented the sliding menu</w:t>
+        <w:t xml:space="preserve"> Next I implemented the sliding menu</w:t>
       </w:r>
       <w:r>
         <w:rPr>
@@ -1061,16 +933,78 @@
         <w:rPr>
           <w:lang w:val="en-US"/>
         </w:rPr>
-        <w:t xml:space="preserve">The next task was to make the site’s design responsive, which was done with media query </w:t>
-      </w:r>
-      <w:proofErr w:type="spellStart"/>
-      <w:r>
-        <w:rPr>
-          <w:lang w:val="en-US"/>
-        </w:rPr>
-        <w:t>mixins</w:t>
-      </w:r>
-      <w:proofErr w:type="spellEnd"/>
+        <w:t xml:space="preserve">The next task was to make the site’s design responsive, which was done with media query mixins. </w:t>
+      </w:r>
+      <w:r>
+        <w:rPr>
+          <w:lang w:val="en-US"/>
+        </w:rPr>
+        <w:t>I found the solution to be easy to grasp and implement.</w:t>
+      </w:r>
+    </w:p>
+    <w:p>
+      <w:pPr>
+        <w:pStyle w:val="Leipteksti"/>
+        <w:rPr>
+          <w:lang w:val="en-US"/>
+        </w:rPr>
+      </w:pPr>
+    </w:p>
+    <w:p>
+      <w:pPr>
+        <w:pStyle w:val="Leipteksti"/>
+        <w:rPr>
+          <w:lang w:val="en-US"/>
+        </w:rPr>
+      </w:pPr>
+    </w:p>
+    <w:p>
+      <w:pPr>
+        <w:pStyle w:val="Leipteksti"/>
+        <w:rPr>
+          <w:lang w:val="en-US"/>
+        </w:rPr>
+      </w:pPr>
+      <w:r>
+        <w:rPr>
+          <w:lang w:val="en-US"/>
+        </w:rPr>
+        <w:t>23.11.2021</w:t>
+      </w:r>
+    </w:p>
+    <w:p>
+      <w:pPr>
+        <w:pStyle w:val="Leipteksti"/>
+        <w:rPr>
+          <w:lang w:val="en-US"/>
+        </w:rPr>
+      </w:pPr>
+    </w:p>
+    <w:p>
+      <w:pPr>
+        <w:pStyle w:val="Leipteksti"/>
+        <w:rPr>
+          <w:lang w:val="en-US"/>
+        </w:rPr>
+      </w:pPr>
+      <w:r>
+        <w:rPr>
+          <w:lang w:val="en-US"/>
+        </w:rPr>
+        <w:t>I started the fifth video</w:t>
+      </w:r>
+      <w:r>
+        <w:rPr>
+          <w:lang w:val="en-US"/>
+        </w:rPr>
+        <w:t xml:space="preserve"> and learned how to use functions in sass</w:t>
+      </w:r>
+      <w:r>
+        <w:rPr>
+          <w:lang w:val="en-US"/>
+        </w:rPr>
+        <w:t xml:space="preserve"> to change the text color dynamically based on the background</w:t>
+      </w:r>
       <w:r>
         <w:rPr>
           <w:lang w:val="en-US"/>
@@ -1081,97 +1015,7 @@
         <w:rPr>
           <w:lang w:val="en-US"/>
         </w:rPr>
-        <w:t>I found the solution to be easy to grasp and implement.</w:t>
-      </w:r>
-    </w:p>
-    <w:p>
-      <w:pPr>
-        <w:pStyle w:val="Leipteksti"/>
-        <w:rPr>
-          <w:lang w:val="en-US"/>
-        </w:rPr>
-      </w:pPr>
-    </w:p>
-    <w:p>
-      <w:pPr>
-        <w:pStyle w:val="Leipteksti"/>
-        <w:rPr>
-          <w:lang w:val="en-US"/>
-        </w:rPr>
-      </w:pPr>
-    </w:p>
-    <w:p>
-      <w:pPr>
-        <w:pStyle w:val="Leipteksti"/>
-        <w:rPr>
-          <w:lang w:val="en-US"/>
-        </w:rPr>
-      </w:pPr>
-      <w:r>
-        <w:rPr>
-          <w:lang w:val="en-US"/>
-        </w:rPr>
-        <w:t>23.11.2021</w:t>
-      </w:r>
-    </w:p>
-    <w:p>
-      <w:pPr>
-        <w:pStyle w:val="Leipteksti"/>
-        <w:rPr>
-          <w:lang w:val="en-US"/>
-        </w:rPr>
-      </w:pPr>
-    </w:p>
-    <w:p>
-      <w:pPr>
-        <w:pStyle w:val="Leipteksti"/>
-        <w:rPr>
-          <w:lang w:val="en-US"/>
-        </w:rPr>
-      </w:pPr>
-      <w:r>
-        <w:rPr>
-          <w:lang w:val="en-US"/>
-        </w:rPr>
-        <w:t>I started the fifth video</w:t>
-      </w:r>
-      <w:r>
-        <w:rPr>
-          <w:lang w:val="en-US"/>
-        </w:rPr>
-        <w:t xml:space="preserve"> and learned how to use functions in sass</w:t>
-      </w:r>
-      <w:r>
-        <w:rPr>
-          <w:lang w:val="en-US"/>
-        </w:rPr>
-        <w:t xml:space="preserve"> to change the text color dynamically based on the background</w:t>
-      </w:r>
-      <w:r>
-        <w:rPr>
-          <w:lang w:val="en-US"/>
-        </w:rPr>
-        <w:t xml:space="preserve">. </w:t>
-      </w:r>
-      <w:r>
-        <w:rPr>
-          <w:lang w:val="en-US"/>
-        </w:rPr>
-        <w:t xml:space="preserve">The next addition was the about page and its grid. I followed along and understood how it works. Next up was the styling, which was nothing new at this point </w:t>
-      </w:r>
-      <w:proofErr w:type="gramStart"/>
-      <w:r>
-        <w:rPr>
-          <w:lang w:val="en-US"/>
-        </w:rPr>
-        <w:t>with the exception of</w:t>
-      </w:r>
-      <w:proofErr w:type="gramEnd"/>
-      <w:r>
-        <w:rPr>
-          <w:lang w:val="en-US"/>
-        </w:rPr>
-        <w:t xml:space="preserve"> the sticky footer.</w:t>
+        <w:t>The next addition was the about page and its grid. I followed along and understood how it works. Next up was the styling, which was nothing new at this point with the exception of the sticky footer.</w:t>
       </w:r>
     </w:p>
     <w:p>
@@ -1259,14 +1103,24 @@
           <w:lang w:val="en-US"/>
         </w:rPr>
       </w:pPr>
-    </w:p>
-    <w:p>
-      <w:pPr>
-        <w:pStyle w:val="Leipteksti"/>
-        <w:rPr>
-          <w:lang w:val="en-US"/>
-        </w:rPr>
-      </w:pPr>
+      <w:r>
+        <w:rPr>
+          <w:lang w:val="en-US"/>
+        </w:rPr>
+        <w:t>Afterwards I watched the sixth video</w:t>
+      </w:r>
+      <w:r>
+        <w:rPr>
+          <w:lang w:val="en-US"/>
+        </w:rPr>
+        <w:t xml:space="preserve"> and added the work page. Doing that, I learned the difference between block and inline-block. I also learned how to extend a class in sass.</w:t>
+      </w:r>
+      <w:r>
+        <w:rPr>
+          <w:lang w:val="en-US"/>
+        </w:rPr>
+        <w:t xml:space="preserve"> I was able to make the grid size responsive on my own this time.</w:t>
+      </w:r>
     </w:p>
     <w:p>
       <w:pPr>
@@ -1356,48 +1210,13 @@
         <w:rPr>
           <w:lang w:val="en-US"/>
         </w:rPr>
-        <w:t xml:space="preserve">the general information and understood the </w:t>
-      </w:r>
-      <w:proofErr w:type="gramStart"/>
-      <w:r>
-        <w:rPr>
-          <w:lang w:val="en-US"/>
-        </w:rPr>
-        <w:t>main focus</w:t>
-      </w:r>
-      <w:proofErr w:type="gramEnd"/>
-      <w:r>
-        <w:rPr>
-          <w:lang w:val="en-US"/>
-        </w:rPr>
-        <w:t xml:space="preserve"> of t</w:t>
-      </w:r>
-      <w:r>
-        <w:rPr>
-          <w:lang w:val="en-US"/>
-        </w:rPr>
-        <w:t>he course, which is to find my passion as a software developer and create a unique project to represent my skills. I chose frontend module because it was the most interesting project offered. I’ve also tried to set up my environment, but I could not decide which code editor I would like to use</w:t>
-      </w:r>
-      <w:proofErr w:type="gramStart"/>
-      <w:r>
-        <w:rPr>
-          <w:lang w:val="en-US"/>
-        </w:rPr>
-        <w:t xml:space="preserve">.  </w:t>
-      </w:r>
-      <w:proofErr w:type="gramEnd"/>
-      <w:r>
-        <w:rPr>
-          <w:lang w:val="en-US"/>
-        </w:rPr>
-        <w:t>I learned to set up a git repository and did my first commit, everything went smoothly after I clicked the banner to watch intro to GIT</w:t>
-      </w:r>
-      <w:proofErr w:type="gramStart"/>
-      <w:r>
-        <w:rPr>
-          <w:lang w:val="en-US"/>
-        </w:rPr>
-        <w:t xml:space="preserve">. </w:t>
+        <w:t>the general information and understood the main focus of t</w:t>
+      </w:r>
+      <w:r>
+        <w:rPr>
+          <w:lang w:val="en-US"/>
+        </w:rPr>
+        <w:t xml:space="preserve">he course, which is to find my passion as a software developer and create a unique project to represent my skills. I chose frontend module because it was the most interesting project offered. I’ve also tried to set up my environment, but I could not decide which code editor I would like to use.  I learned to set up a git repository and did my first commit, everything went smoothly after I clicked the banner to watch intro to GIT. </w:t>
       </w:r>
       <w:r>
         <w:rPr>
@@ -1405,7 +1224,6 @@
         </w:rPr>
         <w:t xml:space="preserve"> </w:t>
       </w:r>
-      <w:proofErr w:type="gramEnd"/>
     </w:p>
     <w:p>
       <w:pPr>
@@ -1447,16 +1265,8 @@
           <w:lang w:val="en-US"/>
         </w:rPr>
         <w:br/>
-        <w:t>I have chosen VS Code as my code editor for this course, I learned how to set up addons by googling how to do it. I searched the web for best addons and chose the best addons that I think fits me best</w:t>
-      </w:r>
-      <w:proofErr w:type="gramStart"/>
-      <w:r>
-        <w:rPr>
-          <w:lang w:val="en-US"/>
-        </w:rPr>
-        <w:t xml:space="preserve">.  </w:t>
-      </w:r>
-      <w:proofErr w:type="gramEnd"/>
+        <w:t xml:space="preserve">I have chosen VS Code as my code editor for this course, I learned how to set up addons by googling how to do it. I searched the web for best addons and chose the best addons that I think fits me best.  </w:t>
+      </w:r>
       <w:r>
         <w:rPr>
           <w:lang w:val="en-US"/>
@@ -1501,21 +1311,7 @@
         <w:rPr>
           <w:lang w:val="en-US"/>
         </w:rPr>
-        <w:t xml:space="preserve"> I planned. I went to </w:t>
-      </w:r>
-      <w:proofErr w:type="spellStart"/>
-      <w:r>
-        <w:rPr>
-          <w:lang w:val="en-US"/>
-        </w:rPr>
-        <w:t>stackoverflow</w:t>
-      </w:r>
-      <w:proofErr w:type="spellEnd"/>
-      <w:r>
-        <w:rPr>
-          <w:lang w:val="en-US"/>
-        </w:rPr>
-        <w:t xml:space="preserve"> and found quite many threads about version control problems. I was able to figure out what was the problem and continued to watch the first part till the end.</w:t>
+        <w:t xml:space="preserve"> I planned. I went to stackoverflow and found quite many threads about version control problems. I was able to figure out what was the problem and continued to watch the first part till the end.</w:t>
       </w:r>
     </w:p>
     <w:p>
@@ -4263,21 +4059,21 @@
 </file>
 
 <file path=customXml/item2.xml><?xml version="1.0" encoding="utf-8"?>
+<?mso-contentType ?>
+<FormTemplates xmlns="http://schemas.microsoft.com/sharepoint/v3/contenttype/forms">
+  <Display>DocumentLibraryForm</Display>
+  <Edit>DocumentLibraryForm</Edit>
+  <New>DocumentLibraryForm</New>
+</FormTemplates>
+</file>
+
+<file path=customXml/item3.xml><?xml version="1.0" encoding="utf-8"?>
 <p:properties xmlns:p="http://schemas.microsoft.com/office/2006/metadata/properties" xmlns:xsi="http://www.w3.org/2001/XMLSchema-instance" xmlns:pc="http://schemas.microsoft.com/office/infopath/2007/PartnerControls">
   <documentManagement>
     <PublishingExpirationDate xmlns="http://schemas.microsoft.com/sharepoint/v3" xsi:nil="true"/>
     <PublishingStartDate xmlns="http://schemas.microsoft.com/sharepoint/v3" xsi:nil="true"/>
   </documentManagement>
 </p:properties>
-</file>
-
-<file path=customXml/item3.xml><?xml version="1.0" encoding="utf-8"?>
-<?mso-contentType ?>
-<FormTemplates xmlns="http://schemas.microsoft.com/sharepoint/v3/contenttype/forms">
-  <Display>DocumentLibraryForm</Display>
-  <Edit>DocumentLibraryForm</Edit>
-  <New>DocumentLibraryForm</New>
-</FormTemplates>
 </file>
 
 <file path=customXml/itemProps1.xml><?xml version="1.0" encoding="utf-8"?>
@@ -4298,6 +4094,14 @@
 </file>
 
 <file path=customXml/itemProps2.xml><?xml version="1.0" encoding="utf-8"?>
+<ds:datastoreItem xmlns:ds="http://schemas.openxmlformats.org/officeDocument/2006/customXml" ds:itemID="{13FBD2FA-5696-460D-A278-9A302A0F72AE}">
+  <ds:schemaRefs>
+    <ds:schemaRef ds:uri="http://schemas.microsoft.com/sharepoint/v3/contenttype/forms"/>
+  </ds:schemaRefs>
+</ds:datastoreItem>
+</file>
+
+<file path=customXml/itemProps3.xml><?xml version="1.0" encoding="utf-8"?>
 <ds:datastoreItem xmlns:ds="http://schemas.openxmlformats.org/officeDocument/2006/customXml" ds:itemID="{FA8F0064-303C-446D-896E-46EEB9A79DC3}">
   <ds:schemaRefs>
     <ds:schemaRef ds:uri="http://schemas.microsoft.com/office/2006/metadata/properties"/>
@@ -4305,12 +4109,4 @@
     <ds:schemaRef ds:uri="http://schemas.microsoft.com/sharepoint/v3"/>
   </ds:schemaRefs>
 </ds:datastoreItem>
-</file>
-
-<file path=customXml/itemProps3.xml><?xml version="1.0" encoding="utf-8"?>
-<ds:datastoreItem xmlns:ds="http://schemas.openxmlformats.org/officeDocument/2006/customXml" ds:itemID="{13FBD2FA-5696-460D-A278-9A302A0F72AE}">
-  <ds:schemaRefs>
-    <ds:schemaRef ds:uri="http://schemas.microsoft.com/sharepoint/v3/contenttype/forms"/>
-  </ds:schemaRefs>
-</ds:datastoreItem>
 </file>
</xml_diff>

<commit_message>
added the contact page
</commit_message>
<xml_diff>
--- a/learning_diary.docx
+++ b/learning_diary.docx
@@ -1120,6 +1120,12 @@
           <w:lang w:val="en-US"/>
         </w:rPr>
         <w:t xml:space="preserve"> I was able to make the grid size responsive on my own this time.</w:t>
+      </w:r>
+      <w:r>
+        <w:rPr>
+          <w:lang w:val="en-US"/>
+        </w:rPr>
+        <w:t xml:space="preserve"> Once the work page was done, I moved on to the contact page which didn’t take very long to implement.</w:t>
       </w:r>
     </w:p>
     <w:p>
@@ -4059,21 +4065,21 @@
 </file>
 
 <file path=customXml/item2.xml><?xml version="1.0" encoding="utf-8"?>
+<p:properties xmlns:p="http://schemas.microsoft.com/office/2006/metadata/properties" xmlns:xsi="http://www.w3.org/2001/XMLSchema-instance" xmlns:pc="http://schemas.microsoft.com/office/infopath/2007/PartnerControls">
+  <documentManagement>
+    <PublishingExpirationDate xmlns="http://schemas.microsoft.com/sharepoint/v3" xsi:nil="true"/>
+    <PublishingStartDate xmlns="http://schemas.microsoft.com/sharepoint/v3" xsi:nil="true"/>
+  </documentManagement>
+</p:properties>
+</file>
+
+<file path=customXml/item3.xml><?xml version="1.0" encoding="utf-8"?>
 <?mso-contentType ?>
 <FormTemplates xmlns="http://schemas.microsoft.com/sharepoint/v3/contenttype/forms">
   <Display>DocumentLibraryForm</Display>
   <Edit>DocumentLibraryForm</Edit>
   <New>DocumentLibraryForm</New>
 </FormTemplates>
-</file>
-
-<file path=customXml/item3.xml><?xml version="1.0" encoding="utf-8"?>
-<p:properties xmlns:p="http://schemas.microsoft.com/office/2006/metadata/properties" xmlns:xsi="http://www.w3.org/2001/XMLSchema-instance" xmlns:pc="http://schemas.microsoft.com/office/infopath/2007/PartnerControls">
-  <documentManagement>
-    <PublishingExpirationDate xmlns="http://schemas.microsoft.com/sharepoint/v3" xsi:nil="true"/>
-    <PublishingStartDate xmlns="http://schemas.microsoft.com/sharepoint/v3" xsi:nil="true"/>
-  </documentManagement>
-</p:properties>
 </file>
 
 <file path=customXml/itemProps1.xml><?xml version="1.0" encoding="utf-8"?>
@@ -4094,14 +4100,6 @@
 </file>
 
 <file path=customXml/itemProps2.xml><?xml version="1.0" encoding="utf-8"?>
-<ds:datastoreItem xmlns:ds="http://schemas.openxmlformats.org/officeDocument/2006/customXml" ds:itemID="{13FBD2FA-5696-460D-A278-9A302A0F72AE}">
-  <ds:schemaRefs>
-    <ds:schemaRef ds:uri="http://schemas.microsoft.com/sharepoint/v3/contenttype/forms"/>
-  </ds:schemaRefs>
-</ds:datastoreItem>
-</file>
-
-<file path=customXml/itemProps3.xml><?xml version="1.0" encoding="utf-8"?>
 <ds:datastoreItem xmlns:ds="http://schemas.openxmlformats.org/officeDocument/2006/customXml" ds:itemID="{FA8F0064-303C-446D-896E-46EEB9A79DC3}">
   <ds:schemaRefs>
     <ds:schemaRef ds:uri="http://schemas.microsoft.com/office/2006/metadata/properties"/>
@@ -4109,4 +4107,12 @@
     <ds:schemaRef ds:uri="http://schemas.microsoft.com/sharepoint/v3"/>
   </ds:schemaRefs>
 </ds:datastoreItem>
+</file>
+
+<file path=customXml/itemProps3.xml><?xml version="1.0" encoding="utf-8"?>
+<ds:datastoreItem xmlns:ds="http://schemas.openxmlformats.org/officeDocument/2006/customXml" ds:itemID="{13FBD2FA-5696-460D-A278-9A302A0F72AE}">
+  <ds:schemaRefs>
+    <ds:schemaRef ds:uri="http://schemas.microsoft.com/sharepoint/v3/contenttype/forms"/>
+  </ds:schemaRefs>
+</ds:datastoreItem>
 </file>
</xml_diff>

<commit_message>
moved img into dist and fixed image paths
</commit_message>
<xml_diff>
--- a/learning_diary.docx
+++ b/learning_diary.docx
@@ -14,6 +14,7 @@
           <w:lang w:val="en-US"/>
         </w:rPr>
       </w:pPr>
+      <w:proofErr w:type="spellStart"/>
       <w:r>
         <w:rPr>
           <w:rFonts w:ascii="Times New Roman" w:hAnsi="Times New Roman" w:cs="Times New Roman"/>
@@ -22,13 +23,10 @@
           <w:szCs w:val="24"/>
           <w:lang w:val="en-US"/>
         </w:rPr>
-        <w:t>Lappeenrannan teknillinen yliopisto</w:t>
-      </w:r>
-    </w:p>
-    <w:p>
-      <w:pPr>
-        <w:pStyle w:val="Otsikko"/>
-        <w:jc w:val="both"/>
+        <w:t>Lappeenrannan</w:t>
+      </w:r>
+      <w:proofErr w:type="spellEnd"/>
+      <w:r>
         <w:rPr>
           <w:rFonts w:ascii="Times New Roman" w:hAnsi="Times New Roman" w:cs="Times New Roman"/>
           <w:b w:val="0"/>
@@ -36,7 +34,9 @@
           <w:szCs w:val="24"/>
           <w:lang w:val="en-US"/>
         </w:rPr>
-      </w:pPr>
+        <w:t xml:space="preserve"> </w:t>
+      </w:r>
+      <w:proofErr w:type="spellStart"/>
       <w:r>
         <w:rPr>
           <w:rFonts w:ascii="Times New Roman" w:hAnsi="Times New Roman" w:cs="Times New Roman"/>
@@ -45,13 +45,10 @@
           <w:szCs w:val="24"/>
           <w:lang w:val="en-US"/>
         </w:rPr>
-        <w:t>School of Business and Management</w:t>
-      </w:r>
-    </w:p>
-    <w:p>
-      <w:pPr>
-        <w:pStyle w:val="Otsikko"/>
-        <w:jc w:val="both"/>
+        <w:t>teknillinen</w:t>
+      </w:r>
+      <w:proofErr w:type="spellEnd"/>
+      <w:r>
         <w:rPr>
           <w:rFonts w:ascii="Times New Roman" w:hAnsi="Times New Roman" w:cs="Times New Roman"/>
           <w:b w:val="0"/>
@@ -59,6 +56,55 @@
           <w:szCs w:val="24"/>
           <w:lang w:val="en-US"/>
         </w:rPr>
+        <w:t xml:space="preserve"> </w:t>
+      </w:r>
+      <w:proofErr w:type="spellStart"/>
+      <w:r>
+        <w:rPr>
+          <w:rFonts w:ascii="Times New Roman" w:hAnsi="Times New Roman" w:cs="Times New Roman"/>
+          <w:b w:val="0"/>
+          <w:sz w:val="24"/>
+          <w:szCs w:val="24"/>
+          <w:lang w:val="en-US"/>
+        </w:rPr>
+        <w:t>yliopisto</w:t>
+      </w:r>
+      <w:proofErr w:type="spellEnd"/>
+    </w:p>
+    <w:p>
+      <w:pPr>
+        <w:pStyle w:val="Otsikko"/>
+        <w:jc w:val="both"/>
+        <w:rPr>
+          <w:rFonts w:ascii="Times New Roman" w:hAnsi="Times New Roman" w:cs="Times New Roman"/>
+          <w:b w:val="0"/>
+          <w:sz w:val="24"/>
+          <w:szCs w:val="24"/>
+          <w:lang w:val="en-US"/>
+        </w:rPr>
+      </w:pPr>
+      <w:r>
+        <w:rPr>
+          <w:rFonts w:ascii="Times New Roman" w:hAnsi="Times New Roman" w:cs="Times New Roman"/>
+          <w:b w:val="0"/>
+          <w:sz w:val="24"/>
+          <w:szCs w:val="24"/>
+          <w:lang w:val="en-US"/>
+        </w:rPr>
+        <w:t>School of Business and Management</w:t>
+      </w:r>
+    </w:p>
+    <w:p>
+      <w:pPr>
+        <w:pStyle w:val="Otsikko"/>
+        <w:jc w:val="both"/>
+        <w:rPr>
+          <w:rFonts w:ascii="Times New Roman" w:hAnsi="Times New Roman" w:cs="Times New Roman"/>
+          <w:b w:val="0"/>
+          <w:sz w:val="24"/>
+          <w:szCs w:val="24"/>
+          <w:lang w:val="en-US"/>
+        </w:rPr>
       </w:pPr>
     </w:p>
     <w:p>
@@ -130,6 +176,7 @@
           <w:lang w:val="en-US"/>
         </w:rPr>
       </w:pPr>
+      <w:proofErr w:type="spellStart"/>
       <w:r>
         <w:rPr>
           <w:rFonts w:ascii="Times New Roman" w:hAnsi="Times New Roman" w:cs="Times New Roman"/>
@@ -138,7 +185,18 @@
           <w:szCs w:val="24"/>
           <w:lang w:val="en-US"/>
         </w:rPr>
-        <w:t>Sofware Development Skills</w:t>
+        <w:t>Sofware</w:t>
+      </w:r>
+      <w:proofErr w:type="spellEnd"/>
+      <w:r>
+        <w:rPr>
+          <w:rFonts w:ascii="Times New Roman" w:hAnsi="Times New Roman" w:cs="Times New Roman"/>
+          <w:b w:val="0"/>
+          <w:sz w:val="24"/>
+          <w:szCs w:val="24"/>
+          <w:lang w:val="en-US"/>
+        </w:rPr>
+        <w:t xml:space="preserve"> Development Skills</w:t>
       </w:r>
     </w:p>
     <w:p>
@@ -694,7 +752,21 @@
         <w:rPr>
           <w:lang w:val="en-US"/>
         </w:rPr>
-        <w:t xml:space="preserve"> to see if I understand how it all works</w:t>
+        <w:t xml:space="preserve"> to see if I understand </w:t>
+      </w:r>
+      <w:proofErr w:type="gramStart"/>
+      <w:r>
+        <w:rPr>
+          <w:lang w:val="en-US"/>
+        </w:rPr>
+        <w:t>how</w:t>
+      </w:r>
+      <w:proofErr w:type="gramEnd"/>
+      <w:r>
+        <w:rPr>
+          <w:lang w:val="en-US"/>
+        </w:rPr>
+        <w:t xml:space="preserve"> it all works</w:t>
       </w:r>
       <w:r>
         <w:rPr>
@@ -740,7 +812,21 @@
         <w:rPr>
           <w:lang w:val="en-US"/>
         </w:rPr>
-        <w:t>The vh unit was explained very well in the video</w:t>
+        <w:t xml:space="preserve">The </w:t>
+      </w:r>
+      <w:proofErr w:type="spellStart"/>
+      <w:r>
+        <w:rPr>
+          <w:lang w:val="en-US"/>
+        </w:rPr>
+        <w:t>vh</w:t>
+      </w:r>
+      <w:proofErr w:type="spellEnd"/>
+      <w:r>
+        <w:rPr>
+          <w:lang w:val="en-US"/>
+        </w:rPr>
+        <w:t xml:space="preserve"> unit was explained very well in the video</w:t>
       </w:r>
       <w:r>
         <w:rPr>
@@ -752,7 +838,19 @@
         <w:rPr>
           <w:lang w:val="en-US"/>
         </w:rPr>
-        <w:t>The problem was that the path to the image was relative to the SCSS file instead of the CSS file.</w:t>
+        <w:t xml:space="preserve">The problem was that the path to the image was </w:t>
+      </w:r>
+      <w:r>
+        <w:rPr>
+          <w:lang w:val="en-US"/>
+        </w:rPr>
+        <w:t>not correct</w:t>
+      </w:r>
+      <w:r>
+        <w:rPr>
+          <w:lang w:val="en-US"/>
+        </w:rPr>
+        <w:t>.</w:t>
       </w:r>
       <w:r>
         <w:rPr>
@@ -823,7 +921,35 @@
         <w:rPr>
           <w:lang w:val="en-US"/>
         </w:rPr>
-        <w:t xml:space="preserve"> A problem I encountered was that the rotation happened abruptly without the transition. The cause for this was that I wasn’t applying the transition in my easeOut mixin to all properties, only to the color.</w:t>
+        <w:t xml:space="preserve"> A problem I encountered was that the rotation happened abruptly without the transition. The cause for this was that I wasn’t applying the transition in my </w:t>
+      </w:r>
+      <w:proofErr w:type="spellStart"/>
+      <w:r>
+        <w:rPr>
+          <w:lang w:val="en-US"/>
+        </w:rPr>
+        <w:t>easeOut</w:t>
+      </w:r>
+      <w:proofErr w:type="spellEnd"/>
+      <w:r>
+        <w:rPr>
+          <w:lang w:val="en-US"/>
+        </w:rPr>
+        <w:t xml:space="preserve"> </w:t>
+      </w:r>
+      <w:proofErr w:type="spellStart"/>
+      <w:r>
+        <w:rPr>
+          <w:lang w:val="en-US"/>
+        </w:rPr>
+        <w:t>mixin</w:t>
+      </w:r>
+      <w:proofErr w:type="spellEnd"/>
+      <w:r>
+        <w:rPr>
+          <w:lang w:val="en-US"/>
+        </w:rPr>
+        <w:t xml:space="preserve"> to all properties, only to the color.</w:t>
       </w:r>
     </w:p>
     <w:p>
@@ -887,7 +1013,21 @@
         <w:rPr>
           <w:lang w:val="en-US"/>
         </w:rPr>
-        <w:t xml:space="preserve"> Next I implemented the sliding menu</w:t>
+        <w:t xml:space="preserve"> </w:t>
+      </w:r>
+      <w:proofErr w:type="gramStart"/>
+      <w:r>
+        <w:rPr>
+          <w:lang w:val="en-US"/>
+        </w:rPr>
+        <w:t>Next</w:t>
+      </w:r>
+      <w:proofErr w:type="gramEnd"/>
+      <w:r>
+        <w:rPr>
+          <w:lang w:val="en-US"/>
+        </w:rPr>
+        <w:t xml:space="preserve"> I implemented the sliding menu</w:t>
       </w:r>
       <w:r>
         <w:rPr>
@@ -933,7 +1073,21 @@
         <w:rPr>
           <w:lang w:val="en-US"/>
         </w:rPr>
-        <w:t xml:space="preserve">The next task was to make the site’s design responsive, which was done with media query mixins. </w:t>
+        <w:t xml:space="preserve">The next task was to make the site’s design responsive, which was done with media query </w:t>
+      </w:r>
+      <w:proofErr w:type="spellStart"/>
+      <w:r>
+        <w:rPr>
+          <w:lang w:val="en-US"/>
+        </w:rPr>
+        <w:t>mixins</w:t>
+      </w:r>
+      <w:proofErr w:type="spellEnd"/>
+      <w:r>
+        <w:rPr>
+          <w:lang w:val="en-US"/>
+        </w:rPr>
+        <w:t xml:space="preserve">. </w:t>
       </w:r>
       <w:r>
         <w:rPr>
@@ -1015,7 +1169,21 @@
         <w:rPr>
           <w:lang w:val="en-US"/>
         </w:rPr>
-        <w:t>The next addition was the about page and its grid. I followed along and understood how it works. Next up was the styling, which was nothing new at this point with the exception of the sticky footer.</w:t>
+        <w:t xml:space="preserve">The next addition was the about page and its grid. I followed along and understood how it works. Next up was the styling, which was nothing new at this point </w:t>
+      </w:r>
+      <w:proofErr w:type="gramStart"/>
+      <w:r>
+        <w:rPr>
+          <w:lang w:val="en-US"/>
+        </w:rPr>
+        <w:t>with the exception of</w:t>
+      </w:r>
+      <w:proofErr w:type="gramEnd"/>
+      <w:r>
+        <w:rPr>
+          <w:lang w:val="en-US"/>
+        </w:rPr>
+        <w:t xml:space="preserve"> the sticky footer.</w:t>
       </w:r>
     </w:p>
     <w:p>
@@ -1113,7 +1281,21 @@
         <w:rPr>
           <w:lang w:val="en-US"/>
         </w:rPr>
-        <w:t xml:space="preserve"> and added the work page. Doing that, I learned the difference between block and inline-block. I also learned how to extend a class in sass.</w:t>
+        <w:t xml:space="preserve"> and added the work page. Doing that, I learned the difference between block and </w:t>
+      </w:r>
+      <w:proofErr w:type="gramStart"/>
+      <w:r>
+        <w:rPr>
+          <w:lang w:val="en-US"/>
+        </w:rPr>
+        <w:t>inline-block</w:t>
+      </w:r>
+      <w:proofErr w:type="gramEnd"/>
+      <w:r>
+        <w:rPr>
+          <w:lang w:val="en-US"/>
+        </w:rPr>
+        <w:t>. I also learned how to extend a class in sass.</w:t>
       </w:r>
       <w:r>
         <w:rPr>
@@ -1127,6 +1309,347 @@
         </w:rPr>
         <w:t xml:space="preserve"> Once the work page was done, I moved on to the contact page which didn’t take very long to implement.</w:t>
       </w:r>
+    </w:p>
+    <w:p>
+      <w:pPr>
+        <w:pStyle w:val="Leipteksti"/>
+        <w:rPr>
+          <w:lang w:val="en-US"/>
+        </w:rPr>
+      </w:pPr>
+    </w:p>
+    <w:p>
+      <w:pPr>
+        <w:pStyle w:val="Leipteksti"/>
+        <w:rPr>
+          <w:lang w:val="en-US"/>
+        </w:rPr>
+      </w:pPr>
+      <w:r>
+        <w:rPr>
+          <w:lang w:val="en-US"/>
+        </w:rPr>
+        <w:lastRenderedPageBreak/>
+        <w:t>30.11.2021</w:t>
+      </w:r>
+    </w:p>
+    <w:p>
+      <w:pPr>
+        <w:pStyle w:val="Leipteksti"/>
+        <w:rPr>
+          <w:lang w:val="en-US"/>
+        </w:rPr>
+      </w:pPr>
+    </w:p>
+    <w:p>
+      <w:pPr>
+        <w:pStyle w:val="Leipteksti"/>
+        <w:rPr>
+          <w:lang w:val="en-US"/>
+        </w:rPr>
+      </w:pPr>
+      <w:r>
+        <w:rPr>
+          <w:lang w:val="en-US"/>
+        </w:rPr>
+        <w:t xml:space="preserve">I watched the seventh and last video and learned how to deploy the web page to </w:t>
+      </w:r>
+      <w:proofErr w:type="spellStart"/>
+      <w:r>
+        <w:rPr>
+          <w:lang w:val="en-US"/>
+        </w:rPr>
+        <w:t>Github</w:t>
+      </w:r>
+      <w:proofErr w:type="spellEnd"/>
+      <w:r>
+        <w:rPr>
+          <w:lang w:val="en-US"/>
+        </w:rPr>
+        <w:t xml:space="preserve"> Pages. After I had deployed the portfolio example, I tried accessing it on my browser. A problem I came across was that all images would not load. The site worked normally otherwise.</w:t>
+      </w:r>
+      <w:r>
+        <w:rPr>
+          <w:lang w:val="en-US"/>
+        </w:rPr>
+        <w:t xml:space="preserve"> After trying many different things</w:t>
+      </w:r>
+      <w:r>
+        <w:rPr>
+          <w:lang w:val="en-US"/>
+        </w:rPr>
+        <w:t xml:space="preserve"> and messing around with inspect element</w:t>
+      </w:r>
+      <w:r>
+        <w:rPr>
+          <w:lang w:val="en-US"/>
+        </w:rPr>
+        <w:t xml:space="preserve">, I </w:t>
+      </w:r>
+      <w:r>
+        <w:rPr>
+          <w:lang w:val="en-US"/>
+        </w:rPr>
+        <w:t>figured out the reason for the problem and for why using the same image path</w:t>
+      </w:r>
+      <w:r>
+        <w:rPr>
+          <w:lang w:val="en-US"/>
+        </w:rPr>
+        <w:t>s</w:t>
+      </w:r>
+      <w:r>
+        <w:rPr>
+          <w:lang w:val="en-US"/>
+        </w:rPr>
+        <w:t xml:space="preserve"> as in the video</w:t>
+      </w:r>
+      <w:r>
+        <w:rPr>
+          <w:lang w:val="en-US"/>
+        </w:rPr>
+        <w:t>s</w:t>
+      </w:r>
+      <w:r>
+        <w:rPr>
+          <w:lang w:val="en-US"/>
+        </w:rPr>
+        <w:t xml:space="preserve"> didn’t work before</w:t>
+      </w:r>
+      <w:r>
+        <w:rPr>
+          <w:lang w:val="en-US"/>
+        </w:rPr>
+        <w:t>:</w:t>
+      </w:r>
+      <w:r>
+        <w:rPr>
+          <w:lang w:val="en-US"/>
+        </w:rPr>
+        <w:t xml:space="preserve"> My </w:t>
+      </w:r>
+      <w:proofErr w:type="spellStart"/>
+      <w:r>
+        <w:rPr>
+          <w:lang w:val="en-US"/>
+        </w:rPr>
+        <w:t>img</w:t>
+      </w:r>
+      <w:proofErr w:type="spellEnd"/>
+      <w:r>
+        <w:rPr>
+          <w:lang w:val="en-US"/>
+        </w:rPr>
+        <w:t xml:space="preserve"> folder was </w:t>
+      </w:r>
+      <w:r>
+        <w:rPr>
+          <w:lang w:val="en-US"/>
+        </w:rPr>
+        <w:t>outside</w:t>
+      </w:r>
+      <w:r>
+        <w:rPr>
+          <w:lang w:val="en-US"/>
+        </w:rPr>
+        <w:t xml:space="preserve"> the </w:t>
+      </w:r>
+      <w:proofErr w:type="spellStart"/>
+      <w:r>
+        <w:rPr>
+          <w:lang w:val="en-US"/>
+        </w:rPr>
+        <w:t>dist</w:t>
+      </w:r>
+      <w:proofErr w:type="spellEnd"/>
+      <w:r>
+        <w:rPr>
+          <w:lang w:val="en-US"/>
+        </w:rPr>
+        <w:t xml:space="preserve"> folder.</w:t>
+      </w:r>
+      <w:r>
+        <w:rPr>
+          <w:lang w:val="en-US"/>
+        </w:rPr>
+        <w:t xml:space="preserve"> Correcting this fixed the issues.</w:t>
+      </w:r>
+    </w:p>
+    <w:p>
+      <w:pPr>
+        <w:pStyle w:val="Leipteksti"/>
+        <w:rPr>
+          <w:lang w:val="en-US"/>
+        </w:rPr>
+      </w:pPr>
+    </w:p>
+    <w:p>
+      <w:pPr>
+        <w:pStyle w:val="Leipteksti"/>
+        <w:rPr>
+          <w:lang w:val="en-US"/>
+        </w:rPr>
+      </w:pPr>
+    </w:p>
+    <w:p>
+      <w:pPr>
+        <w:pStyle w:val="Leipteksti"/>
+        <w:rPr>
+          <w:lang w:val="en-US"/>
+        </w:rPr>
+      </w:pPr>
+    </w:p>
+    <w:p>
+      <w:pPr>
+        <w:pStyle w:val="Leipteksti"/>
+        <w:rPr>
+          <w:lang w:val="en-US"/>
+        </w:rPr>
+      </w:pPr>
+    </w:p>
+    <w:p>
+      <w:pPr>
+        <w:pStyle w:val="Leipteksti"/>
+        <w:rPr>
+          <w:lang w:val="en-US"/>
+        </w:rPr>
+      </w:pPr>
+    </w:p>
+    <w:p>
+      <w:pPr>
+        <w:pStyle w:val="Leipteksti"/>
+        <w:rPr>
+          <w:lang w:val="en-US"/>
+        </w:rPr>
+      </w:pPr>
+    </w:p>
+    <w:p>
+      <w:pPr>
+        <w:pStyle w:val="Leipteksti"/>
+        <w:rPr>
+          <w:lang w:val="en-US"/>
+        </w:rPr>
+      </w:pPr>
+    </w:p>
+    <w:p>
+      <w:pPr>
+        <w:pStyle w:val="Leipteksti"/>
+        <w:rPr>
+          <w:lang w:val="en-US"/>
+        </w:rPr>
+      </w:pPr>
+    </w:p>
+    <w:p>
+      <w:pPr>
+        <w:pStyle w:val="Leipteksti"/>
+        <w:rPr>
+          <w:lang w:val="en-US"/>
+        </w:rPr>
+      </w:pPr>
+    </w:p>
+    <w:p>
+      <w:pPr>
+        <w:pStyle w:val="Leipteksti"/>
+        <w:rPr>
+          <w:lang w:val="en-US"/>
+        </w:rPr>
+      </w:pPr>
+    </w:p>
+    <w:p>
+      <w:pPr>
+        <w:pStyle w:val="Leipteksti"/>
+        <w:rPr>
+          <w:lang w:val="en-US"/>
+        </w:rPr>
+      </w:pPr>
+    </w:p>
+    <w:p>
+      <w:pPr>
+        <w:pStyle w:val="Leipteksti"/>
+        <w:rPr>
+          <w:lang w:val="en-US"/>
+        </w:rPr>
+      </w:pPr>
+    </w:p>
+    <w:p>
+      <w:pPr>
+        <w:pStyle w:val="Leipteksti"/>
+        <w:rPr>
+          <w:lang w:val="en-US"/>
+        </w:rPr>
+      </w:pPr>
+    </w:p>
+    <w:p>
+      <w:pPr>
+        <w:pStyle w:val="Leipteksti"/>
+        <w:rPr>
+          <w:lang w:val="en-US"/>
+        </w:rPr>
+      </w:pPr>
+    </w:p>
+    <w:p>
+      <w:pPr>
+        <w:pStyle w:val="Leipteksti"/>
+        <w:rPr>
+          <w:lang w:val="en-US"/>
+        </w:rPr>
+      </w:pPr>
+    </w:p>
+    <w:p>
+      <w:pPr>
+        <w:pStyle w:val="Leipteksti"/>
+        <w:rPr>
+          <w:lang w:val="en-US"/>
+        </w:rPr>
+      </w:pPr>
+    </w:p>
+    <w:p>
+      <w:pPr>
+        <w:pStyle w:val="Leipteksti"/>
+        <w:rPr>
+          <w:lang w:val="en-US"/>
+        </w:rPr>
+      </w:pPr>
+    </w:p>
+    <w:p>
+      <w:pPr>
+        <w:pStyle w:val="Leipteksti"/>
+        <w:rPr>
+          <w:lang w:val="en-US"/>
+        </w:rPr>
+      </w:pPr>
+    </w:p>
+    <w:p>
+      <w:pPr>
+        <w:pStyle w:val="Leipteksti"/>
+        <w:rPr>
+          <w:lang w:val="en-US"/>
+        </w:rPr>
+      </w:pPr>
+    </w:p>
+    <w:p>
+      <w:pPr>
+        <w:pStyle w:val="Leipteksti"/>
+        <w:rPr>
+          <w:lang w:val="en-US"/>
+        </w:rPr>
+      </w:pPr>
+    </w:p>
+    <w:p>
+      <w:pPr>
+        <w:pStyle w:val="Leipteksti"/>
+        <w:rPr>
+          <w:lang w:val="en-US"/>
+        </w:rPr>
+      </w:pPr>
+    </w:p>
+    <w:p>
+      <w:pPr>
+        <w:pStyle w:val="Leipteksti"/>
+        <w:rPr>
+          <w:lang w:val="en-US"/>
+        </w:rPr>
+      </w:pPr>
     </w:p>
     <w:p>
       <w:pPr>
@@ -1216,13 +1739,48 @@
         <w:rPr>
           <w:lang w:val="en-US"/>
         </w:rPr>
-        <w:t>the general information and understood the main focus of t</w:t>
-      </w:r>
-      <w:r>
-        <w:rPr>
-          <w:lang w:val="en-US"/>
-        </w:rPr>
-        <w:t xml:space="preserve">he course, which is to find my passion as a software developer and create a unique project to represent my skills. I chose frontend module because it was the most interesting project offered. I’ve also tried to set up my environment, but I could not decide which code editor I would like to use.  I learned to set up a git repository and did my first commit, everything went smoothly after I clicked the banner to watch intro to GIT. </w:t>
+        <w:t xml:space="preserve">the general information and understood the </w:t>
+      </w:r>
+      <w:proofErr w:type="gramStart"/>
+      <w:r>
+        <w:rPr>
+          <w:lang w:val="en-US"/>
+        </w:rPr>
+        <w:t>main focus</w:t>
+      </w:r>
+      <w:proofErr w:type="gramEnd"/>
+      <w:r>
+        <w:rPr>
+          <w:lang w:val="en-US"/>
+        </w:rPr>
+        <w:t xml:space="preserve"> of t</w:t>
+      </w:r>
+      <w:r>
+        <w:rPr>
+          <w:lang w:val="en-US"/>
+        </w:rPr>
+        <w:t>he course, which is to find my passion as a software developer and create a unique project to represent my skills. I chose frontend module because it was the most interesting project offered. I’ve also tried to set up my environment, but I could not decide which code editor I would like to use</w:t>
+      </w:r>
+      <w:proofErr w:type="gramStart"/>
+      <w:r>
+        <w:rPr>
+          <w:lang w:val="en-US"/>
+        </w:rPr>
+        <w:t xml:space="preserve">.  </w:t>
+      </w:r>
+      <w:proofErr w:type="gramEnd"/>
+      <w:r>
+        <w:rPr>
+          <w:lang w:val="en-US"/>
+        </w:rPr>
+        <w:t>I learned to set up a git repository and did my first commit, everything went smoothly after I clicked the banner to watch intro to GIT</w:t>
+      </w:r>
+      <w:proofErr w:type="gramStart"/>
+      <w:r>
+        <w:rPr>
+          <w:lang w:val="en-US"/>
+        </w:rPr>
+        <w:t xml:space="preserve">. </w:t>
       </w:r>
       <w:r>
         <w:rPr>
@@ -1230,6 +1788,7 @@
         </w:rPr>
         <w:t xml:space="preserve"> </w:t>
       </w:r>
+      <w:proofErr w:type="gramEnd"/>
     </w:p>
     <w:p>
       <w:pPr>
@@ -1271,8 +1830,16 @@
           <w:lang w:val="en-US"/>
         </w:rPr>
         <w:br/>
-        <w:t xml:space="preserve">I have chosen VS Code as my code editor for this course, I learned how to set up addons by googling how to do it. I searched the web for best addons and chose the best addons that I think fits me best.  </w:t>
-      </w:r>
+        <w:t>I have chosen VS Code as my code editor for this course, I learned how to set up addons by googling how to do it. I searched the web for best addons and chose the best addons that I think fits me best</w:t>
+      </w:r>
+      <w:proofErr w:type="gramStart"/>
+      <w:r>
+        <w:rPr>
+          <w:lang w:val="en-US"/>
+        </w:rPr>
+        <w:t xml:space="preserve">.  </w:t>
+      </w:r>
+      <w:proofErr w:type="gramEnd"/>
       <w:r>
         <w:rPr>
           <w:lang w:val="en-US"/>
@@ -1317,7 +1884,21 @@
         <w:rPr>
           <w:lang w:val="en-US"/>
         </w:rPr>
-        <w:t xml:space="preserve"> I planned. I went to stackoverflow and found quite many threads about version control problems. I was able to figure out what was the problem and continued to watch the first part till the end.</w:t>
+        <w:t xml:space="preserve"> I planned. I went to </w:t>
+      </w:r>
+      <w:proofErr w:type="spellStart"/>
+      <w:r>
+        <w:rPr>
+          <w:lang w:val="en-US"/>
+        </w:rPr>
+        <w:t>stackoverflow</w:t>
+      </w:r>
+      <w:proofErr w:type="spellEnd"/>
+      <w:r>
+        <w:rPr>
+          <w:lang w:val="en-US"/>
+        </w:rPr>
+        <w:t xml:space="preserve"> and found quite many threads about version control problems. I was able to figure out what was the problem and continued to watch the first part till the end.</w:t>
       </w:r>
     </w:p>
     <w:p>
@@ -4065,21 +4646,21 @@
 </file>
 
 <file path=customXml/item2.xml><?xml version="1.0" encoding="utf-8"?>
+<?mso-contentType ?>
+<FormTemplates xmlns="http://schemas.microsoft.com/sharepoint/v3/contenttype/forms">
+  <Display>DocumentLibraryForm</Display>
+  <Edit>DocumentLibraryForm</Edit>
+  <New>DocumentLibraryForm</New>
+</FormTemplates>
+</file>
+
+<file path=customXml/item3.xml><?xml version="1.0" encoding="utf-8"?>
 <p:properties xmlns:p="http://schemas.microsoft.com/office/2006/metadata/properties" xmlns:xsi="http://www.w3.org/2001/XMLSchema-instance" xmlns:pc="http://schemas.microsoft.com/office/infopath/2007/PartnerControls">
   <documentManagement>
     <PublishingExpirationDate xmlns="http://schemas.microsoft.com/sharepoint/v3" xsi:nil="true"/>
     <PublishingStartDate xmlns="http://schemas.microsoft.com/sharepoint/v3" xsi:nil="true"/>
   </documentManagement>
 </p:properties>
-</file>
-
-<file path=customXml/item3.xml><?xml version="1.0" encoding="utf-8"?>
-<?mso-contentType ?>
-<FormTemplates xmlns="http://schemas.microsoft.com/sharepoint/v3/contenttype/forms">
-  <Display>DocumentLibraryForm</Display>
-  <Edit>DocumentLibraryForm</Edit>
-  <New>DocumentLibraryForm</New>
-</FormTemplates>
 </file>
 
 <file path=customXml/itemProps1.xml><?xml version="1.0" encoding="utf-8"?>
@@ -4100,6 +4681,14 @@
 </file>
 
 <file path=customXml/itemProps2.xml><?xml version="1.0" encoding="utf-8"?>
+<ds:datastoreItem xmlns:ds="http://schemas.openxmlformats.org/officeDocument/2006/customXml" ds:itemID="{13FBD2FA-5696-460D-A278-9A302A0F72AE}">
+  <ds:schemaRefs>
+    <ds:schemaRef ds:uri="http://schemas.microsoft.com/sharepoint/v3/contenttype/forms"/>
+  </ds:schemaRefs>
+</ds:datastoreItem>
+</file>
+
+<file path=customXml/itemProps3.xml><?xml version="1.0" encoding="utf-8"?>
 <ds:datastoreItem xmlns:ds="http://schemas.openxmlformats.org/officeDocument/2006/customXml" ds:itemID="{FA8F0064-303C-446D-896E-46EEB9A79DC3}">
   <ds:schemaRefs>
     <ds:schemaRef ds:uri="http://schemas.microsoft.com/office/2006/metadata/properties"/>
@@ -4107,12 +4696,4 @@
     <ds:schemaRef ds:uri="http://schemas.microsoft.com/sharepoint/v3"/>
   </ds:schemaRefs>
 </ds:datastoreItem>
-</file>
-
-<file path=customXml/itemProps3.xml><?xml version="1.0" encoding="utf-8"?>
-<ds:datastoreItem xmlns:ds="http://schemas.openxmlformats.org/officeDocument/2006/customXml" ds:itemID="{13FBD2FA-5696-460D-A278-9A302A0F72AE}">
-  <ds:schemaRefs>
-    <ds:schemaRef ds:uri="http://schemas.microsoft.com/sharepoint/v3/contenttype/forms"/>
-  </ds:schemaRefs>
-</ds:datastoreItem>
 </file>
</xml_diff>

<commit_message>
almost finished the home page
</commit_message>
<xml_diff>
--- a/learning_diary.docx
+++ b/learning_diary.docx
@@ -1474,32 +1474,286 @@
         <w:rPr>
           <w:lang w:val="en-US"/>
         </w:rPr>
-        <w:t xml:space="preserve"> I referred to the first two videos to get started. It took a lot of fiddling with margins and such to get things aligned, but I made some good progress. I got the home page’s top bar mostly finished.</w:t>
-      </w:r>
-    </w:p>
-    <w:p>
-      <w:pPr>
-        <w:pStyle w:val="Leipteksti"/>
-        <w:rPr>
-          <w:lang w:val="en-US"/>
-        </w:rPr>
-      </w:pPr>
-    </w:p>
-    <w:p>
-      <w:pPr>
-        <w:pStyle w:val="Leipteksti"/>
-        <w:rPr>
-          <w:lang w:val="en-US"/>
-        </w:rPr>
-      </w:pPr>
-    </w:p>
-    <w:p>
-      <w:pPr>
-        <w:pStyle w:val="Leipteksti"/>
-        <w:rPr>
-          <w:lang w:val="en-US"/>
-        </w:rPr>
-      </w:pPr>
+        <w:t xml:space="preserve"> I referred to the first two videos to get started. It took a lot of fiddling with margins and such to get things aligned, but I made some good progress. I got the home page’s </w:t>
+      </w:r>
+      <w:r>
+        <w:rPr>
+          <w:lang w:val="en-US"/>
+        </w:rPr>
+        <w:t>banner</w:t>
+      </w:r>
+      <w:r>
+        <w:rPr>
+          <w:lang w:val="en-US"/>
+        </w:rPr>
+        <w:t xml:space="preserve"> mostly finished.</w:t>
+      </w:r>
+    </w:p>
+    <w:p>
+      <w:pPr>
+        <w:pStyle w:val="Leipteksti"/>
+        <w:rPr>
+          <w:lang w:val="en-US"/>
+        </w:rPr>
+      </w:pPr>
+    </w:p>
+    <w:p>
+      <w:pPr>
+        <w:pStyle w:val="Leipteksti"/>
+        <w:rPr>
+          <w:lang w:val="en-US"/>
+        </w:rPr>
+      </w:pPr>
+    </w:p>
+    <w:p>
+      <w:pPr>
+        <w:pStyle w:val="Leipteksti"/>
+        <w:rPr>
+          <w:lang w:val="en-US"/>
+        </w:rPr>
+      </w:pPr>
+      <w:r>
+        <w:rPr>
+          <w:lang w:val="en-US"/>
+        </w:rPr>
+        <w:t>7.12.2021</w:t>
+      </w:r>
+    </w:p>
+    <w:p>
+      <w:pPr>
+        <w:pStyle w:val="Leipteksti"/>
+        <w:rPr>
+          <w:lang w:val="en-US"/>
+        </w:rPr>
+      </w:pPr>
+    </w:p>
+    <w:p>
+      <w:pPr>
+        <w:pStyle w:val="Leipteksti"/>
+        <w:rPr>
+          <w:lang w:val="en-US"/>
+        </w:rPr>
+      </w:pPr>
+      <w:r>
+        <w:rPr>
+          <w:lang w:val="en-US"/>
+        </w:rPr>
+        <w:t>Today I wanted to add</w:t>
+      </w:r>
+      <w:r>
+        <w:rPr>
+          <w:lang w:val="en-US"/>
+        </w:rPr>
+        <w:t xml:space="preserve"> some</w:t>
+      </w:r>
+      <w:r>
+        <w:rPr>
+          <w:lang w:val="en-US"/>
+        </w:rPr>
+        <w:t xml:space="preserve"> content to the home page. I</w:t>
+      </w:r>
+      <w:r>
+        <w:rPr>
+          <w:lang w:val="en-US"/>
+        </w:rPr>
+        <w:t xml:space="preserve"> also</w:t>
+      </w:r>
+      <w:r>
+        <w:rPr>
+          <w:lang w:val="en-US"/>
+        </w:rPr>
+        <w:t xml:space="preserve"> wasn’t satisfied with the </w:t>
+      </w:r>
+      <w:r>
+        <w:rPr>
+          <w:lang w:val="en-US"/>
+        </w:rPr>
+        <w:t>general design</w:t>
+      </w:r>
+      <w:r>
+        <w:rPr>
+          <w:lang w:val="en-US"/>
+        </w:rPr>
+        <w:t xml:space="preserve"> I created last time, so I redid </w:t>
+      </w:r>
+      <w:r>
+        <w:rPr>
+          <w:lang w:val="en-US"/>
+        </w:rPr>
+        <w:t>the page</w:t>
+      </w:r>
+      <w:r>
+        <w:rPr>
+          <w:lang w:val="en-US"/>
+        </w:rPr>
+        <w:t xml:space="preserve">, inspired by this video: </w:t>
+      </w:r>
+      <w:hyperlink r:id="rId10" w:history="1">
+        <w:r>
+          <w:rPr>
+            <w:rStyle w:val="Hyperlinkki"/>
+            <w:lang w:val="en-US"/>
+          </w:rPr>
+          <w:t>https://www.youtube.com/watch?v=0mYbVEBsMh8</w:t>
+        </w:r>
+      </w:hyperlink>
+      <w:r>
+        <w:rPr>
+          <w:lang w:val="en-US"/>
+        </w:rPr>
+        <w:t>.</w:t>
+      </w:r>
+      <w:r>
+        <w:rPr>
+          <w:lang w:val="en-US"/>
+        </w:rPr>
+        <w:t xml:space="preserve"> </w:t>
+      </w:r>
+      <w:r>
+        <w:rPr>
+          <w:lang w:val="en-US"/>
+        </w:rPr>
+        <w:t>I was having some trouble</w:t>
+      </w:r>
+      <w:r>
+        <w:rPr>
+          <w:lang w:val="en-US"/>
+        </w:rPr>
+        <w:t xml:space="preserve"> on my own</w:t>
+      </w:r>
+      <w:r>
+        <w:rPr>
+          <w:lang w:val="en-US"/>
+        </w:rPr>
+        <w:t xml:space="preserve"> trying to get things to look how I wanted, and this video helped</w:t>
+      </w:r>
+      <w:r>
+        <w:rPr>
+          <w:lang w:val="en-US"/>
+        </w:rPr>
+        <w:t xml:space="preserve"> me get things moving</w:t>
+      </w:r>
+      <w:r>
+        <w:rPr>
+          <w:lang w:val="en-US"/>
+        </w:rPr>
+        <w:t>.</w:t>
+      </w:r>
+      <w:r>
+        <w:rPr>
+          <w:lang w:val="en-US"/>
+        </w:rPr>
+        <w:t xml:space="preserve"> A lot of trial and error is involved</w:t>
+      </w:r>
+      <w:r>
+        <w:rPr>
+          <w:lang w:val="en-US"/>
+        </w:rPr>
+        <w:t>,</w:t>
+      </w:r>
+      <w:r>
+        <w:rPr>
+          <w:lang w:val="en-US"/>
+        </w:rPr>
+        <w:t xml:space="preserve"> because I’m still quite unfamiliar with many of CSS’s features.</w:t>
+      </w:r>
+    </w:p>
+    <w:p>
+      <w:pPr>
+        <w:pStyle w:val="Leipteksti"/>
+        <w:rPr>
+          <w:lang w:val="en-US"/>
+        </w:rPr>
+      </w:pPr>
+    </w:p>
+    <w:p>
+      <w:pPr>
+        <w:pStyle w:val="Leipteksti"/>
+        <w:rPr>
+          <w:lang w:val="en-US"/>
+        </w:rPr>
+      </w:pPr>
+      <w:r>
+        <w:rPr>
+          <w:lang w:val="en-US"/>
+        </w:rPr>
+        <w:t xml:space="preserve">I also tried </w:t>
+      </w:r>
+      <w:r>
+        <w:rPr>
+          <w:lang w:val="en-US"/>
+        </w:rPr>
+        <w:t xml:space="preserve">out </w:t>
+      </w:r>
+      <w:r>
+        <w:rPr>
+          <w:lang w:val="en-US"/>
+        </w:rPr>
+        <w:t xml:space="preserve">and chose new colors for the site. </w:t>
+      </w:r>
+      <w:r>
+        <w:rPr>
+          <w:lang w:val="en-US"/>
+        </w:rPr>
+        <w:t xml:space="preserve">After that I made </w:t>
+      </w:r>
+      <w:proofErr w:type="spellStart"/>
+      <w:r>
+        <w:rPr>
+          <w:lang w:val="en-US"/>
+        </w:rPr>
+        <w:t>a</w:t>
+      </w:r>
+      <w:proofErr w:type="spellEnd"/>
+      <w:r>
+        <w:rPr>
+          <w:lang w:val="en-US"/>
+        </w:rPr>
+        <w:t xml:space="preserve"> new background for the banner and added some featured products to the home page </w:t>
+      </w:r>
+      <w:r>
+        <w:rPr>
+          <w:lang w:val="en-US"/>
+        </w:rPr>
+        <w:t>in</w:t>
+      </w:r>
+      <w:r>
+        <w:rPr>
+          <w:lang w:val="en-US"/>
+        </w:rPr>
+        <w:t xml:space="preserve"> a grid.</w:t>
+      </w:r>
+      <w:r>
+        <w:rPr>
+          <w:lang w:val="en-US"/>
+        </w:rPr>
+        <w:t xml:space="preserve"> I spent a very long time trying to get the footer to be at the very bottom of the page when it’s scrollable, but</w:t>
+      </w:r>
+      <w:r>
+        <w:rPr>
+          <w:lang w:val="en-US"/>
+        </w:rPr>
+        <w:t xml:space="preserve"> nothing </w:t>
+      </w:r>
+      <w:r>
+        <w:rPr>
+          <w:lang w:val="en-US"/>
+        </w:rPr>
+        <w:lastRenderedPageBreak/>
+        <w:t xml:space="preserve">seemed to work. In the end I finally found out that the problem stemmed from the </w:t>
+      </w:r>
+      <w:r>
+        <w:rPr>
+          <w:lang w:val="en-US"/>
+        </w:rPr>
+        <w:t xml:space="preserve">page’s </w:t>
+      </w:r>
+      <w:r>
+        <w:rPr>
+          <w:lang w:val="en-US"/>
+        </w:rPr>
+        <w:t xml:space="preserve">content having its ‘top’ property at 600px, and I needed to add that to the footer as well. </w:t>
+      </w:r>
     </w:p>
     <w:p>
       <w:pPr>
@@ -1751,6 +2005,7 @@
         <w:rPr>
           <w:lang w:val="en-US"/>
         </w:rPr>
+        <w:lastRenderedPageBreak/>
         <w:t>11.9.201</w:t>
       </w:r>
       <w:r>
@@ -2067,8 +2322,8 @@
       </w:r>
     </w:p>
     <w:sectPr>
-      <w:headerReference w:type="default" r:id="rId10"/>
-      <w:footerReference w:type="default" r:id="rId11"/>
+      <w:headerReference w:type="default" r:id="rId11"/>
+      <w:footerReference w:type="default" r:id="rId12"/>
       <w:pgSz w:w="11906" w:h="16838"/>
       <w:pgMar w:top="1701" w:right="1134" w:bottom="1701" w:left="1985" w:header="720" w:footer="720" w:gutter="0"/>
       <w:cols w:space="720"/>
@@ -4213,6 +4468,18 @@
       <w:sz w:val="16"/>
       <w:szCs w:val="16"/>
       <w:lang w:eastAsia="en-US"/>
+    </w:rPr>
+  </w:style>
+  <w:style w:type="character" w:styleId="Ratkaisematonmaininta">
+    <w:name w:val="Unresolved Mention"/>
+    <w:basedOn w:val="Kappaleenoletusfontti"/>
+    <w:uiPriority w:val="99"/>
+    <w:semiHidden/>
+    <w:unhideWhenUsed/>
+    <w:rsid w:val="002A6379"/>
+    <w:rPr>
+      <w:color w:val="605E5C"/>
+      <w:shd w:val="clear" w:color="auto" w:fill="E1DFDD"/>
     </w:rPr>
   </w:style>
 </w:styles>
@@ -4580,21 +4847,21 @@
 </file>
 
 <file path=customXml/item2.xml><?xml version="1.0" encoding="utf-8"?>
+<?mso-contentType ?>
+<FormTemplates xmlns="http://schemas.microsoft.com/sharepoint/v3/contenttype/forms">
+  <Display>DocumentLibraryForm</Display>
+  <Edit>DocumentLibraryForm</Edit>
+  <New>DocumentLibraryForm</New>
+</FormTemplates>
+</file>
+
+<file path=customXml/item3.xml><?xml version="1.0" encoding="utf-8"?>
 <p:properties xmlns:p="http://schemas.microsoft.com/office/2006/metadata/properties" xmlns:xsi="http://www.w3.org/2001/XMLSchema-instance" xmlns:pc="http://schemas.microsoft.com/office/infopath/2007/PartnerControls">
   <documentManagement>
     <PublishingExpirationDate xmlns="http://schemas.microsoft.com/sharepoint/v3" xsi:nil="true"/>
     <PublishingStartDate xmlns="http://schemas.microsoft.com/sharepoint/v3" xsi:nil="true"/>
   </documentManagement>
 </p:properties>
-</file>
-
-<file path=customXml/item3.xml><?xml version="1.0" encoding="utf-8"?>
-<?mso-contentType ?>
-<FormTemplates xmlns="http://schemas.microsoft.com/sharepoint/v3/contenttype/forms">
-  <Display>DocumentLibraryForm</Display>
-  <Edit>DocumentLibraryForm</Edit>
-  <New>DocumentLibraryForm</New>
-</FormTemplates>
 </file>
 
 <file path=customXml/itemProps1.xml><?xml version="1.0" encoding="utf-8"?>
@@ -4615,6 +4882,14 @@
 </file>
 
 <file path=customXml/itemProps2.xml><?xml version="1.0" encoding="utf-8"?>
+<ds:datastoreItem xmlns:ds="http://schemas.openxmlformats.org/officeDocument/2006/customXml" ds:itemID="{13FBD2FA-5696-460D-A278-9A302A0F72AE}">
+  <ds:schemaRefs>
+    <ds:schemaRef ds:uri="http://schemas.microsoft.com/sharepoint/v3/contenttype/forms"/>
+  </ds:schemaRefs>
+</ds:datastoreItem>
+</file>
+
+<file path=customXml/itemProps3.xml><?xml version="1.0" encoding="utf-8"?>
 <ds:datastoreItem xmlns:ds="http://schemas.openxmlformats.org/officeDocument/2006/customXml" ds:itemID="{FA8F0064-303C-446D-896E-46EEB9A79DC3}">
   <ds:schemaRefs>
     <ds:schemaRef ds:uri="http://schemas.microsoft.com/office/2006/metadata/properties"/>
@@ -4622,12 +4897,4 @@
     <ds:schemaRef ds:uri="http://schemas.microsoft.com/sharepoint/v3"/>
   </ds:schemaRefs>
 </ds:datastoreItem>
-</file>
-
-<file path=customXml/itemProps3.xml><?xml version="1.0" encoding="utf-8"?>
-<ds:datastoreItem xmlns:ds="http://schemas.openxmlformats.org/officeDocument/2006/customXml" ds:itemID="{13FBD2FA-5696-460D-A278-9A302A0F72AE}">
-  <ds:schemaRefs>
-    <ds:schemaRef ds:uri="http://schemas.microsoft.com/sharepoint/v3/contenttype/forms"/>
-  </ds:schemaRefs>
-</ds:datastoreItem>
 </file>
</xml_diff>

<commit_message>
added the shop page
</commit_message>
<xml_diff>
--- a/learning_diary.docx
+++ b/learning_diary.docx
@@ -4,7 +4,7 @@
   <w:body>
     <w:p>
       <w:pPr>
-        <w:pStyle w:val="Otsikko"/>
+        <w:pStyle w:val="Title"/>
         <w:jc w:val="both"/>
         <w:rPr>
           <w:rFonts w:ascii="Times New Roman" w:hAnsi="Times New Roman" w:cs="Times New Roman"/>
@@ -14,7 +14,6 @@
           <w:lang w:val="en-US"/>
         </w:rPr>
       </w:pPr>
-      <w:proofErr w:type="spellStart"/>
       <w:r>
         <w:rPr>
           <w:rFonts w:ascii="Times New Roman" w:hAnsi="Times New Roman" w:cs="Times New Roman"/>
@@ -23,10 +22,13 @@
           <w:szCs w:val="24"/>
           <w:lang w:val="en-US"/>
         </w:rPr>
-        <w:t>Lappeenrannan</w:t>
-      </w:r>
-      <w:proofErr w:type="spellEnd"/>
-      <w:r>
+        <w:t>Lappeenrannan teknillinen yliopisto</w:t>
+      </w:r>
+    </w:p>
+    <w:p>
+      <w:pPr>
+        <w:pStyle w:val="Title"/>
+        <w:jc w:val="both"/>
         <w:rPr>
           <w:rFonts w:ascii="Times New Roman" w:hAnsi="Times New Roman" w:cs="Times New Roman"/>
           <w:b w:val="0"/>
@@ -34,9 +36,7 @@
           <w:szCs w:val="24"/>
           <w:lang w:val="en-US"/>
         </w:rPr>
-        <w:t xml:space="preserve"> </w:t>
-      </w:r>
-      <w:proofErr w:type="spellStart"/>
+      </w:pPr>
       <w:r>
         <w:rPr>
           <w:rFonts w:ascii="Times New Roman" w:hAnsi="Times New Roman" w:cs="Times New Roman"/>
@@ -45,10 +45,13 @@
           <w:szCs w:val="24"/>
           <w:lang w:val="en-US"/>
         </w:rPr>
-        <w:t>teknillinen</w:t>
-      </w:r>
-      <w:proofErr w:type="spellEnd"/>
-      <w:r>
+        <w:t>School of Business and Management</w:t>
+      </w:r>
+    </w:p>
+    <w:p>
+      <w:pPr>
+        <w:pStyle w:val="Title"/>
+        <w:jc w:val="both"/>
         <w:rPr>
           <w:rFonts w:ascii="Times New Roman" w:hAnsi="Times New Roman" w:cs="Times New Roman"/>
           <w:b w:val="0"/>
@@ -56,10 +59,69 @@
           <w:szCs w:val="24"/>
           <w:lang w:val="en-US"/>
         </w:rPr>
-        <w:t xml:space="preserve"> </w:t>
-      </w:r>
-      <w:proofErr w:type="spellStart"/>
-      <w:r>
+      </w:pPr>
+    </w:p>
+    <w:p>
+      <w:pPr>
+        <w:pStyle w:val="Title"/>
+        <w:jc w:val="left"/>
+        <w:rPr>
+          <w:rFonts w:ascii="Times New Roman" w:hAnsi="Times New Roman"/>
+          <w:b w:val="0"/>
+          <w:sz w:val="24"/>
+          <w:szCs w:val="24"/>
+          <w:lang w:val="en-US"/>
+        </w:rPr>
+      </w:pPr>
+    </w:p>
+    <w:p>
+      <w:pPr>
+        <w:pStyle w:val="Title"/>
+        <w:jc w:val="left"/>
+        <w:rPr>
+          <w:sz w:val="24"/>
+          <w:szCs w:val="24"/>
+          <w:lang w:val="en-US"/>
+        </w:rPr>
+      </w:pPr>
+    </w:p>
+    <w:p>
+      <w:pPr>
+        <w:pStyle w:val="Title"/>
+        <w:jc w:val="left"/>
+        <w:rPr>
+          <w:sz w:val="24"/>
+          <w:szCs w:val="24"/>
+          <w:lang w:val="en-US"/>
+        </w:rPr>
+      </w:pPr>
+    </w:p>
+    <w:p>
+      <w:pPr>
+        <w:pStyle w:val="Title"/>
+        <w:jc w:val="left"/>
+        <w:rPr>
+          <w:sz w:val="24"/>
+          <w:szCs w:val="24"/>
+          <w:lang w:val="en-US"/>
+        </w:rPr>
+      </w:pPr>
+    </w:p>
+    <w:p>
+      <w:pPr>
+        <w:pStyle w:val="Title"/>
+        <w:jc w:val="left"/>
+        <w:rPr>
+          <w:sz w:val="24"/>
+          <w:szCs w:val="24"/>
+          <w:lang w:val="en-US"/>
+        </w:rPr>
+      </w:pPr>
+    </w:p>
+    <w:p>
+      <w:pPr>
+        <w:pStyle w:val="Title"/>
+        <w:jc w:val="both"/>
         <w:rPr>
           <w:rFonts w:ascii="Times New Roman" w:hAnsi="Times New Roman" w:cs="Times New Roman"/>
           <w:b w:val="0"/>
@@ -67,14 +129,8 @@
           <w:szCs w:val="24"/>
           <w:lang w:val="en-US"/>
         </w:rPr>
-        <w:t>yliopisto</w:t>
-      </w:r>
-      <w:proofErr w:type="spellEnd"/>
-    </w:p>
-    <w:p>
-      <w:pPr>
-        <w:pStyle w:val="Otsikko"/>
-        <w:jc w:val="both"/>
+      </w:pPr>
+      <w:r>
         <w:rPr>
           <w:rFonts w:ascii="Times New Roman" w:hAnsi="Times New Roman" w:cs="Times New Roman"/>
           <w:b w:val="0"/>
@@ -82,8 +138,13 @@
           <w:szCs w:val="24"/>
           <w:lang w:val="en-US"/>
         </w:rPr>
-      </w:pPr>
-      <w:r>
+        <w:t>Sofware Development Skills</w:t>
+      </w:r>
+    </w:p>
+    <w:p>
+      <w:pPr>
+        <w:pStyle w:val="Title"/>
+        <w:jc w:val="left"/>
         <w:rPr>
           <w:rFonts w:ascii="Times New Roman" w:hAnsi="Times New Roman" w:cs="Times New Roman"/>
           <w:b w:val="0"/>
@@ -91,13 +152,33 @@
           <w:szCs w:val="24"/>
           <w:lang w:val="en-US"/>
         </w:rPr>
-        <w:t>School of Business and Management</w:t>
-      </w:r>
-    </w:p>
-    <w:p>
-      <w:pPr>
-        <w:pStyle w:val="Otsikko"/>
-        <w:jc w:val="both"/>
+      </w:pPr>
+    </w:p>
+    <w:p>
+      <w:pPr>
+        <w:pStyle w:val="Title"/>
+        <w:jc w:val="left"/>
+        <w:rPr>
+          <w:rFonts w:ascii="Times New Roman" w:hAnsi="Times New Roman" w:cs="Times New Roman"/>
+          <w:sz w:val="24"/>
+          <w:szCs w:val="24"/>
+          <w:lang w:val="en-US"/>
+        </w:rPr>
+      </w:pPr>
+      <w:r>
+        <w:rPr>
+          <w:rFonts w:ascii="Times New Roman" w:hAnsi="Times New Roman" w:cs="Times New Roman"/>
+          <w:sz w:val="24"/>
+          <w:szCs w:val="24"/>
+          <w:lang w:val="en-US"/>
+        </w:rPr>
+        <w:t>&lt;Name&gt;, &lt;student number&gt;</w:t>
+      </w:r>
+    </w:p>
+    <w:p>
+      <w:pPr>
+        <w:pStyle w:val="Title"/>
+        <w:jc w:val="left"/>
         <w:rPr>
           <w:rFonts w:ascii="Times New Roman" w:hAnsi="Times New Roman" w:cs="Times New Roman"/>
           <w:b w:val="0"/>
@@ -109,65 +190,8 @@
     </w:p>
     <w:p>
       <w:pPr>
-        <w:pStyle w:val="Otsikko"/>
+        <w:pStyle w:val="Title"/>
         <w:jc w:val="left"/>
-        <w:rPr>
-          <w:rFonts w:ascii="Times New Roman" w:hAnsi="Times New Roman"/>
-          <w:b w:val="0"/>
-          <w:sz w:val="24"/>
-          <w:szCs w:val="24"/>
-          <w:lang w:val="en-US"/>
-        </w:rPr>
-      </w:pPr>
-    </w:p>
-    <w:p>
-      <w:pPr>
-        <w:pStyle w:val="Otsikko"/>
-        <w:jc w:val="left"/>
-        <w:rPr>
-          <w:sz w:val="24"/>
-          <w:szCs w:val="24"/>
-          <w:lang w:val="en-US"/>
-        </w:rPr>
-      </w:pPr>
-    </w:p>
-    <w:p>
-      <w:pPr>
-        <w:pStyle w:val="Otsikko"/>
-        <w:jc w:val="left"/>
-        <w:rPr>
-          <w:sz w:val="24"/>
-          <w:szCs w:val="24"/>
-          <w:lang w:val="en-US"/>
-        </w:rPr>
-      </w:pPr>
-    </w:p>
-    <w:p>
-      <w:pPr>
-        <w:pStyle w:val="Otsikko"/>
-        <w:jc w:val="left"/>
-        <w:rPr>
-          <w:sz w:val="24"/>
-          <w:szCs w:val="24"/>
-          <w:lang w:val="en-US"/>
-        </w:rPr>
-      </w:pPr>
-    </w:p>
-    <w:p>
-      <w:pPr>
-        <w:pStyle w:val="Otsikko"/>
-        <w:jc w:val="left"/>
-        <w:rPr>
-          <w:sz w:val="24"/>
-          <w:szCs w:val="24"/>
-          <w:lang w:val="en-US"/>
-        </w:rPr>
-      </w:pPr>
-    </w:p>
-    <w:p>
-      <w:pPr>
-        <w:pStyle w:val="Otsikko"/>
-        <w:jc w:val="both"/>
         <w:rPr>
           <w:rFonts w:ascii="Times New Roman" w:hAnsi="Times New Roman" w:cs="Times New Roman"/>
           <w:b w:val="0"/>
@@ -176,115 +200,33 @@
           <w:lang w:val="en-US"/>
         </w:rPr>
       </w:pPr>
-      <w:proofErr w:type="spellStart"/>
-      <w:r>
+    </w:p>
+    <w:p>
+      <w:pPr>
+        <w:pStyle w:val="Title"/>
+        <w:jc w:val="left"/>
         <w:rPr>
           <w:rFonts w:ascii="Times New Roman" w:hAnsi="Times New Roman" w:cs="Times New Roman"/>
-          <w:b w:val="0"/>
-          <w:sz w:val="24"/>
-          <w:szCs w:val="24"/>
-          <w:lang w:val="en-US"/>
-        </w:rPr>
-        <w:t>Sofware</w:t>
-      </w:r>
-      <w:proofErr w:type="spellEnd"/>
+          <w:lang w:val="en-US"/>
+        </w:rPr>
+      </w:pPr>
       <w:r>
         <w:rPr>
           <w:rFonts w:ascii="Times New Roman" w:hAnsi="Times New Roman" w:cs="Times New Roman"/>
-          <w:b w:val="0"/>
-          <w:sz w:val="24"/>
-          <w:szCs w:val="24"/>
-          <w:lang w:val="en-US"/>
-        </w:rPr>
-        <w:t xml:space="preserve"> Development Skills</w:t>
-      </w:r>
-    </w:p>
-    <w:p>
-      <w:pPr>
-        <w:pStyle w:val="Otsikko"/>
-        <w:jc w:val="left"/>
+          <w:lang w:val="en-US"/>
+        </w:rPr>
+        <w:t xml:space="preserve">LEARNING DIARY, </w:t>
+      </w:r>
+      <w:r>
         <w:rPr>
           <w:rFonts w:ascii="Times New Roman" w:hAnsi="Times New Roman" w:cs="Times New Roman"/>
-          <w:b w:val="0"/>
-          <w:sz w:val="24"/>
-          <w:szCs w:val="24"/>
-          <w:lang w:val="en-US"/>
-        </w:rPr>
-      </w:pPr>
-    </w:p>
-    <w:p>
-      <w:pPr>
-        <w:pStyle w:val="Otsikko"/>
-        <w:jc w:val="left"/>
+          <w:lang w:val="en-US"/>
+        </w:rPr>
+        <w:t>FRONT-END</w:t>
+      </w:r>
+      <w:r>
         <w:rPr>
           <w:rFonts w:ascii="Times New Roman" w:hAnsi="Times New Roman" w:cs="Times New Roman"/>
-          <w:sz w:val="24"/>
-          <w:szCs w:val="24"/>
-          <w:lang w:val="en-US"/>
-        </w:rPr>
-      </w:pPr>
-      <w:r>
-        <w:rPr>
-          <w:rFonts w:ascii="Times New Roman" w:hAnsi="Times New Roman" w:cs="Times New Roman"/>
-          <w:sz w:val="24"/>
-          <w:szCs w:val="24"/>
-          <w:lang w:val="en-US"/>
-        </w:rPr>
-        <w:t>&lt;Name&gt;, &lt;student number&gt;</w:t>
-      </w:r>
-    </w:p>
-    <w:p>
-      <w:pPr>
-        <w:pStyle w:val="Otsikko"/>
-        <w:jc w:val="left"/>
-        <w:rPr>
-          <w:rFonts w:ascii="Times New Roman" w:hAnsi="Times New Roman" w:cs="Times New Roman"/>
-          <w:b w:val="0"/>
-          <w:sz w:val="24"/>
-          <w:szCs w:val="24"/>
-          <w:lang w:val="en-US"/>
-        </w:rPr>
-      </w:pPr>
-    </w:p>
-    <w:p>
-      <w:pPr>
-        <w:pStyle w:val="Otsikko"/>
-        <w:jc w:val="left"/>
-        <w:rPr>
-          <w:rFonts w:ascii="Times New Roman" w:hAnsi="Times New Roman" w:cs="Times New Roman"/>
-          <w:b w:val="0"/>
-          <w:sz w:val="24"/>
-          <w:szCs w:val="24"/>
-          <w:lang w:val="en-US"/>
-        </w:rPr>
-      </w:pPr>
-    </w:p>
-    <w:p>
-      <w:pPr>
-        <w:pStyle w:val="Otsikko"/>
-        <w:jc w:val="left"/>
-        <w:rPr>
-          <w:rFonts w:ascii="Times New Roman" w:hAnsi="Times New Roman" w:cs="Times New Roman"/>
-          <w:lang w:val="en-US"/>
-        </w:rPr>
-      </w:pPr>
-      <w:r>
-        <w:rPr>
-          <w:rFonts w:ascii="Times New Roman" w:hAnsi="Times New Roman" w:cs="Times New Roman"/>
-          <w:lang w:val="en-US"/>
-        </w:rPr>
-        <w:t xml:space="preserve">LEARNING DIARY, </w:t>
-      </w:r>
-      <w:r>
-        <w:rPr>
-          <w:rFonts w:ascii="Times New Roman" w:hAnsi="Times New Roman" w:cs="Times New Roman"/>
-          <w:lang w:val="en-US"/>
-        </w:rPr>
-        <w:t>FRONT-END</w:t>
-      </w:r>
-      <w:r>
-        <w:rPr>
-          <w:rFonts w:ascii="Times New Roman" w:hAnsi="Times New Roman" w:cs="Times New Roman"/>
           <w:lang w:val="en-US"/>
         </w:rPr>
         <w:t xml:space="preserve"> MODULE</w:t>
@@ -292,7 +234,7 @@
     </w:p>
     <w:p>
       <w:pPr>
-        <w:pStyle w:val="Otsikko5"/>
+        <w:pStyle w:val="Heading5"/>
         <w:numPr>
           <w:ilvl w:val="0"/>
           <w:numId w:val="0"/>
@@ -342,7 +284,7 @@
     </w:p>
     <w:p>
       <w:pPr>
-        <w:pStyle w:val="Hakemistonotsikko"/>
+        <w:pStyle w:val="IndexHeading"/>
         <w:spacing w:line="360" w:lineRule="auto"/>
         <w:rPr>
           <w:lang w:val="en-US"/>
@@ -351,7 +293,7 @@
     </w:p>
     <w:p>
       <w:pPr>
-        <w:pStyle w:val="Hakemistonotsikko"/>
+        <w:pStyle w:val="IndexHeading"/>
         <w:spacing w:line="360" w:lineRule="auto"/>
         <w:rPr>
           <w:lang w:val="en-US"/>
@@ -360,15 +302,15 @@
     </w:p>
     <w:p>
       <w:pPr>
-        <w:pStyle w:val="Hakemistonotsikko"/>
-        <w:rPr>
-          <w:lang w:val="en-US"/>
-        </w:rPr>
-      </w:pPr>
-    </w:p>
-    <w:p>
-      <w:pPr>
-        <w:pStyle w:val="Leipteksti"/>
+        <w:pStyle w:val="IndexHeading"/>
+        <w:rPr>
+          <w:lang w:val="en-US"/>
+        </w:rPr>
+      </w:pPr>
+    </w:p>
+    <w:p>
+      <w:pPr>
+        <w:pStyle w:val="BodyText"/>
         <w:rPr>
           <w:b/>
           <w:bCs/>
@@ -401,7 +343,7 @@
     </w:p>
     <w:p>
       <w:pPr>
-        <w:pStyle w:val="Leipteksti"/>
+        <w:pStyle w:val="BodyText"/>
         <w:rPr>
           <w:b/>
           <w:bCs/>
@@ -411,7 +353,7 @@
     </w:p>
     <w:p>
       <w:pPr>
-        <w:pStyle w:val="Leipteksti"/>
+        <w:pStyle w:val="BodyText"/>
         <w:rPr>
           <w:lang w:val="en-US"/>
         </w:rPr>
@@ -425,15 +367,15 @@
     </w:p>
     <w:p>
       <w:pPr>
-        <w:pStyle w:val="Leipteksti"/>
-        <w:rPr>
-          <w:lang w:val="en-US"/>
-        </w:rPr>
-      </w:pPr>
-    </w:p>
-    <w:p>
-      <w:pPr>
-        <w:pStyle w:val="Leipteksti"/>
+        <w:pStyle w:val="BodyText"/>
+        <w:rPr>
+          <w:lang w:val="en-US"/>
+        </w:rPr>
+      </w:pPr>
+    </w:p>
+    <w:p>
+      <w:pPr>
+        <w:pStyle w:val="BodyText"/>
         <w:rPr>
           <w:lang w:val="en-US"/>
         </w:rPr>
@@ -471,15 +413,15 @@
     </w:p>
     <w:p>
       <w:pPr>
-        <w:pStyle w:val="Leipteksti"/>
-        <w:rPr>
-          <w:lang w:val="en-US"/>
-        </w:rPr>
-      </w:pPr>
-    </w:p>
-    <w:p>
-      <w:pPr>
-        <w:pStyle w:val="Leipteksti"/>
+        <w:pStyle w:val="BodyText"/>
+        <w:rPr>
+          <w:lang w:val="en-US"/>
+        </w:rPr>
+      </w:pPr>
+    </w:p>
+    <w:p>
+      <w:pPr>
+        <w:pStyle w:val="BodyText"/>
         <w:rPr>
           <w:lang w:val="en-US"/>
         </w:rPr>
@@ -535,15 +477,15 @@
     </w:p>
     <w:p>
       <w:pPr>
-        <w:pStyle w:val="Leipteksti"/>
-        <w:rPr>
-          <w:lang w:val="en-US"/>
-        </w:rPr>
-      </w:pPr>
-    </w:p>
-    <w:p>
-      <w:pPr>
-        <w:pStyle w:val="Leipteksti"/>
+        <w:pStyle w:val="BodyText"/>
+        <w:rPr>
+          <w:lang w:val="en-US"/>
+        </w:rPr>
+      </w:pPr>
+    </w:p>
+    <w:p>
+      <w:pPr>
+        <w:pStyle w:val="BodyText"/>
         <w:rPr>
           <w:lang w:val="en-US"/>
         </w:rPr>
@@ -605,23 +547,23 @@
     </w:p>
     <w:p>
       <w:pPr>
-        <w:pStyle w:val="Leipteksti"/>
-        <w:rPr>
-          <w:lang w:val="en-US"/>
-        </w:rPr>
-      </w:pPr>
-    </w:p>
-    <w:p>
-      <w:pPr>
-        <w:pStyle w:val="Leipteksti"/>
-        <w:rPr>
-          <w:lang w:val="en-US"/>
-        </w:rPr>
-      </w:pPr>
-    </w:p>
-    <w:p>
-      <w:pPr>
-        <w:pStyle w:val="Leipteksti"/>
+        <w:pStyle w:val="BodyText"/>
+        <w:rPr>
+          <w:lang w:val="en-US"/>
+        </w:rPr>
+      </w:pPr>
+    </w:p>
+    <w:p>
+      <w:pPr>
+        <w:pStyle w:val="BodyText"/>
+        <w:rPr>
+          <w:lang w:val="en-US"/>
+        </w:rPr>
+      </w:pPr>
+    </w:p>
+    <w:p>
+      <w:pPr>
+        <w:pStyle w:val="BodyText"/>
         <w:rPr>
           <w:lang w:val="en-US"/>
         </w:rPr>
@@ -635,15 +577,15 @@
     </w:p>
     <w:p>
       <w:pPr>
-        <w:pStyle w:val="Leipteksti"/>
-        <w:rPr>
-          <w:lang w:val="en-US"/>
-        </w:rPr>
-      </w:pPr>
-    </w:p>
-    <w:p>
-      <w:pPr>
-        <w:pStyle w:val="Leipteksti"/>
+        <w:pStyle w:val="BodyText"/>
+        <w:rPr>
+          <w:lang w:val="en-US"/>
+        </w:rPr>
+      </w:pPr>
+    </w:p>
+    <w:p>
+      <w:pPr>
+        <w:pStyle w:val="BodyText"/>
         <w:rPr>
           <w:lang w:val="en-US"/>
         </w:rPr>
@@ -729,15 +671,15 @@
     </w:p>
     <w:p>
       <w:pPr>
-        <w:pStyle w:val="Leipteksti"/>
-        <w:rPr>
-          <w:lang w:val="en-US"/>
-        </w:rPr>
-      </w:pPr>
-    </w:p>
-    <w:p>
-      <w:pPr>
-        <w:pStyle w:val="Leipteksti"/>
+        <w:pStyle w:val="BodyText"/>
+        <w:rPr>
+          <w:lang w:val="en-US"/>
+        </w:rPr>
+      </w:pPr>
+    </w:p>
+    <w:p>
+      <w:pPr>
+        <w:pStyle w:val="BodyText"/>
         <w:rPr>
           <w:lang w:val="en-US"/>
         </w:rPr>
@@ -781,38 +723,24 @@
     </w:p>
     <w:p>
       <w:pPr>
-        <w:pStyle w:val="Leipteksti"/>
-        <w:rPr>
-          <w:lang w:val="en-US"/>
-        </w:rPr>
-      </w:pPr>
-    </w:p>
-    <w:p>
-      <w:pPr>
-        <w:pStyle w:val="Leipteksti"/>
-        <w:rPr>
-          <w:lang w:val="en-US"/>
-        </w:rPr>
-      </w:pPr>
-      <w:r>
-        <w:rPr>
-          <w:lang w:val="en-US"/>
-        </w:rPr>
-        <w:t xml:space="preserve">The </w:t>
-      </w:r>
-      <w:proofErr w:type="spellStart"/>
-      <w:r>
-        <w:rPr>
-          <w:lang w:val="en-US"/>
-        </w:rPr>
-        <w:t>vh</w:t>
-      </w:r>
-      <w:proofErr w:type="spellEnd"/>
-      <w:r>
-        <w:rPr>
-          <w:lang w:val="en-US"/>
-        </w:rPr>
-        <w:t xml:space="preserve"> unit was explained very well in the video</w:t>
+        <w:pStyle w:val="BodyText"/>
+        <w:rPr>
+          <w:lang w:val="en-US"/>
+        </w:rPr>
+      </w:pPr>
+    </w:p>
+    <w:p>
+      <w:pPr>
+        <w:pStyle w:val="BodyText"/>
+        <w:rPr>
+          <w:lang w:val="en-US"/>
+        </w:rPr>
+      </w:pPr>
+      <w:r>
+        <w:rPr>
+          <w:lang w:val="en-US"/>
+        </w:rPr>
+        <w:t>The vh unit was explained very well in the video</w:t>
       </w:r>
       <w:r>
         <w:rPr>
@@ -847,15 +775,15 @@
     </w:p>
     <w:p>
       <w:pPr>
-        <w:pStyle w:val="Leipteksti"/>
-        <w:rPr>
-          <w:lang w:val="en-US"/>
-        </w:rPr>
-      </w:pPr>
-    </w:p>
-    <w:p>
-      <w:pPr>
-        <w:pStyle w:val="Leipteksti"/>
+        <w:pStyle w:val="BodyText"/>
+        <w:rPr>
+          <w:lang w:val="en-US"/>
+        </w:rPr>
+      </w:pPr>
+    </w:p>
+    <w:p>
+      <w:pPr>
+        <w:pStyle w:val="BodyText"/>
         <w:rPr>
           <w:lang w:val="en-US"/>
         </w:rPr>
@@ -907,56 +835,28 @@
         <w:rPr>
           <w:lang w:val="en-US"/>
         </w:rPr>
-        <w:t xml:space="preserve"> A problem I encountered was that the rotation happened abruptly without the transition. The cause for this was that I wasn’t applying the transition in my </w:t>
-      </w:r>
-      <w:proofErr w:type="spellStart"/>
-      <w:r>
-        <w:rPr>
-          <w:lang w:val="en-US"/>
-        </w:rPr>
-        <w:t>easeOut</w:t>
-      </w:r>
-      <w:proofErr w:type="spellEnd"/>
-      <w:r>
-        <w:rPr>
-          <w:lang w:val="en-US"/>
-        </w:rPr>
-        <w:t xml:space="preserve"> </w:t>
-      </w:r>
-      <w:proofErr w:type="spellStart"/>
-      <w:r>
-        <w:rPr>
-          <w:lang w:val="en-US"/>
-        </w:rPr>
-        <w:t>mixin</w:t>
-      </w:r>
-      <w:proofErr w:type="spellEnd"/>
-      <w:r>
-        <w:rPr>
-          <w:lang w:val="en-US"/>
-        </w:rPr>
-        <w:t xml:space="preserve"> to all properties, only to the color.</w:t>
-      </w:r>
-    </w:p>
-    <w:p>
-      <w:pPr>
-        <w:pStyle w:val="Leipteksti"/>
-        <w:rPr>
-          <w:lang w:val="en-US"/>
-        </w:rPr>
-      </w:pPr>
-    </w:p>
-    <w:p>
-      <w:pPr>
-        <w:pStyle w:val="Leipteksti"/>
-        <w:rPr>
-          <w:lang w:val="en-US"/>
-        </w:rPr>
-      </w:pPr>
-    </w:p>
-    <w:p>
-      <w:pPr>
-        <w:pStyle w:val="Leipteksti"/>
+        <w:t xml:space="preserve"> A problem I encountered was that the rotation happened abruptly without the transition. The cause for this was that I wasn’t applying the transition in my easeOut mixin to all properties, only to the color.</w:t>
+      </w:r>
+    </w:p>
+    <w:p>
+      <w:pPr>
+        <w:pStyle w:val="BodyText"/>
+        <w:rPr>
+          <w:lang w:val="en-US"/>
+        </w:rPr>
+      </w:pPr>
+    </w:p>
+    <w:p>
+      <w:pPr>
+        <w:pStyle w:val="BodyText"/>
+        <w:rPr>
+          <w:lang w:val="en-US"/>
+        </w:rPr>
+      </w:pPr>
+    </w:p>
+    <w:p>
+      <w:pPr>
+        <w:pStyle w:val="BodyText"/>
         <w:rPr>
           <w:lang w:val="en-US"/>
         </w:rPr>
@@ -970,15 +870,15 @@
     </w:p>
     <w:p>
       <w:pPr>
-        <w:pStyle w:val="Leipteksti"/>
-        <w:rPr>
-          <w:lang w:val="en-US"/>
-        </w:rPr>
-      </w:pPr>
-    </w:p>
-    <w:p>
-      <w:pPr>
-        <w:pStyle w:val="Leipteksti"/>
+        <w:pStyle w:val="BodyText"/>
+        <w:rPr>
+          <w:lang w:val="en-US"/>
+        </w:rPr>
+      </w:pPr>
+    </w:p>
+    <w:p>
+      <w:pPr>
+        <w:pStyle w:val="BodyText"/>
         <w:rPr>
           <w:lang w:val="en-US"/>
         </w:rPr>
@@ -1028,33 +928,95 @@
     </w:p>
     <w:p>
       <w:pPr>
-        <w:pStyle w:val="Leipteksti"/>
-        <w:rPr>
-          <w:lang w:val="en-US"/>
-        </w:rPr>
-      </w:pPr>
-    </w:p>
-    <w:p>
-      <w:pPr>
-        <w:pStyle w:val="Leipteksti"/>
-        <w:rPr>
-          <w:lang w:val="en-US"/>
-        </w:rPr>
-      </w:pPr>
-      <w:r>
-        <w:rPr>
-          <w:lang w:val="en-US"/>
-        </w:rPr>
-        <w:t xml:space="preserve">The next task was to make the site’s design responsive, which was done with media query </w:t>
-      </w:r>
-      <w:proofErr w:type="spellStart"/>
-      <w:r>
-        <w:rPr>
-          <w:lang w:val="en-US"/>
-        </w:rPr>
-        <w:t>mixins</w:t>
-      </w:r>
-      <w:proofErr w:type="spellEnd"/>
+        <w:pStyle w:val="BodyText"/>
+        <w:rPr>
+          <w:lang w:val="en-US"/>
+        </w:rPr>
+      </w:pPr>
+    </w:p>
+    <w:p>
+      <w:pPr>
+        <w:pStyle w:val="BodyText"/>
+        <w:rPr>
+          <w:lang w:val="en-US"/>
+        </w:rPr>
+      </w:pPr>
+      <w:r>
+        <w:rPr>
+          <w:lang w:val="en-US"/>
+        </w:rPr>
+        <w:t xml:space="preserve">The next task was to make the site’s design responsive, which was done with media query mixins. </w:t>
+      </w:r>
+      <w:r>
+        <w:rPr>
+          <w:lang w:val="en-US"/>
+        </w:rPr>
+        <w:t>I found the solution to be easy to grasp and implement.</w:t>
+      </w:r>
+    </w:p>
+    <w:p>
+      <w:pPr>
+        <w:pStyle w:val="BodyText"/>
+        <w:rPr>
+          <w:lang w:val="en-US"/>
+        </w:rPr>
+      </w:pPr>
+    </w:p>
+    <w:p>
+      <w:pPr>
+        <w:pStyle w:val="BodyText"/>
+        <w:rPr>
+          <w:lang w:val="en-US"/>
+        </w:rPr>
+      </w:pPr>
+    </w:p>
+    <w:p>
+      <w:pPr>
+        <w:pStyle w:val="BodyText"/>
+        <w:rPr>
+          <w:lang w:val="en-US"/>
+        </w:rPr>
+      </w:pPr>
+      <w:r>
+        <w:rPr>
+          <w:lang w:val="en-US"/>
+        </w:rPr>
+        <w:t>23.11.2021</w:t>
+      </w:r>
+    </w:p>
+    <w:p>
+      <w:pPr>
+        <w:pStyle w:val="BodyText"/>
+        <w:rPr>
+          <w:lang w:val="en-US"/>
+        </w:rPr>
+      </w:pPr>
+    </w:p>
+    <w:p>
+      <w:pPr>
+        <w:pStyle w:val="BodyText"/>
+        <w:rPr>
+          <w:lang w:val="en-US"/>
+        </w:rPr>
+      </w:pPr>
+      <w:r>
+        <w:rPr>
+          <w:lang w:val="en-US"/>
+        </w:rPr>
+        <w:t>I started the fifth video</w:t>
+      </w:r>
+      <w:r>
+        <w:rPr>
+          <w:lang w:val="en-US"/>
+        </w:rPr>
+        <w:t xml:space="preserve"> and learned how to use functions in sass</w:t>
+      </w:r>
+      <w:r>
+        <w:rPr>
+          <w:lang w:val="en-US"/>
+        </w:rPr>
+        <w:t xml:space="preserve"> to change the text color dynamically based on the background</w:t>
+      </w:r>
       <w:r>
         <w:rPr>
           <w:lang w:val="en-US"/>
@@ -1065,96 +1027,20 @@
         <w:rPr>
           <w:lang w:val="en-US"/>
         </w:rPr>
-        <w:t>I found the solution to be easy to grasp and implement.</w:t>
-      </w:r>
-    </w:p>
-    <w:p>
-      <w:pPr>
-        <w:pStyle w:val="Leipteksti"/>
-        <w:rPr>
-          <w:lang w:val="en-US"/>
-        </w:rPr>
-      </w:pPr>
-    </w:p>
-    <w:p>
-      <w:pPr>
-        <w:pStyle w:val="Leipteksti"/>
-        <w:rPr>
-          <w:lang w:val="en-US"/>
-        </w:rPr>
-      </w:pPr>
-    </w:p>
-    <w:p>
-      <w:pPr>
-        <w:pStyle w:val="Leipteksti"/>
-        <w:rPr>
-          <w:lang w:val="en-US"/>
-        </w:rPr>
-      </w:pPr>
-      <w:r>
-        <w:rPr>
-          <w:lang w:val="en-US"/>
-        </w:rPr>
-        <w:t>23.11.2021</w:t>
-      </w:r>
-    </w:p>
-    <w:p>
-      <w:pPr>
-        <w:pStyle w:val="Leipteksti"/>
-        <w:rPr>
-          <w:lang w:val="en-US"/>
-        </w:rPr>
-      </w:pPr>
-    </w:p>
-    <w:p>
-      <w:pPr>
-        <w:pStyle w:val="Leipteksti"/>
-        <w:rPr>
-          <w:lang w:val="en-US"/>
-        </w:rPr>
-      </w:pPr>
-      <w:r>
-        <w:rPr>
-          <w:lang w:val="en-US"/>
-        </w:rPr>
-        <w:t>I started the fifth video</w:t>
-      </w:r>
-      <w:r>
-        <w:rPr>
-          <w:lang w:val="en-US"/>
-        </w:rPr>
-        <w:t xml:space="preserve"> and learned how to use functions in sass</w:t>
-      </w:r>
-      <w:r>
-        <w:rPr>
-          <w:lang w:val="en-US"/>
-        </w:rPr>
-        <w:t xml:space="preserve"> to change the text color dynamically based on the background</w:t>
-      </w:r>
-      <w:r>
-        <w:rPr>
-          <w:lang w:val="en-US"/>
-        </w:rPr>
-        <w:t xml:space="preserve">. </w:t>
-      </w:r>
-      <w:r>
-        <w:rPr>
-          <w:lang w:val="en-US"/>
-        </w:rPr>
         <w:t>The next addition was the about page and its grid. I followed along and understood how it works. Next up was the styling, which was nothing new at this point with the exception of the sticky footer.</w:t>
       </w:r>
     </w:p>
     <w:p>
       <w:pPr>
-        <w:pStyle w:val="Leipteksti"/>
-        <w:rPr>
-          <w:lang w:val="en-US"/>
-        </w:rPr>
-      </w:pPr>
-    </w:p>
-    <w:p>
-      <w:pPr>
-        <w:pStyle w:val="Leipteksti"/>
+        <w:pStyle w:val="BodyText"/>
+        <w:rPr>
+          <w:lang w:val="en-US"/>
+        </w:rPr>
+      </w:pPr>
+    </w:p>
+    <w:p>
+      <w:pPr>
+        <w:pStyle w:val="BodyText"/>
         <w:rPr>
           <w:lang w:val="en-US"/>
         </w:rPr>
@@ -1216,15 +1102,15 @@
     </w:p>
     <w:p>
       <w:pPr>
-        <w:pStyle w:val="Leipteksti"/>
-        <w:rPr>
-          <w:lang w:val="en-US"/>
-        </w:rPr>
-      </w:pPr>
-    </w:p>
-    <w:p>
-      <w:pPr>
-        <w:pStyle w:val="Leipteksti"/>
+        <w:pStyle w:val="BodyText"/>
+        <w:rPr>
+          <w:lang w:val="en-US"/>
+        </w:rPr>
+      </w:pPr>
+    </w:p>
+    <w:p>
+      <w:pPr>
+        <w:pStyle w:val="BodyText"/>
         <w:rPr>
           <w:lang w:val="en-US"/>
         </w:rPr>
@@ -1256,15 +1142,15 @@
     </w:p>
     <w:p>
       <w:pPr>
-        <w:pStyle w:val="Leipteksti"/>
-        <w:rPr>
-          <w:lang w:val="en-US"/>
-        </w:rPr>
-      </w:pPr>
-    </w:p>
-    <w:p>
-      <w:pPr>
-        <w:pStyle w:val="Leipteksti"/>
+        <w:pStyle w:val="BodyText"/>
+        <w:rPr>
+          <w:lang w:val="en-US"/>
+        </w:rPr>
+      </w:pPr>
+    </w:p>
+    <w:p>
+      <w:pPr>
+        <w:pStyle w:val="BodyText"/>
         <w:rPr>
           <w:lang w:val="en-US"/>
         </w:rPr>
@@ -1279,38 +1165,24 @@
     </w:p>
     <w:p>
       <w:pPr>
-        <w:pStyle w:val="Leipteksti"/>
-        <w:rPr>
-          <w:lang w:val="en-US"/>
-        </w:rPr>
-      </w:pPr>
-    </w:p>
-    <w:p>
-      <w:pPr>
-        <w:pStyle w:val="Leipteksti"/>
-        <w:rPr>
-          <w:lang w:val="en-US"/>
-        </w:rPr>
-      </w:pPr>
-      <w:r>
-        <w:rPr>
-          <w:lang w:val="en-US"/>
-        </w:rPr>
-        <w:t xml:space="preserve">I watched the seventh and last video and learned how to deploy the web page to </w:t>
-      </w:r>
-      <w:proofErr w:type="spellStart"/>
-      <w:r>
-        <w:rPr>
-          <w:lang w:val="en-US"/>
-        </w:rPr>
-        <w:t>Github</w:t>
-      </w:r>
-      <w:proofErr w:type="spellEnd"/>
-      <w:r>
-        <w:rPr>
-          <w:lang w:val="en-US"/>
-        </w:rPr>
-        <w:t xml:space="preserve"> Pages. After I had deployed the portfolio example, I tried accessing it on my browser. A problem I came across was that all images would not load. The site worked normally otherwise.</w:t>
+        <w:pStyle w:val="BodyText"/>
+        <w:rPr>
+          <w:lang w:val="en-US"/>
+        </w:rPr>
+      </w:pPr>
+    </w:p>
+    <w:p>
+      <w:pPr>
+        <w:pStyle w:val="BodyText"/>
+        <w:rPr>
+          <w:lang w:val="en-US"/>
+        </w:rPr>
+      </w:pPr>
+      <w:r>
+        <w:rPr>
+          <w:lang w:val="en-US"/>
+        </w:rPr>
+        <w:t>I watched the seventh and last video and learned how to deploy the web page to Github Pages. After I had deployed the portfolio example, I tried accessing it on my browser. A problem I came across was that all images would not load. The site worked normally otherwise.</w:t>
       </w:r>
       <w:r>
         <w:rPr>
@@ -1370,21 +1242,7 @@
         <w:rPr>
           <w:lang w:val="en-US"/>
         </w:rPr>
-        <w:t xml:space="preserve"> My </w:t>
-      </w:r>
-      <w:proofErr w:type="spellStart"/>
-      <w:r>
-        <w:rPr>
-          <w:lang w:val="en-US"/>
-        </w:rPr>
-        <w:t>img</w:t>
-      </w:r>
-      <w:proofErr w:type="spellEnd"/>
-      <w:r>
-        <w:rPr>
-          <w:lang w:val="en-US"/>
-        </w:rPr>
-        <w:t xml:space="preserve"> folder was </w:t>
+        <w:t xml:space="preserve"> My img folder was </w:t>
       </w:r>
       <w:r>
         <w:rPr>
@@ -1396,21 +1254,7 @@
         <w:rPr>
           <w:lang w:val="en-US"/>
         </w:rPr>
-        <w:t xml:space="preserve"> the </w:t>
-      </w:r>
-      <w:proofErr w:type="spellStart"/>
-      <w:r>
-        <w:rPr>
-          <w:lang w:val="en-US"/>
-        </w:rPr>
-        <w:t>dist</w:t>
-      </w:r>
-      <w:proofErr w:type="spellEnd"/>
-      <w:r>
-        <w:rPr>
-          <w:lang w:val="en-US"/>
-        </w:rPr>
-        <w:t xml:space="preserve"> folder.</w:t>
+        <w:t xml:space="preserve"> the dist folder.</w:t>
       </w:r>
       <w:r>
         <w:rPr>
@@ -1421,23 +1265,23 @@
     </w:p>
     <w:p>
       <w:pPr>
-        <w:pStyle w:val="Leipteksti"/>
-        <w:rPr>
-          <w:lang w:val="en-US"/>
-        </w:rPr>
-      </w:pPr>
-    </w:p>
-    <w:p>
-      <w:pPr>
-        <w:pStyle w:val="Leipteksti"/>
-        <w:rPr>
-          <w:lang w:val="en-US"/>
-        </w:rPr>
-      </w:pPr>
-    </w:p>
-    <w:p>
-      <w:pPr>
-        <w:pStyle w:val="Leipteksti"/>
+        <w:pStyle w:val="BodyText"/>
+        <w:rPr>
+          <w:lang w:val="en-US"/>
+        </w:rPr>
+      </w:pPr>
+    </w:p>
+    <w:p>
+      <w:pPr>
+        <w:pStyle w:val="BodyText"/>
+        <w:rPr>
+          <w:lang w:val="en-US"/>
+        </w:rPr>
+      </w:pPr>
+    </w:p>
+    <w:p>
+      <w:pPr>
+        <w:pStyle w:val="BodyText"/>
         <w:rPr>
           <w:lang w:val="en-US"/>
         </w:rPr>
@@ -1451,15 +1295,15 @@
     </w:p>
     <w:p>
       <w:pPr>
-        <w:pStyle w:val="Leipteksti"/>
-        <w:rPr>
-          <w:lang w:val="en-US"/>
-        </w:rPr>
-      </w:pPr>
-    </w:p>
-    <w:p>
-      <w:pPr>
-        <w:pStyle w:val="Leipteksti"/>
+        <w:pStyle w:val="BodyText"/>
+        <w:rPr>
+          <w:lang w:val="en-US"/>
+        </w:rPr>
+      </w:pPr>
+    </w:p>
+    <w:p>
+      <w:pPr>
+        <w:pStyle w:val="BodyText"/>
         <w:rPr>
           <w:lang w:val="en-US"/>
         </w:rPr>
@@ -1491,23 +1335,23 @@
     </w:p>
     <w:p>
       <w:pPr>
-        <w:pStyle w:val="Leipteksti"/>
-        <w:rPr>
-          <w:lang w:val="en-US"/>
-        </w:rPr>
-      </w:pPr>
-    </w:p>
-    <w:p>
-      <w:pPr>
-        <w:pStyle w:val="Leipteksti"/>
-        <w:rPr>
-          <w:lang w:val="en-US"/>
-        </w:rPr>
-      </w:pPr>
-    </w:p>
-    <w:p>
-      <w:pPr>
-        <w:pStyle w:val="Leipteksti"/>
+        <w:pStyle w:val="BodyText"/>
+        <w:rPr>
+          <w:lang w:val="en-US"/>
+        </w:rPr>
+      </w:pPr>
+    </w:p>
+    <w:p>
+      <w:pPr>
+        <w:pStyle w:val="BodyText"/>
+        <w:rPr>
+          <w:lang w:val="en-US"/>
+        </w:rPr>
+      </w:pPr>
+    </w:p>
+    <w:p>
+      <w:pPr>
+        <w:pStyle w:val="BodyText"/>
         <w:rPr>
           <w:lang w:val="en-US"/>
         </w:rPr>
@@ -1521,15 +1365,15 @@
     </w:p>
     <w:p>
       <w:pPr>
-        <w:pStyle w:val="Leipteksti"/>
-        <w:rPr>
-          <w:lang w:val="en-US"/>
-        </w:rPr>
-      </w:pPr>
-    </w:p>
-    <w:p>
-      <w:pPr>
-        <w:pStyle w:val="Leipteksti"/>
+        <w:pStyle w:val="BodyText"/>
+        <w:rPr>
+          <w:lang w:val="en-US"/>
+        </w:rPr>
+      </w:pPr>
+    </w:p>
+    <w:p>
+      <w:pPr>
+        <w:pStyle w:val="BodyText"/>
         <w:rPr>
           <w:lang w:val="en-US"/>
         </w:rPr>
@@ -1591,7 +1435,7 @@
       <w:hyperlink r:id="rId10" w:history="1">
         <w:r>
           <w:rPr>
-            <w:rStyle w:val="Hyperlinkki"/>
+            <w:rStyle w:val="Hyperlink"/>
             <w:lang w:val="en-US"/>
           </w:rPr>
           <w:t>https://www.youtube.com/watch?v=0mYbVEBsMh8</w:t>
@@ -1660,15 +1504,15 @@
     </w:p>
     <w:p>
       <w:pPr>
-        <w:pStyle w:val="Leipteksti"/>
-        <w:rPr>
-          <w:lang w:val="en-US"/>
-        </w:rPr>
-      </w:pPr>
-    </w:p>
-    <w:p>
-      <w:pPr>
-        <w:pStyle w:val="Leipteksti"/>
+        <w:pStyle w:val="BodyText"/>
+        <w:rPr>
+          <w:lang w:val="en-US"/>
+        </w:rPr>
+      </w:pPr>
+    </w:p>
+    <w:p>
+      <w:pPr>
+        <w:pStyle w:val="BodyText"/>
         <w:rPr>
           <w:lang w:val="en-US"/>
         </w:rPr>
@@ -1695,21 +1539,7 @@
         <w:rPr>
           <w:lang w:val="en-US"/>
         </w:rPr>
-        <w:t xml:space="preserve">After that I made </w:t>
-      </w:r>
-      <w:proofErr w:type="spellStart"/>
-      <w:r>
-        <w:rPr>
-          <w:lang w:val="en-US"/>
-        </w:rPr>
-        <w:t>a</w:t>
-      </w:r>
-      <w:proofErr w:type="spellEnd"/>
-      <w:r>
-        <w:rPr>
-          <w:lang w:val="en-US"/>
-        </w:rPr>
-        <w:t xml:space="preserve"> new background for the banner and added some featured products to the home page </w:t>
+        <w:t xml:space="preserve">After that I made a new background for the banner and added some featured products to the home page </w:t>
       </w:r>
       <w:r>
         <w:rPr>
@@ -1757,159 +1587,243 @@
     </w:p>
     <w:p>
       <w:pPr>
-        <w:pStyle w:val="Leipteksti"/>
-        <w:rPr>
-          <w:lang w:val="en-US"/>
-        </w:rPr>
-      </w:pPr>
-    </w:p>
-    <w:p>
-      <w:pPr>
-        <w:pStyle w:val="Leipteksti"/>
-        <w:rPr>
-          <w:lang w:val="en-US"/>
-        </w:rPr>
-      </w:pPr>
-    </w:p>
-    <w:p>
-      <w:pPr>
-        <w:pStyle w:val="Leipteksti"/>
-        <w:rPr>
-          <w:lang w:val="en-US"/>
-        </w:rPr>
-      </w:pPr>
-    </w:p>
-    <w:p>
-      <w:pPr>
-        <w:pStyle w:val="Leipteksti"/>
-        <w:rPr>
-          <w:lang w:val="en-US"/>
-        </w:rPr>
-      </w:pPr>
-    </w:p>
-    <w:p>
-      <w:pPr>
-        <w:pStyle w:val="Leipteksti"/>
-        <w:rPr>
-          <w:lang w:val="en-US"/>
-        </w:rPr>
-      </w:pPr>
-    </w:p>
-    <w:p>
-      <w:pPr>
-        <w:pStyle w:val="Leipteksti"/>
-        <w:rPr>
-          <w:lang w:val="en-US"/>
-        </w:rPr>
-      </w:pPr>
-    </w:p>
-    <w:p>
-      <w:pPr>
-        <w:pStyle w:val="Leipteksti"/>
-        <w:rPr>
-          <w:lang w:val="en-US"/>
-        </w:rPr>
-      </w:pPr>
-    </w:p>
-    <w:p>
-      <w:pPr>
-        <w:pStyle w:val="Leipteksti"/>
-        <w:rPr>
-          <w:lang w:val="en-US"/>
-        </w:rPr>
-      </w:pPr>
-    </w:p>
-    <w:p>
-      <w:pPr>
-        <w:pStyle w:val="Leipteksti"/>
-        <w:rPr>
-          <w:lang w:val="en-US"/>
-        </w:rPr>
-      </w:pPr>
-    </w:p>
-    <w:p>
-      <w:pPr>
-        <w:pStyle w:val="Leipteksti"/>
-        <w:rPr>
-          <w:lang w:val="en-US"/>
-        </w:rPr>
-      </w:pPr>
-    </w:p>
-    <w:p>
-      <w:pPr>
-        <w:pStyle w:val="Leipteksti"/>
-        <w:rPr>
-          <w:lang w:val="en-US"/>
-        </w:rPr>
-      </w:pPr>
-    </w:p>
-    <w:p>
-      <w:pPr>
-        <w:pStyle w:val="Leipteksti"/>
-        <w:rPr>
-          <w:lang w:val="en-US"/>
-        </w:rPr>
-      </w:pPr>
-    </w:p>
-    <w:p>
-      <w:pPr>
-        <w:pStyle w:val="Leipteksti"/>
-        <w:rPr>
-          <w:lang w:val="en-US"/>
-        </w:rPr>
-      </w:pPr>
-    </w:p>
-    <w:p>
-      <w:pPr>
-        <w:pStyle w:val="Leipteksti"/>
-        <w:rPr>
-          <w:lang w:val="en-US"/>
-        </w:rPr>
-      </w:pPr>
-    </w:p>
-    <w:p>
-      <w:pPr>
-        <w:pStyle w:val="Leipteksti"/>
-        <w:rPr>
-          <w:lang w:val="en-US"/>
-        </w:rPr>
-      </w:pPr>
-    </w:p>
-    <w:p>
-      <w:pPr>
-        <w:pStyle w:val="Leipteksti"/>
-        <w:rPr>
-          <w:lang w:val="en-US"/>
-        </w:rPr>
-      </w:pPr>
-    </w:p>
-    <w:p>
-      <w:pPr>
-        <w:pStyle w:val="Leipteksti"/>
-        <w:rPr>
-          <w:lang w:val="en-US"/>
-        </w:rPr>
-      </w:pPr>
-    </w:p>
-    <w:p>
-      <w:pPr>
-        <w:pStyle w:val="Leipteksti"/>
-        <w:rPr>
-          <w:lang w:val="en-US"/>
-        </w:rPr>
-      </w:pPr>
-    </w:p>
-    <w:p>
-      <w:pPr>
-        <w:pStyle w:val="Leipteksti"/>
-        <w:rPr>
-          <w:lang w:val="en-US"/>
-        </w:rPr>
-      </w:pPr>
-    </w:p>
-    <w:p>
-      <w:pPr>
-        <w:pStyle w:val="Leipteksti"/>
+        <w:pStyle w:val="BodyText"/>
+        <w:rPr>
+          <w:lang w:val="en-US"/>
+        </w:rPr>
+      </w:pPr>
+    </w:p>
+    <w:p>
+      <w:pPr>
+        <w:pStyle w:val="BodyText"/>
+        <w:rPr>
+          <w:lang w:val="en-US"/>
+        </w:rPr>
+      </w:pPr>
+    </w:p>
+    <w:p>
+      <w:pPr>
+        <w:pStyle w:val="BodyText"/>
+        <w:rPr>
+          <w:lang w:val="en-US"/>
+        </w:rPr>
+      </w:pPr>
+      <w:r>
+        <w:rPr>
+          <w:lang w:val="en-US"/>
+        </w:rPr>
+        <w:t>18.12.2021</w:t>
+      </w:r>
+    </w:p>
+    <w:p>
+      <w:pPr>
+        <w:pStyle w:val="BodyText"/>
+        <w:rPr>
+          <w:lang w:val="en-US"/>
+        </w:rPr>
+      </w:pPr>
+    </w:p>
+    <w:p>
+      <w:pPr>
+        <w:pStyle w:val="BodyText"/>
+        <w:rPr>
+          <w:lang w:val="en-US"/>
+        </w:rPr>
+      </w:pPr>
+      <w:r>
+        <w:rPr>
+          <w:lang w:val="en-US"/>
+        </w:rPr>
+        <w:t xml:space="preserve">I began by drawing simple promotional images for the products on the home page. I used paint.net like I’ve done with all other images. </w:t>
+      </w:r>
+      <w:r>
+        <w:rPr>
+          <w:lang w:val="en-US"/>
+        </w:rPr>
+        <w:t>Next I started working on the shop page.</w:t>
+      </w:r>
+      <w:r>
+        <w:rPr>
+          <w:lang w:val="en-US"/>
+        </w:rPr>
+        <w:t xml:space="preserve"> I wanted there to be no banner for that so I edited the “top” parameter for content and footer such that it only applies for the home page.</w:t>
+      </w:r>
+    </w:p>
+    <w:p>
+      <w:pPr>
+        <w:pStyle w:val="BodyText"/>
+        <w:rPr>
+          <w:lang w:val="en-US"/>
+        </w:rPr>
+      </w:pPr>
+    </w:p>
+    <w:p>
+      <w:pPr>
+        <w:pStyle w:val="BodyText"/>
+        <w:rPr>
+          <w:lang w:val="en-US"/>
+        </w:rPr>
+      </w:pPr>
+      <w:r>
+        <w:rPr>
+          <w:lang w:val="en-US"/>
+        </w:rPr>
+        <w:t>I used a flexbox for</w:t>
+      </w:r>
+      <w:r>
+        <w:rPr>
+          <w:lang w:val="en-US"/>
+        </w:rPr>
+        <w:t xml:space="preserve"> displaying the items on the shop page</w:t>
+      </w:r>
+      <w:r>
+        <w:rPr>
+          <w:lang w:val="en-US"/>
+        </w:rPr>
+        <w:t>.</w:t>
+      </w:r>
+      <w:r>
+        <w:rPr>
+          <w:lang w:val="en-US"/>
+        </w:rPr>
+        <w:t xml:space="preserve"> A problem I had to tackle was setting the maximum number of items in a row</w:t>
+      </w:r>
+      <w:r>
+        <w:rPr>
+          <w:lang w:val="en-US"/>
+        </w:rPr>
+        <w:t xml:space="preserve">. I accomplished this by using “flex-basis” and setting that to 33.3333% in order to have a third of the available space assigned to each item. I also made each item a flexbox so I could center the image and description. </w:t>
+      </w:r>
+      <w:r>
+        <w:rPr>
+          <w:lang w:val="en-US"/>
+        </w:rPr>
+        <w:t>Afterwards I drew images for all of the products.</w:t>
+      </w:r>
+    </w:p>
+    <w:p>
+      <w:pPr>
+        <w:pStyle w:val="BodyText"/>
+        <w:rPr>
+          <w:lang w:val="en-US"/>
+        </w:rPr>
+      </w:pPr>
+    </w:p>
+    <w:p>
+      <w:pPr>
+        <w:pStyle w:val="BodyText"/>
+        <w:rPr>
+          <w:lang w:val="en-US"/>
+        </w:rPr>
+      </w:pPr>
+    </w:p>
+    <w:p>
+      <w:pPr>
+        <w:pStyle w:val="BodyText"/>
+        <w:rPr>
+          <w:lang w:val="en-US"/>
+        </w:rPr>
+      </w:pPr>
+    </w:p>
+    <w:p>
+      <w:pPr>
+        <w:pStyle w:val="BodyText"/>
+        <w:rPr>
+          <w:lang w:val="en-US"/>
+        </w:rPr>
+      </w:pPr>
+    </w:p>
+    <w:p>
+      <w:pPr>
+        <w:pStyle w:val="BodyText"/>
+        <w:rPr>
+          <w:lang w:val="en-US"/>
+        </w:rPr>
+      </w:pPr>
+    </w:p>
+    <w:p>
+      <w:pPr>
+        <w:pStyle w:val="BodyText"/>
+        <w:rPr>
+          <w:lang w:val="en-US"/>
+        </w:rPr>
+      </w:pPr>
+    </w:p>
+    <w:p>
+      <w:pPr>
+        <w:pStyle w:val="BodyText"/>
+        <w:rPr>
+          <w:lang w:val="en-US"/>
+        </w:rPr>
+      </w:pPr>
+    </w:p>
+    <w:p>
+      <w:pPr>
+        <w:pStyle w:val="BodyText"/>
+        <w:rPr>
+          <w:lang w:val="en-US"/>
+        </w:rPr>
+      </w:pPr>
+    </w:p>
+    <w:p>
+      <w:pPr>
+        <w:pStyle w:val="BodyText"/>
+        <w:rPr>
+          <w:lang w:val="en-US"/>
+        </w:rPr>
+      </w:pPr>
+    </w:p>
+    <w:p>
+      <w:pPr>
+        <w:pStyle w:val="BodyText"/>
+        <w:rPr>
+          <w:lang w:val="en-US"/>
+        </w:rPr>
+      </w:pPr>
+    </w:p>
+    <w:p>
+      <w:pPr>
+        <w:pStyle w:val="BodyText"/>
+        <w:rPr>
+          <w:lang w:val="en-US"/>
+        </w:rPr>
+      </w:pPr>
+    </w:p>
+    <w:p>
+      <w:pPr>
+        <w:pStyle w:val="BodyText"/>
+        <w:rPr>
+          <w:lang w:val="en-US"/>
+        </w:rPr>
+      </w:pPr>
+    </w:p>
+    <w:p>
+      <w:pPr>
+        <w:pStyle w:val="BodyText"/>
+        <w:rPr>
+          <w:lang w:val="en-US"/>
+        </w:rPr>
+      </w:pPr>
+    </w:p>
+    <w:p>
+      <w:pPr>
+        <w:pStyle w:val="BodyText"/>
+        <w:rPr>
+          <w:lang w:val="en-US"/>
+        </w:rPr>
+      </w:pPr>
+    </w:p>
+    <w:p>
+      <w:pPr>
+        <w:pStyle w:val="BodyText"/>
+        <w:rPr>
+          <w:lang w:val="en-US"/>
+        </w:rPr>
+      </w:pPr>
+    </w:p>
+    <w:p>
+      <w:pPr>
+        <w:pStyle w:val="BodyText"/>
         <w:rPr>
           <w:b/>
           <w:bCs/>
@@ -1919,7 +1833,7 @@
     </w:p>
     <w:p>
       <w:pPr>
-        <w:pStyle w:val="Leipteksti"/>
+        <w:pStyle w:val="BodyText"/>
         <w:rPr>
           <w:b/>
           <w:bCs/>
@@ -1932,12 +1846,13 @@
           <w:bCs/>
           <w:lang w:val="en-US"/>
         </w:rPr>
+        <w:lastRenderedPageBreak/>
         <w:t>EXAMPLE STYLE 1</w:t>
       </w:r>
     </w:p>
     <w:p>
       <w:pPr>
-        <w:pStyle w:val="Leipteksti"/>
+        <w:pStyle w:val="BodyText"/>
         <w:rPr>
           <w:lang w:val="en-US"/>
         </w:rPr>
@@ -1988,24 +1903,23 @@
     </w:p>
     <w:p>
       <w:pPr>
-        <w:pStyle w:val="Leipteksti"/>
-        <w:rPr>
-          <w:lang w:val="en-US"/>
-        </w:rPr>
-      </w:pPr>
-    </w:p>
-    <w:p>
-      <w:pPr>
-        <w:pStyle w:val="Leipteksti"/>
-        <w:rPr>
-          <w:lang w:val="en-US"/>
-        </w:rPr>
-      </w:pPr>
-      <w:r>
-        <w:rPr>
-          <w:lang w:val="en-US"/>
-        </w:rPr>
-        <w:lastRenderedPageBreak/>
+        <w:pStyle w:val="BodyText"/>
+        <w:rPr>
+          <w:lang w:val="en-US"/>
+        </w:rPr>
+      </w:pPr>
+    </w:p>
+    <w:p>
+      <w:pPr>
+        <w:pStyle w:val="BodyText"/>
+        <w:rPr>
+          <w:lang w:val="en-US"/>
+        </w:rPr>
+      </w:pPr>
+      <w:r>
+        <w:rPr>
+          <w:lang w:val="en-US"/>
+        </w:rPr>
         <w:t>11.9.201</w:t>
       </w:r>
       <w:r>
@@ -2017,7 +1931,7 @@
     </w:p>
     <w:p>
       <w:pPr>
-        <w:pStyle w:val="Leipteksti"/>
+        <w:pStyle w:val="BodyText"/>
         <w:rPr>
           <w:lang w:val="en-US"/>
         </w:rPr>
@@ -2038,15 +1952,15 @@
     </w:p>
     <w:p>
       <w:pPr>
-        <w:pStyle w:val="Leipteksti"/>
-        <w:rPr>
-          <w:lang w:val="en-US"/>
-        </w:rPr>
-      </w:pPr>
-    </w:p>
-    <w:p>
-      <w:pPr>
-        <w:pStyle w:val="Leipteksti"/>
+        <w:pStyle w:val="BodyText"/>
+        <w:rPr>
+          <w:lang w:val="en-US"/>
+        </w:rPr>
+      </w:pPr>
+    </w:p>
+    <w:p>
+      <w:pPr>
+        <w:pStyle w:val="BodyText"/>
         <w:rPr>
           <w:lang w:val="en-US"/>
         </w:rPr>
@@ -2073,26 +1987,12 @@
         <w:rPr>
           <w:lang w:val="en-US"/>
         </w:rPr>
-        <w:t xml:space="preserve"> I planned. I went to </w:t>
-      </w:r>
-      <w:proofErr w:type="spellStart"/>
-      <w:r>
-        <w:rPr>
-          <w:lang w:val="en-US"/>
-        </w:rPr>
-        <w:t>stackoverflow</w:t>
-      </w:r>
-      <w:proofErr w:type="spellEnd"/>
-      <w:r>
-        <w:rPr>
-          <w:lang w:val="en-US"/>
-        </w:rPr>
-        <w:t xml:space="preserve"> and found quite many threads about version control problems. I was able to figure out what was the problem and continued to watch the first part till the end.</w:t>
-      </w:r>
-    </w:p>
-    <w:p>
-      <w:pPr>
-        <w:pStyle w:val="Leipteksti"/>
+        <w:t xml:space="preserve"> I planned. I went to stackoverflow and found quite many threads about version control problems. I was able to figure out what was the problem and continued to watch the first part till the end.</w:t>
+      </w:r>
+    </w:p>
+    <w:p>
+      <w:pPr>
+        <w:pStyle w:val="BodyText"/>
         <w:rPr>
           <w:b/>
           <w:lang w:val="en-US"/>
@@ -2115,7 +2015,7 @@
     </w:p>
     <w:p>
       <w:pPr>
-        <w:pStyle w:val="Leipteksti"/>
+        <w:pStyle w:val="BodyText"/>
         <w:rPr>
           <w:b/>
           <w:lang w:val="en-US"/>
@@ -2124,7 +2024,7 @@
     </w:p>
     <w:p>
       <w:pPr>
-        <w:pStyle w:val="Leipteksti"/>
+        <w:pStyle w:val="BodyText"/>
         <w:rPr>
           <w:lang w:val="en-US"/>
         </w:rPr>
@@ -2138,15 +2038,15 @@
     </w:p>
     <w:p>
       <w:pPr>
-        <w:pStyle w:val="Leipteksti"/>
-        <w:rPr>
-          <w:lang w:val="en-US"/>
-        </w:rPr>
-      </w:pPr>
-    </w:p>
-    <w:p>
-      <w:pPr>
-        <w:pStyle w:val="Leipteksti"/>
+        <w:pStyle w:val="BodyText"/>
+        <w:rPr>
+          <w:lang w:val="en-US"/>
+        </w:rPr>
+      </w:pPr>
+    </w:p>
+    <w:p>
+      <w:pPr>
+        <w:pStyle w:val="BodyText"/>
         <w:rPr>
           <w:lang w:val="en-US"/>
         </w:rPr>
@@ -2160,15 +2060,15 @@
     </w:p>
     <w:p>
       <w:pPr>
-        <w:pStyle w:val="Leipteksti"/>
-        <w:rPr>
-          <w:lang w:val="en-US"/>
-        </w:rPr>
-      </w:pPr>
-    </w:p>
-    <w:p>
-      <w:pPr>
-        <w:pStyle w:val="Leipteksti"/>
+        <w:pStyle w:val="BodyText"/>
+        <w:rPr>
+          <w:lang w:val="en-US"/>
+        </w:rPr>
+      </w:pPr>
+    </w:p>
+    <w:p>
+      <w:pPr>
+        <w:pStyle w:val="BodyText"/>
         <w:rPr>
           <w:lang w:val="en-US"/>
         </w:rPr>
@@ -2182,15 +2082,15 @@
     </w:p>
     <w:p>
       <w:pPr>
-        <w:pStyle w:val="Leipteksti"/>
-        <w:rPr>
-          <w:lang w:val="en-US"/>
-        </w:rPr>
-      </w:pPr>
-    </w:p>
-    <w:p>
-      <w:pPr>
-        <w:pStyle w:val="Leipteksti"/>
+        <w:pStyle w:val="BodyText"/>
+        <w:rPr>
+          <w:lang w:val="en-US"/>
+        </w:rPr>
+      </w:pPr>
+    </w:p>
+    <w:p>
+      <w:pPr>
+        <w:pStyle w:val="BodyText"/>
         <w:rPr>
           <w:lang w:val="en-US"/>
         </w:rPr>
@@ -2204,15 +2104,15 @@
     </w:p>
     <w:p>
       <w:pPr>
-        <w:pStyle w:val="Leipteksti"/>
-        <w:rPr>
-          <w:lang w:val="en-US"/>
-        </w:rPr>
-      </w:pPr>
-    </w:p>
-    <w:p>
-      <w:pPr>
-        <w:pStyle w:val="Leipteksti"/>
+        <w:pStyle w:val="BodyText"/>
+        <w:rPr>
+          <w:lang w:val="en-US"/>
+        </w:rPr>
+      </w:pPr>
+    </w:p>
+    <w:p>
+      <w:pPr>
+        <w:pStyle w:val="BodyText"/>
         <w:rPr>
           <w:lang w:val="en-US"/>
         </w:rPr>
@@ -2226,15 +2126,15 @@
     </w:p>
     <w:p>
       <w:pPr>
-        <w:pStyle w:val="Leipteksti"/>
-        <w:rPr>
-          <w:lang w:val="en-US"/>
-        </w:rPr>
-      </w:pPr>
-    </w:p>
-    <w:p>
-      <w:pPr>
-        <w:pStyle w:val="Leipteksti"/>
+        <w:pStyle w:val="BodyText"/>
+        <w:rPr>
+          <w:lang w:val="en-US"/>
+        </w:rPr>
+      </w:pPr>
+    </w:p>
+    <w:p>
+      <w:pPr>
+        <w:pStyle w:val="BodyText"/>
         <w:rPr>
           <w:lang w:val="en-US"/>
         </w:rPr>
@@ -2248,15 +2148,15 @@
     </w:p>
     <w:p>
       <w:pPr>
-        <w:pStyle w:val="Leipteksti"/>
-        <w:rPr>
-          <w:lang w:val="en-US"/>
-        </w:rPr>
-      </w:pPr>
-    </w:p>
-    <w:p>
-      <w:pPr>
-        <w:pStyle w:val="Leipteksti"/>
+        <w:pStyle w:val="BodyText"/>
+        <w:rPr>
+          <w:lang w:val="en-US"/>
+        </w:rPr>
+      </w:pPr>
+    </w:p>
+    <w:p>
+      <w:pPr>
+        <w:pStyle w:val="BodyText"/>
         <w:rPr>
           <w:b/>
           <w:lang w:val="en-US"/>
@@ -2272,7 +2172,7 @@
     </w:p>
     <w:p>
       <w:pPr>
-        <w:pStyle w:val="Leipteksti"/>
+        <w:pStyle w:val="BodyText"/>
         <w:rPr>
           <w:b/>
           <w:lang w:val="en-US"/>
@@ -2281,7 +2181,7 @@
     </w:p>
     <w:p>
       <w:pPr>
-        <w:pStyle w:val="Leipteksti"/>
+        <w:pStyle w:val="BodyText"/>
         <w:rPr>
           <w:lang w:val="en-US"/>
         </w:rPr>
@@ -2295,15 +2195,15 @@
     </w:p>
     <w:p>
       <w:pPr>
-        <w:pStyle w:val="Leipteksti"/>
-        <w:rPr>
-          <w:lang w:val="en-US"/>
-        </w:rPr>
-      </w:pPr>
-    </w:p>
-    <w:p>
-      <w:pPr>
-        <w:pStyle w:val="Leipteksti"/>
+        <w:pStyle w:val="BodyText"/>
+        <w:rPr>
+          <w:lang w:val="en-US"/>
+        </w:rPr>
+      </w:pPr>
+    </w:p>
+    <w:p>
+      <w:pPr>
+        <w:pStyle w:val="BodyText"/>
         <w:rPr>
           <w:lang w:val="en-US"/>
         </w:rPr>
@@ -2356,7 +2256,7 @@
 <w:ftr xmlns:wpc="http://schemas.microsoft.com/office/word/2010/wordprocessingCanvas" xmlns:cx="http://schemas.microsoft.com/office/drawing/2014/chartex" xmlns:cx1="http://schemas.microsoft.com/office/drawing/2015/9/8/chartex" xmlns:cx2="http://schemas.microsoft.com/office/drawing/2015/10/21/chartex" xmlns:cx3="http://schemas.microsoft.com/office/drawing/2016/5/9/chartex" xmlns:cx4="http://schemas.microsoft.com/office/drawing/2016/5/10/chartex" xmlns:cx5="http://schemas.microsoft.com/office/drawing/2016/5/11/chartex" xmlns:cx6="http://schemas.microsoft.com/office/drawing/2016/5/12/chartex" xmlns:cx7="http://schemas.microsoft.com/office/drawing/2016/5/13/chartex" xmlns:cx8="http://schemas.microsoft.com/office/drawing/2016/5/14/chartex" xmlns:mc="http://schemas.openxmlformats.org/markup-compatibility/2006" xmlns:aink="http://schemas.microsoft.com/office/drawing/2016/ink" xmlns:am3d="http://schemas.microsoft.com/office/drawing/2017/model3d" xmlns:o="urn:schemas-microsoft-com:office:office" xmlns:r="http://schemas.openxmlformats.org/officeDocument/2006/relationships" xmlns:m="http://schemas.openxmlformats.org/officeDocument/2006/math" xmlns:v="urn:schemas-microsoft-com:vml" xmlns:wp14="http://schemas.microsoft.com/office/word/2010/wordprocessingDrawing" xmlns:wp="http://schemas.openxmlformats.org/drawingml/2006/wordprocessingDrawing" xmlns:w10="urn:schemas-microsoft-com:office:word" xmlns:w="http://schemas.openxmlformats.org/wordprocessingml/2006/main" xmlns:w14="http://schemas.microsoft.com/office/word/2010/wordml" xmlns:w15="http://schemas.microsoft.com/office/word/2012/wordml" xmlns:w16cex="http://schemas.microsoft.com/office/word/2018/wordml/cex" xmlns:w16cid="http://schemas.microsoft.com/office/word/2016/wordml/cid" xmlns:w16="http://schemas.microsoft.com/office/word/2018/wordml" xmlns:w16sdtdh="http://schemas.microsoft.com/office/word/2020/wordml/sdtdatahash" xmlns:w16se="http://schemas.microsoft.com/office/word/2015/wordml/symex" xmlns:wpg="http://schemas.microsoft.com/office/word/2010/wordprocessingGroup" xmlns:wpi="http://schemas.microsoft.com/office/word/2010/wordprocessingInk" xmlns:wne="http://schemas.microsoft.com/office/word/2006/wordml" xmlns:wps="http://schemas.microsoft.com/office/word/2010/wordprocessingShape" mc:Ignorable="w14 w15 w16se w16cid w16 w16cex w16sdtdh wp14">
   <w:p>
     <w:pPr>
-      <w:pStyle w:val="Alatunniste"/>
+      <w:pStyle w:val="Footer"/>
       <w:jc w:val="center"/>
       <w:rPr>
         <w:sz w:val="20"/>
@@ -2366,12 +2266,12 @@
   </w:p>
   <w:p>
     <w:pPr>
-      <w:pStyle w:val="Alatunniste"/>
+      <w:pStyle w:val="Footer"/>
     </w:pPr>
   </w:p>
   <w:p>
     <w:pPr>
-      <w:pStyle w:val="Alatunniste"/>
+      <w:pStyle w:val="Footer"/>
     </w:pPr>
   </w:p>
 </w:ftr>
@@ -2400,7 +2300,7 @@
 <w:hdr xmlns:wpc="http://schemas.microsoft.com/office/word/2010/wordprocessingCanvas" xmlns:cx="http://schemas.microsoft.com/office/drawing/2014/chartex" xmlns:cx1="http://schemas.microsoft.com/office/drawing/2015/9/8/chartex" xmlns:cx2="http://schemas.microsoft.com/office/drawing/2015/10/21/chartex" xmlns:cx3="http://schemas.microsoft.com/office/drawing/2016/5/9/chartex" xmlns:cx4="http://schemas.microsoft.com/office/drawing/2016/5/10/chartex" xmlns:cx5="http://schemas.microsoft.com/office/drawing/2016/5/11/chartex" xmlns:cx6="http://schemas.microsoft.com/office/drawing/2016/5/12/chartex" xmlns:cx7="http://schemas.microsoft.com/office/drawing/2016/5/13/chartex" xmlns:cx8="http://schemas.microsoft.com/office/drawing/2016/5/14/chartex" xmlns:mc="http://schemas.openxmlformats.org/markup-compatibility/2006" xmlns:aink="http://schemas.microsoft.com/office/drawing/2016/ink" xmlns:am3d="http://schemas.microsoft.com/office/drawing/2017/model3d" xmlns:o="urn:schemas-microsoft-com:office:office" xmlns:r="http://schemas.openxmlformats.org/officeDocument/2006/relationships" xmlns:m="http://schemas.openxmlformats.org/officeDocument/2006/math" xmlns:v="urn:schemas-microsoft-com:vml" xmlns:wp14="http://schemas.microsoft.com/office/word/2010/wordprocessingDrawing" xmlns:wp="http://schemas.openxmlformats.org/drawingml/2006/wordprocessingDrawing" xmlns:w10="urn:schemas-microsoft-com:office:word" xmlns:w="http://schemas.openxmlformats.org/wordprocessingml/2006/main" xmlns:w14="http://schemas.microsoft.com/office/word/2010/wordml" xmlns:w15="http://schemas.microsoft.com/office/word/2012/wordml" xmlns:w16cex="http://schemas.microsoft.com/office/word/2018/wordml/cex" xmlns:w16cid="http://schemas.microsoft.com/office/word/2016/wordml/cid" xmlns:w16="http://schemas.microsoft.com/office/word/2018/wordml" xmlns:w16sdtdh="http://schemas.microsoft.com/office/word/2020/wordml/sdtdatahash" xmlns:w16se="http://schemas.microsoft.com/office/word/2015/wordml/symex" xmlns:wpg="http://schemas.microsoft.com/office/word/2010/wordprocessingGroup" xmlns:wpi="http://schemas.microsoft.com/office/word/2010/wordprocessingInk" xmlns:wne="http://schemas.microsoft.com/office/word/2006/wordml" xmlns:wps="http://schemas.microsoft.com/office/word/2010/wordprocessingShape" mc:Ignorable="w14 w15 w16se w16cid w16 w16cex w16sdtdh wp14">
   <w:p>
     <w:pPr>
-      <w:pStyle w:val="Yltunniste"/>
+      <w:pStyle w:val="Header"/>
       <w:jc w:val="center"/>
     </w:pPr>
   </w:p>
@@ -3225,7 +3125,7 @@
     <w:lvl w:ilvl="0">
       <w:start w:val="1"/>
       <w:numFmt w:val="decimal"/>
-      <w:pStyle w:val="Otsikko1"/>
+      <w:pStyle w:val="Heading1"/>
       <w:lvlText w:val="%1"/>
       <w:lvlJc w:val="left"/>
       <w:pPr>
@@ -3238,7 +3138,7 @@
     <w:lvl w:ilvl="1">
       <w:start w:val="1"/>
       <w:numFmt w:val="decimal"/>
-      <w:pStyle w:val="Otsikko2"/>
+      <w:pStyle w:val="Heading2"/>
       <w:lvlText w:val="%1.%2"/>
       <w:lvlJc w:val="left"/>
       <w:pPr>
@@ -3251,7 +3151,7 @@
     <w:lvl w:ilvl="2">
       <w:start w:val="1"/>
       <w:numFmt w:val="decimal"/>
-      <w:pStyle w:val="Otsikko3"/>
+      <w:pStyle w:val="Heading3"/>
       <w:lvlText w:val="%1.%2.%3"/>
       <w:lvlJc w:val="left"/>
       <w:pPr>
@@ -3264,7 +3164,7 @@
     <w:lvl w:ilvl="3">
       <w:start w:val="1"/>
       <w:numFmt w:val="decimal"/>
-      <w:pStyle w:val="Otsikko4"/>
+      <w:pStyle w:val="Heading4"/>
       <w:lvlText w:val="%1.%2.%3.%4"/>
       <w:lvlJc w:val="left"/>
       <w:pPr>
@@ -3277,7 +3177,7 @@
     <w:lvl w:ilvl="4">
       <w:start w:val="1"/>
       <w:numFmt w:val="decimal"/>
-      <w:pStyle w:val="Otsikko5"/>
+      <w:pStyle w:val="Heading5"/>
       <w:lvlText w:val="%1.%2.%3.%4.%5"/>
       <w:lvlJc w:val="left"/>
       <w:pPr>
@@ -3290,7 +3190,7 @@
     <w:lvl w:ilvl="5">
       <w:start w:val="1"/>
       <w:numFmt w:val="decimal"/>
-      <w:pStyle w:val="Otsikko6"/>
+      <w:pStyle w:val="Heading6"/>
       <w:lvlText w:val="%1.%2.%3.%4.%5.%6"/>
       <w:lvlJc w:val="left"/>
       <w:pPr>
@@ -3303,7 +3203,7 @@
     <w:lvl w:ilvl="6">
       <w:start w:val="1"/>
       <w:numFmt w:val="decimal"/>
-      <w:pStyle w:val="Otsikko7"/>
+      <w:pStyle w:val="Heading7"/>
       <w:lvlText w:val="%1.%2.%3.%4.%5.%6.%7"/>
       <w:lvlJc w:val="left"/>
       <w:pPr>
@@ -3316,7 +3216,7 @@
     <w:lvl w:ilvl="7">
       <w:start w:val="1"/>
       <w:numFmt w:val="decimal"/>
-      <w:pStyle w:val="Otsikko8"/>
+      <w:pStyle w:val="Heading8"/>
       <w:lvlText w:val="%1.%2.%3.%4.%5.%6.%7.%8"/>
       <w:lvlJc w:val="left"/>
       <w:pPr>
@@ -3329,7 +3229,7 @@
     <w:lvl w:ilvl="8">
       <w:start w:val="1"/>
       <w:numFmt w:val="decimal"/>
-      <w:pStyle w:val="Otsikko9"/>
+      <w:pStyle w:val="Heading9"/>
       <w:lvlText w:val="%1.%2.%3.%4.%5.%6.%7.%8.%9"/>
       <w:lvlJc w:val="left"/>
       <w:pPr>
@@ -3662,7 +3562,7 @@
     <w:lsdException w:name="Unresolved Mention" w:semiHidden="1" w:uiPriority="99" w:unhideWhenUsed="1"/>
     <w:lsdException w:name="Smart Link" w:semiHidden="1" w:uiPriority="99" w:unhideWhenUsed="1"/>
   </w:latentStyles>
-  <w:style w:type="paragraph" w:default="1" w:styleId="Normaali">
+  <w:style w:type="paragraph" w:default="1" w:styleId="Normal">
     <w:name w:val="Normal"/>
     <w:qFormat/>
     <w:rPr>
@@ -3671,10 +3571,10 @@
       <w:lang w:eastAsia="en-US"/>
     </w:rPr>
   </w:style>
-  <w:style w:type="paragraph" w:styleId="Otsikko1">
+  <w:style w:type="paragraph" w:styleId="Heading1">
     <w:name w:val="heading 1"/>
-    <w:basedOn w:val="Normaali"/>
-    <w:next w:val="Normaali"/>
+    <w:basedOn w:val="Normal"/>
+    <w:next w:val="Normal"/>
     <w:qFormat/>
     <w:pPr>
       <w:keepNext/>
@@ -3694,10 +3594,10 @@
       <w:szCs w:val="32"/>
     </w:rPr>
   </w:style>
-  <w:style w:type="paragraph" w:styleId="Otsikko2">
+  <w:style w:type="paragraph" w:styleId="Heading2">
     <w:name w:val="heading 2"/>
-    <w:basedOn w:val="Normaali"/>
-    <w:next w:val="Normaali"/>
+    <w:basedOn w:val="Normal"/>
+    <w:next w:val="Normal"/>
     <w:qFormat/>
     <w:pPr>
       <w:keepNext/>
@@ -3716,10 +3616,10 @@
       <w:szCs w:val="26"/>
     </w:rPr>
   </w:style>
-  <w:style w:type="paragraph" w:styleId="Otsikko3">
+  <w:style w:type="paragraph" w:styleId="Heading3">
     <w:name w:val="heading 3"/>
-    <w:basedOn w:val="Normaali"/>
-    <w:next w:val="Normaali"/>
+    <w:basedOn w:val="Normal"/>
+    <w:next w:val="Normal"/>
     <w:qFormat/>
     <w:pPr>
       <w:keepNext/>
@@ -3734,10 +3634,10 @@
       <w:bCs/>
     </w:rPr>
   </w:style>
-  <w:style w:type="paragraph" w:styleId="Otsikko4">
+  <w:style w:type="paragraph" w:styleId="Heading4">
     <w:name w:val="heading 4"/>
-    <w:basedOn w:val="Normaali"/>
-    <w:next w:val="Normaali"/>
+    <w:basedOn w:val="Normal"/>
+    <w:next w:val="Normal"/>
     <w:qFormat/>
     <w:pPr>
       <w:keepNext/>
@@ -3754,10 +3654,10 @@
       <w:szCs w:val="26"/>
     </w:rPr>
   </w:style>
-  <w:style w:type="paragraph" w:styleId="Otsikko5">
+  <w:style w:type="paragraph" w:styleId="Heading5">
     <w:name w:val="heading 5"/>
-    <w:basedOn w:val="Normaali"/>
-    <w:next w:val="Normaali"/>
+    <w:basedOn w:val="Normal"/>
+    <w:next w:val="Normal"/>
     <w:qFormat/>
     <w:pPr>
       <w:keepNext/>
@@ -3774,10 +3674,10 @@
       <w:szCs w:val="32"/>
     </w:rPr>
   </w:style>
-  <w:style w:type="paragraph" w:styleId="Otsikko6">
+  <w:style w:type="paragraph" w:styleId="Heading6">
     <w:name w:val="heading 6"/>
-    <w:basedOn w:val="Normaali"/>
-    <w:next w:val="Normaali"/>
+    <w:basedOn w:val="Normal"/>
+    <w:next w:val="Normal"/>
     <w:qFormat/>
     <w:pPr>
       <w:keepNext/>
@@ -3794,10 +3694,10 @@
       <w:szCs w:val="28"/>
     </w:rPr>
   </w:style>
-  <w:style w:type="paragraph" w:styleId="Otsikko7">
+  <w:style w:type="paragraph" w:styleId="Heading7">
     <w:name w:val="heading 7"/>
-    <w:basedOn w:val="Normaali"/>
-    <w:next w:val="Normaali"/>
+    <w:basedOn w:val="Normal"/>
+    <w:next w:val="Normal"/>
     <w:qFormat/>
     <w:pPr>
       <w:numPr>
@@ -3808,10 +3708,10 @@
       <w:outlineLvl w:val="6"/>
     </w:pPr>
   </w:style>
-  <w:style w:type="paragraph" w:styleId="Otsikko8">
+  <w:style w:type="paragraph" w:styleId="Heading8">
     <w:name w:val="heading 8"/>
-    <w:basedOn w:val="Normaali"/>
-    <w:next w:val="Normaali"/>
+    <w:basedOn w:val="Normal"/>
+    <w:next w:val="Normal"/>
     <w:qFormat/>
     <w:pPr>
       <w:numPr>
@@ -3826,10 +3726,10 @@
       <w:iCs/>
     </w:rPr>
   </w:style>
-  <w:style w:type="paragraph" w:styleId="Otsikko9">
+  <w:style w:type="paragraph" w:styleId="Heading9">
     <w:name w:val="heading 9"/>
-    <w:basedOn w:val="Normaali"/>
-    <w:next w:val="Normaali"/>
+    <w:basedOn w:val="Normal"/>
+    <w:next w:val="Normal"/>
     <w:qFormat/>
     <w:pPr>
       <w:numPr>
@@ -3845,13 +3745,13 @@
       <w:szCs w:val="22"/>
     </w:rPr>
   </w:style>
-  <w:style w:type="character" w:default="1" w:styleId="Kappaleenoletusfontti">
+  <w:style w:type="character" w:default="1" w:styleId="DefaultParagraphFont">
     <w:name w:val="Default Paragraph Font"/>
     <w:uiPriority w:val="1"/>
     <w:semiHidden/>
     <w:unhideWhenUsed/>
   </w:style>
-  <w:style w:type="table" w:default="1" w:styleId="Normaalitaulukko">
+  <w:style w:type="table" w:default="1" w:styleId="TableNormal">
     <w:name w:val="Normal Table"/>
     <w:uiPriority w:val="99"/>
     <w:semiHidden/>
@@ -3866,128 +3766,128 @@
       </w:tblCellMar>
     </w:tblPr>
   </w:style>
-  <w:style w:type="numbering" w:default="1" w:styleId="Eiluetteloa">
+  <w:style w:type="numbering" w:default="1" w:styleId="NoList">
     <w:name w:val="No List"/>
     <w:uiPriority w:val="99"/>
     <w:semiHidden/>
     <w:unhideWhenUsed/>
   </w:style>
-  <w:style w:type="paragraph" w:styleId="Leipteksti">
+  <w:style w:type="paragraph" w:styleId="BodyText">
     <w:name w:val="Body Text"/>
-    <w:basedOn w:val="Normaali"/>
-    <w:link w:val="LeiptekstiChar"/>
+    <w:basedOn w:val="Normal"/>
+    <w:link w:val="BodyTextChar"/>
     <w:pPr>
       <w:spacing w:line="360" w:lineRule="auto"/>
       <w:jc w:val="both"/>
     </w:pPr>
   </w:style>
-  <w:style w:type="character" w:styleId="Hyperlinkki">
+  <w:style w:type="character" w:styleId="Hyperlink">
     <w:name w:val="Hyperlink"/>
     <w:rPr>
       <w:color w:val="0000FF"/>
       <w:u w:val="single"/>
     </w:rPr>
   </w:style>
-  <w:style w:type="paragraph" w:styleId="Hakemisto1">
+  <w:style w:type="paragraph" w:styleId="Index1">
     <w:name w:val="index 1"/>
-    <w:basedOn w:val="Normaali"/>
-    <w:next w:val="Normaali"/>
+    <w:basedOn w:val="Normal"/>
+    <w:next w:val="Normal"/>
     <w:autoRedefine/>
     <w:semiHidden/>
     <w:pPr>
       <w:ind w:left="240" w:hanging="240"/>
     </w:pPr>
   </w:style>
-  <w:style w:type="paragraph" w:styleId="Hakemisto2">
+  <w:style w:type="paragraph" w:styleId="Index2">
     <w:name w:val="index 2"/>
-    <w:basedOn w:val="Normaali"/>
-    <w:next w:val="Normaali"/>
+    <w:basedOn w:val="Normal"/>
+    <w:next w:val="Normal"/>
     <w:autoRedefine/>
     <w:semiHidden/>
     <w:pPr>
       <w:ind w:left="480" w:hanging="240"/>
     </w:pPr>
   </w:style>
-  <w:style w:type="paragraph" w:styleId="Hakemisto3">
+  <w:style w:type="paragraph" w:styleId="Index3">
     <w:name w:val="index 3"/>
-    <w:basedOn w:val="Normaali"/>
-    <w:next w:val="Normaali"/>
+    <w:basedOn w:val="Normal"/>
+    <w:next w:val="Normal"/>
     <w:autoRedefine/>
     <w:semiHidden/>
     <w:pPr>
       <w:ind w:left="720" w:hanging="240"/>
     </w:pPr>
   </w:style>
-  <w:style w:type="paragraph" w:styleId="Hakemisto4">
+  <w:style w:type="paragraph" w:styleId="Index4">
     <w:name w:val="index 4"/>
-    <w:basedOn w:val="Normaali"/>
-    <w:next w:val="Normaali"/>
+    <w:basedOn w:val="Normal"/>
+    <w:next w:val="Normal"/>
     <w:autoRedefine/>
     <w:semiHidden/>
     <w:pPr>
       <w:ind w:left="960" w:hanging="240"/>
     </w:pPr>
   </w:style>
-  <w:style w:type="paragraph" w:styleId="Hakemisto5">
+  <w:style w:type="paragraph" w:styleId="Index5">
     <w:name w:val="index 5"/>
-    <w:basedOn w:val="Normaali"/>
-    <w:next w:val="Normaali"/>
+    <w:basedOn w:val="Normal"/>
+    <w:next w:val="Normal"/>
     <w:autoRedefine/>
     <w:semiHidden/>
     <w:pPr>
       <w:ind w:left="1200" w:hanging="240"/>
     </w:pPr>
   </w:style>
-  <w:style w:type="paragraph" w:styleId="Hakemisto6">
+  <w:style w:type="paragraph" w:styleId="Index6">
     <w:name w:val="index 6"/>
-    <w:basedOn w:val="Normaali"/>
-    <w:next w:val="Normaali"/>
+    <w:basedOn w:val="Normal"/>
+    <w:next w:val="Normal"/>
     <w:autoRedefine/>
     <w:semiHidden/>
     <w:pPr>
       <w:ind w:left="1440" w:hanging="240"/>
     </w:pPr>
   </w:style>
-  <w:style w:type="paragraph" w:styleId="Hakemisto7">
+  <w:style w:type="paragraph" w:styleId="Index7">
     <w:name w:val="index 7"/>
-    <w:basedOn w:val="Normaali"/>
-    <w:next w:val="Normaali"/>
+    <w:basedOn w:val="Normal"/>
+    <w:next w:val="Normal"/>
     <w:autoRedefine/>
     <w:semiHidden/>
     <w:pPr>
       <w:ind w:left="1680" w:hanging="240"/>
     </w:pPr>
   </w:style>
-  <w:style w:type="paragraph" w:styleId="Hakemisto8">
+  <w:style w:type="paragraph" w:styleId="Index8">
     <w:name w:val="index 8"/>
-    <w:basedOn w:val="Normaali"/>
-    <w:next w:val="Normaali"/>
+    <w:basedOn w:val="Normal"/>
+    <w:next w:val="Normal"/>
     <w:autoRedefine/>
     <w:semiHidden/>
     <w:pPr>
       <w:ind w:left="1920" w:hanging="240"/>
     </w:pPr>
   </w:style>
-  <w:style w:type="paragraph" w:styleId="Hakemisto9">
+  <w:style w:type="paragraph" w:styleId="Index9">
     <w:name w:val="index 9"/>
-    <w:basedOn w:val="Normaali"/>
-    <w:next w:val="Normaali"/>
+    <w:basedOn w:val="Normal"/>
+    <w:next w:val="Normal"/>
     <w:autoRedefine/>
     <w:semiHidden/>
     <w:pPr>
       <w:ind w:left="2160" w:hanging="240"/>
     </w:pPr>
   </w:style>
-  <w:style w:type="paragraph" w:styleId="Hakemistonotsikko">
+  <w:style w:type="paragraph" w:styleId="IndexHeading">
     <w:name w:val="index heading"/>
-    <w:basedOn w:val="Normaali"/>
-    <w:next w:val="Hakemisto1"/>
+    <w:basedOn w:val="Normal"/>
+    <w:next w:val="Index1"/>
     <w:semiHidden/>
   </w:style>
-  <w:style w:type="paragraph" w:styleId="Sisluet1">
+  <w:style w:type="paragraph" w:styleId="TOC1">
     <w:name w:val="toc 1"/>
-    <w:basedOn w:val="Normaali"/>
-    <w:next w:val="Normaali"/>
+    <w:basedOn w:val="Normal"/>
+    <w:next w:val="Normal"/>
     <w:autoRedefine/>
     <w:semiHidden/>
     <w:rsid w:val="009403CA"/>
@@ -4006,10 +3906,10 @@
       <w:noProof/>
     </w:rPr>
   </w:style>
-  <w:style w:type="paragraph" w:styleId="Sisluet2">
+  <w:style w:type="paragraph" w:styleId="TOC2">
     <w:name w:val="toc 2"/>
-    <w:basedOn w:val="Normaali"/>
-    <w:next w:val="Normaali"/>
+    <w:basedOn w:val="Normal"/>
+    <w:next w:val="Normal"/>
     <w:autoRedefine/>
     <w:semiHidden/>
     <w:rsid w:val="009403CA"/>
@@ -4025,10 +3925,10 @@
       <w:smallCaps/>
     </w:rPr>
   </w:style>
-  <w:style w:type="paragraph" w:styleId="Sisluet3">
+  <w:style w:type="paragraph" w:styleId="TOC3">
     <w:name w:val="toc 3"/>
-    <w:basedOn w:val="Normaali"/>
-    <w:next w:val="Normaali"/>
+    <w:basedOn w:val="Normal"/>
+    <w:next w:val="Normal"/>
     <w:autoRedefine/>
     <w:semiHidden/>
     <w:pPr>
@@ -4039,69 +3939,69 @@
       <w:iCs/>
     </w:rPr>
   </w:style>
-  <w:style w:type="paragraph" w:styleId="Sisluet4">
+  <w:style w:type="paragraph" w:styleId="TOC4">
     <w:name w:val="toc 4"/>
-    <w:basedOn w:val="Normaali"/>
-    <w:next w:val="Normaali"/>
+    <w:basedOn w:val="Normal"/>
+    <w:next w:val="Normal"/>
     <w:autoRedefine/>
     <w:semiHidden/>
     <w:pPr>
       <w:ind w:left="720"/>
     </w:pPr>
   </w:style>
-  <w:style w:type="paragraph" w:styleId="Sisluet5">
+  <w:style w:type="paragraph" w:styleId="TOC5">
     <w:name w:val="toc 5"/>
-    <w:basedOn w:val="Normaali"/>
-    <w:next w:val="Normaali"/>
+    <w:basedOn w:val="Normal"/>
+    <w:next w:val="Normal"/>
     <w:autoRedefine/>
     <w:semiHidden/>
     <w:pPr>
       <w:ind w:left="960"/>
     </w:pPr>
   </w:style>
-  <w:style w:type="paragraph" w:styleId="Sisluet6">
+  <w:style w:type="paragraph" w:styleId="TOC6">
     <w:name w:val="toc 6"/>
-    <w:basedOn w:val="Normaali"/>
-    <w:next w:val="Normaali"/>
+    <w:basedOn w:val="Normal"/>
+    <w:next w:val="Normal"/>
     <w:autoRedefine/>
     <w:semiHidden/>
     <w:pPr>
       <w:ind w:left="1200"/>
     </w:pPr>
   </w:style>
-  <w:style w:type="paragraph" w:styleId="Sisluet7">
+  <w:style w:type="paragraph" w:styleId="TOC7">
     <w:name w:val="toc 7"/>
-    <w:basedOn w:val="Normaali"/>
-    <w:next w:val="Normaali"/>
+    <w:basedOn w:val="Normal"/>
+    <w:next w:val="Normal"/>
     <w:autoRedefine/>
     <w:semiHidden/>
     <w:pPr>
       <w:ind w:left="1440"/>
     </w:pPr>
   </w:style>
-  <w:style w:type="paragraph" w:styleId="Sisluet8">
+  <w:style w:type="paragraph" w:styleId="TOC8">
     <w:name w:val="toc 8"/>
-    <w:basedOn w:val="Normaali"/>
-    <w:next w:val="Normaali"/>
+    <w:basedOn w:val="Normal"/>
+    <w:next w:val="Normal"/>
     <w:autoRedefine/>
     <w:semiHidden/>
     <w:pPr>
       <w:ind w:left="1680"/>
     </w:pPr>
   </w:style>
-  <w:style w:type="paragraph" w:styleId="Sisluet9">
+  <w:style w:type="paragraph" w:styleId="TOC9">
     <w:name w:val="toc 9"/>
-    <w:basedOn w:val="Normaali"/>
-    <w:next w:val="Normaali"/>
+    <w:basedOn w:val="Normal"/>
+    <w:next w:val="Normal"/>
     <w:autoRedefine/>
     <w:semiHidden/>
     <w:pPr>
       <w:ind w:left="1920"/>
     </w:pPr>
   </w:style>
-  <w:style w:type="paragraph" w:styleId="Alatunniste">
+  <w:style w:type="paragraph" w:styleId="Footer">
     <w:name w:val="footer"/>
-    <w:basedOn w:val="Normaali"/>
+    <w:basedOn w:val="Normal"/>
     <w:pPr>
       <w:tabs>
         <w:tab w:val="center" w:pos="4819"/>
@@ -4109,13 +4009,13 @@
       </w:tabs>
     </w:pPr>
   </w:style>
-  <w:style w:type="character" w:styleId="Sivunumero">
+  <w:style w:type="character" w:styleId="PageNumber">
     <w:name w:val="page number"/>
-    <w:basedOn w:val="Kappaleenoletusfontti"/>
-  </w:style>
-  <w:style w:type="paragraph" w:styleId="Yltunniste">
+    <w:basedOn w:val="DefaultParagraphFont"/>
+  </w:style>
+  <w:style w:type="paragraph" w:styleId="Header">
     <w:name w:val="header"/>
-    <w:basedOn w:val="Normaali"/>
+    <w:basedOn w:val="Normal"/>
     <w:pPr>
       <w:tabs>
         <w:tab w:val="center" w:pos="4819"/>
@@ -4123,9 +4023,9 @@
       </w:tabs>
     </w:pPr>
   </w:style>
-  <w:style w:type="paragraph" w:styleId="Otsikko">
+  <w:style w:type="paragraph" w:styleId="Title">
     <w:name w:val="Title"/>
-    <w:basedOn w:val="Normaali"/>
+    <w:basedOn w:val="Normal"/>
     <w:qFormat/>
     <w:pPr>
       <w:spacing w:line="360" w:lineRule="auto"/>
@@ -4139,16 +4039,16 @@
       <w:szCs w:val="28"/>
     </w:rPr>
   </w:style>
-  <w:style w:type="paragraph" w:styleId="Vaintekstin">
+  <w:style w:type="paragraph" w:styleId="PlainText">
     <w:name w:val="Plain Text"/>
-    <w:basedOn w:val="Normaali"/>
+    <w:basedOn w:val="Normal"/>
     <w:rPr>
       <w:rFonts w:ascii="Courier New" w:hAnsi="Courier New" w:cs="Courier New"/>
       <w:sz w:val="20"/>
       <w:szCs w:val="20"/>
     </w:rPr>
   </w:style>
-  <w:style w:type="character" w:styleId="AvattuHyperlinkki">
+  <w:style w:type="character" w:styleId="FollowedHyperlink">
     <w:name w:val="FollowedHyperlink"/>
     <w:rPr>
       <w:color w:val="800080"/>
@@ -4172,7 +4072,7 @@
   </w:style>
   <w:style w:type="paragraph" w:customStyle="1" w:styleId="font5">
     <w:name w:val="font5"/>
-    <w:basedOn w:val="Normaali"/>
+    <w:basedOn w:val="Normal"/>
     <w:pPr>
       <w:spacing w:before="100" w:beforeAutospacing="1" w:after="100" w:afterAutospacing="1"/>
     </w:pPr>
@@ -4186,7 +4086,7 @@
   </w:style>
   <w:style w:type="paragraph" w:customStyle="1" w:styleId="font6">
     <w:name w:val="font6"/>
-    <w:basedOn w:val="Normaali"/>
+    <w:basedOn w:val="Normal"/>
     <w:pPr>
       <w:spacing w:before="100" w:beforeAutospacing="1" w:after="100" w:afterAutospacing="1"/>
     </w:pPr>
@@ -4198,7 +4098,7 @@
   </w:style>
   <w:style w:type="paragraph" w:customStyle="1" w:styleId="xl24">
     <w:name w:val="xl24"/>
-    <w:basedOn w:val="Normaali"/>
+    <w:basedOn w:val="Normal"/>
     <w:pPr>
       <w:pBdr>
         <w:left w:val="single" w:sz="4" w:space="0" w:color="auto"/>
@@ -4216,7 +4116,7 @@
   </w:style>
   <w:style w:type="paragraph" w:customStyle="1" w:styleId="xl25">
     <w:name w:val="xl25"/>
-    <w:basedOn w:val="Normaali"/>
+    <w:basedOn w:val="Normal"/>
     <w:pPr>
       <w:shd w:val="clear" w:color="auto" w:fill="FFFFFF"/>
       <w:spacing w:before="100" w:beforeAutospacing="1" w:after="100" w:afterAutospacing="1"/>
@@ -4231,7 +4131,7 @@
   </w:style>
   <w:style w:type="paragraph" w:customStyle="1" w:styleId="xl26">
     <w:name w:val="xl26"/>
-    <w:basedOn w:val="Normaali"/>
+    <w:basedOn w:val="Normal"/>
     <w:pPr>
       <w:pBdr>
         <w:left w:val="single" w:sz="4" w:space="0" w:color="auto"/>
@@ -4241,7 +4141,7 @@
   </w:style>
   <w:style w:type="paragraph" w:customStyle="1" w:styleId="xl27">
     <w:name w:val="xl27"/>
-    <w:basedOn w:val="Normaali"/>
+    <w:basedOn w:val="Normal"/>
     <w:pPr>
       <w:pBdr>
         <w:right w:val="single" w:sz="4" w:space="0" w:color="auto"/>
@@ -4251,7 +4151,7 @@
   </w:style>
   <w:style w:type="paragraph" w:customStyle="1" w:styleId="xl28">
     <w:name w:val="xl28"/>
-    <w:basedOn w:val="Normaali"/>
+    <w:basedOn w:val="Normal"/>
     <w:pPr>
       <w:spacing w:before="100" w:beforeAutospacing="1" w:after="100" w:afterAutospacing="1"/>
       <w:jc w:val="center"/>
@@ -4264,7 +4164,7 @@
   </w:style>
   <w:style w:type="paragraph" w:customStyle="1" w:styleId="xl29">
     <w:name w:val="xl29"/>
-    <w:basedOn w:val="Normaali"/>
+    <w:basedOn w:val="Normal"/>
     <w:pPr>
       <w:pBdr>
         <w:left w:val="single" w:sz="4" w:space="0" w:color="auto"/>
@@ -4275,7 +4175,7 @@
   </w:style>
   <w:style w:type="paragraph" w:customStyle="1" w:styleId="xl30">
     <w:name w:val="xl30"/>
-    <w:basedOn w:val="Normaali"/>
+    <w:basedOn w:val="Normal"/>
     <w:pPr>
       <w:shd w:val="clear" w:color="auto" w:fill="FFFFFF"/>
       <w:spacing w:before="100" w:beforeAutospacing="1" w:after="100" w:afterAutospacing="1"/>
@@ -4289,7 +4189,7 @@
   </w:style>
   <w:style w:type="paragraph" w:customStyle="1" w:styleId="xl31">
     <w:name w:val="xl31"/>
-    <w:basedOn w:val="Normaali"/>
+    <w:basedOn w:val="Normal"/>
     <w:pPr>
       <w:shd w:val="clear" w:color="auto" w:fill="FFFFFF"/>
       <w:spacing w:before="100" w:beforeAutospacing="1" w:after="100" w:afterAutospacing="1"/>
@@ -4297,7 +4197,7 @@
   </w:style>
   <w:style w:type="paragraph" w:customStyle="1" w:styleId="xl32">
     <w:name w:val="xl32"/>
-    <w:basedOn w:val="Normaali"/>
+    <w:basedOn w:val="Normal"/>
     <w:pPr>
       <w:shd w:val="clear" w:color="auto" w:fill="FFFFFF"/>
       <w:spacing w:before="100" w:beforeAutospacing="1" w:after="100" w:afterAutospacing="1"/>
@@ -4311,7 +4211,7 @@
   </w:style>
   <w:style w:type="paragraph" w:customStyle="1" w:styleId="xl33">
     <w:name w:val="xl33"/>
-    <w:basedOn w:val="Normaali"/>
+    <w:basedOn w:val="Normal"/>
     <w:pPr>
       <w:pBdr>
         <w:right w:val="single" w:sz="4" w:space="0" w:color="auto"/>
@@ -4322,7 +4222,7 @@
   </w:style>
   <w:style w:type="paragraph" w:customStyle="1" w:styleId="xl34">
     <w:name w:val="xl34"/>
-    <w:basedOn w:val="Normaali"/>
+    <w:basedOn w:val="Normal"/>
     <w:pPr>
       <w:shd w:val="clear" w:color="auto" w:fill="333333"/>
       <w:spacing w:before="100" w:beforeAutospacing="1" w:after="100" w:afterAutospacing="1"/>
@@ -4337,7 +4237,7 @@
   </w:style>
   <w:style w:type="paragraph" w:customStyle="1" w:styleId="xl35">
     <w:name w:val="xl35"/>
-    <w:basedOn w:val="Normaali"/>
+    <w:basedOn w:val="Normal"/>
     <w:pPr>
       <w:pBdr>
         <w:left w:val="single" w:sz="4" w:space="0" w:color="auto"/>
@@ -4354,7 +4254,7 @@
   </w:style>
   <w:style w:type="paragraph" w:customStyle="1" w:styleId="xl36">
     <w:name w:val="xl36"/>
-    <w:basedOn w:val="Normaali"/>
+    <w:basedOn w:val="Normal"/>
     <w:pPr>
       <w:shd w:val="clear" w:color="auto" w:fill="333333"/>
       <w:spacing w:before="100" w:beforeAutospacing="1" w:after="100" w:afterAutospacing="1"/>
@@ -4368,7 +4268,7 @@
   </w:style>
   <w:style w:type="paragraph" w:customStyle="1" w:styleId="xl37">
     <w:name w:val="xl37"/>
-    <w:basedOn w:val="Normaali"/>
+    <w:basedOn w:val="Normal"/>
     <w:pPr>
       <w:pBdr>
         <w:left w:val="single" w:sz="4" w:space="0" w:color="auto"/>
@@ -4379,7 +4279,7 @@
   </w:style>
   <w:style w:type="paragraph" w:customStyle="1" w:styleId="xl38">
     <w:name w:val="xl38"/>
-    <w:basedOn w:val="Normaali"/>
+    <w:basedOn w:val="Normal"/>
     <w:pPr>
       <w:shd w:val="clear" w:color="auto" w:fill="333333"/>
       <w:spacing w:before="100" w:beforeAutospacing="1" w:after="100" w:afterAutospacing="1"/>
@@ -4387,7 +4287,7 @@
   </w:style>
   <w:style w:type="paragraph" w:customStyle="1" w:styleId="xl39">
     <w:name w:val="xl39"/>
-    <w:basedOn w:val="Normaali"/>
+    <w:basedOn w:val="Normal"/>
     <w:pPr>
       <w:pBdr>
         <w:right w:val="single" w:sz="4" w:space="0" w:color="auto"/>
@@ -4396,15 +4296,15 @@
       <w:spacing w:before="100" w:beforeAutospacing="1" w:after="100" w:afterAutospacing="1"/>
     </w:pPr>
   </w:style>
-  <w:style w:type="paragraph" w:styleId="Pivmr">
+  <w:style w:type="paragraph" w:styleId="Date">
     <w:name w:val="Date"/>
-    <w:basedOn w:val="Normaali"/>
-    <w:next w:val="Normaali"/>
+    <w:basedOn w:val="Normal"/>
+    <w:next w:val="Normal"/>
     <w:rsid w:val="00166D0D"/>
   </w:style>
   <w:style w:type="paragraph" w:customStyle="1" w:styleId="Style1">
     <w:name w:val="Style1"/>
-    <w:basedOn w:val="Otsikko3"/>
+    <w:basedOn w:val="Heading3"/>
     <w:autoRedefine/>
     <w:rsid w:val="00E405A1"/>
     <w:pPr>
@@ -4414,9 +4314,9 @@
       <w:rFonts w:ascii="Arial" w:hAnsi="Arial"/>
     </w:rPr>
   </w:style>
-  <w:style w:type="table" w:styleId="TaulukkoRuudukko">
+  <w:style w:type="table" w:styleId="TableGrid">
     <w:name w:val="Table Grid"/>
-    <w:basedOn w:val="Normaalitaulukko"/>
+    <w:basedOn w:val="TableNormal"/>
     <w:rsid w:val="008A5436"/>
     <w:tblPr>
       <w:tblBorders>
@@ -4429,9 +4329,9 @@
       </w:tblBorders>
     </w:tblPr>
   </w:style>
-  <w:style w:type="character" w:customStyle="1" w:styleId="LeiptekstiChar">
-    <w:name w:val="Leipäteksti Char"/>
-    <w:link w:val="Leipteksti"/>
+  <w:style w:type="character" w:customStyle="1" w:styleId="BodyTextChar">
+    <w:name w:val="Body Text Char"/>
+    <w:link w:val="BodyText"/>
     <w:rsid w:val="00154C31"/>
     <w:rPr>
       <w:sz w:val="24"/>
@@ -4439,7 +4339,7 @@
       <w:lang w:val="fi-FI" w:eastAsia="en-US" w:bidi="ar-SA"/>
     </w:rPr>
   </w:style>
-  <w:style w:type="character" w:styleId="Korostus">
+  <w:style w:type="character" w:styleId="Emphasis">
     <w:name w:val="Emphasis"/>
     <w:qFormat/>
     <w:rsid w:val="00497E28"/>
@@ -4448,10 +4348,10 @@
       <w:iCs/>
     </w:rPr>
   </w:style>
-  <w:style w:type="paragraph" w:styleId="Seliteteksti">
+  <w:style w:type="paragraph" w:styleId="BalloonText">
     <w:name w:val="Balloon Text"/>
-    <w:basedOn w:val="Normaali"/>
-    <w:link w:val="SelitetekstiChar"/>
+    <w:basedOn w:val="Normal"/>
+    <w:link w:val="BalloonTextChar"/>
     <w:rsid w:val="00E83372"/>
     <w:rPr>
       <w:rFonts w:ascii="Tahoma" w:hAnsi="Tahoma" w:cs="Tahoma"/>
@@ -4459,9 +4359,9 @@
       <w:szCs w:val="16"/>
     </w:rPr>
   </w:style>
-  <w:style w:type="character" w:customStyle="1" w:styleId="SelitetekstiChar">
-    <w:name w:val="Seliteteksti Char"/>
-    <w:link w:val="Seliteteksti"/>
+  <w:style w:type="character" w:customStyle="1" w:styleId="BalloonTextChar">
+    <w:name w:val="Balloon Text Char"/>
+    <w:link w:val="BalloonText"/>
     <w:rsid w:val="00E83372"/>
     <w:rPr>
       <w:rFonts w:ascii="Tahoma" w:hAnsi="Tahoma" w:cs="Tahoma"/>
@@ -4470,9 +4370,9 @@
       <w:lang w:eastAsia="en-US"/>
     </w:rPr>
   </w:style>
-  <w:style w:type="character" w:styleId="Ratkaisematonmaininta">
+  <w:style w:type="character" w:styleId="UnresolvedMention">
     <w:name w:val="Unresolved Mention"/>
-    <w:basedOn w:val="Kappaleenoletusfontti"/>
+    <w:basedOn w:val="DefaultParagraphFont"/>
     <w:uiPriority w:val="99"/>
     <w:semiHidden/>
     <w:unhideWhenUsed/>
@@ -4781,6 +4681,24 @@
 </file>
 
 <file path=customXml/item1.xml><?xml version="1.0" encoding="utf-8"?>
+<p:properties xmlns:p="http://schemas.microsoft.com/office/2006/metadata/properties" xmlns:xsi="http://www.w3.org/2001/XMLSchema-instance" xmlns:pc="http://schemas.microsoft.com/office/infopath/2007/PartnerControls">
+  <documentManagement>
+    <PublishingExpirationDate xmlns="http://schemas.microsoft.com/sharepoint/v3" xsi:nil="true"/>
+    <PublishingStartDate xmlns="http://schemas.microsoft.com/sharepoint/v3" xsi:nil="true"/>
+  </documentManagement>
+</p:properties>
+</file>
+
+<file path=customXml/item2.xml><?xml version="1.0" encoding="utf-8"?>
+<?mso-contentType ?>
+<FormTemplates xmlns="http://schemas.microsoft.com/sharepoint/v3/contenttype/forms">
+  <Display>DocumentLibraryForm</Display>
+  <Edit>DocumentLibraryForm</Edit>
+  <New>DocumentLibraryForm</New>
+</FormTemplates>
+</file>
+
+<file path=customXml/item3.xml><?xml version="1.0" encoding="utf-8"?>
 <ct:contentTypeSchema xmlns:ct="http://schemas.microsoft.com/office/2006/metadata/contentType" xmlns:ma="http://schemas.microsoft.com/office/2006/metadata/properties/metaAttributes" ct:_="" ma:_="" ma:contentTypeName="Asiakirja" ma:contentTypeID="0x01010017418C401CCB2042A3A99A19F43F356D" ma:contentTypeVersion="1" ma:contentTypeDescription="Luo uusi asiakirja." ma:contentTypeScope="" ma:versionID="f4b075d3ca74a5dbaed73e767a156aa0">
   <xsd:schema xmlns:xsd="http://www.w3.org/2001/XMLSchema" xmlns:p="http://schemas.microsoft.com/office/2006/metadata/properties" xmlns:ns1="http://schemas.microsoft.com/sharepoint/v3" targetNamespace="http://schemas.microsoft.com/office/2006/metadata/properties" ma:root="true" ma:fieldsID="4340a008e99365d80b71206bae222996" ns1:_="">
     <xsd:import namespace="http://schemas.microsoft.com/sharepoint/v3"/>
@@ -4846,25 +4764,25 @@
 </ct:contentTypeSchema>
 </file>
 
-<file path=customXml/item2.xml><?xml version="1.0" encoding="utf-8"?>
-<?mso-contentType ?>
-<FormTemplates xmlns="http://schemas.microsoft.com/sharepoint/v3/contenttype/forms">
-  <Display>DocumentLibraryForm</Display>
-  <Edit>DocumentLibraryForm</Edit>
-  <New>DocumentLibraryForm</New>
-</FormTemplates>
+<file path=customXml/itemProps1.xml><?xml version="1.0" encoding="utf-8"?>
+<ds:datastoreItem xmlns:ds="http://schemas.openxmlformats.org/officeDocument/2006/customXml" ds:itemID="{FA8F0064-303C-446D-896E-46EEB9A79DC3}">
+  <ds:schemaRefs>
+    <ds:schemaRef ds:uri="http://schemas.microsoft.com/office/2006/metadata/properties"/>
+    <ds:schemaRef ds:uri="http://schemas.microsoft.com/office/infopath/2007/PartnerControls"/>
+    <ds:schemaRef ds:uri="http://schemas.microsoft.com/sharepoint/v3"/>
+  </ds:schemaRefs>
+</ds:datastoreItem>
 </file>
 
-<file path=customXml/item3.xml><?xml version="1.0" encoding="utf-8"?>
-<p:properties xmlns:p="http://schemas.microsoft.com/office/2006/metadata/properties" xmlns:xsi="http://www.w3.org/2001/XMLSchema-instance" xmlns:pc="http://schemas.microsoft.com/office/infopath/2007/PartnerControls">
-  <documentManagement>
-    <PublishingExpirationDate xmlns="http://schemas.microsoft.com/sharepoint/v3" xsi:nil="true"/>
-    <PublishingStartDate xmlns="http://schemas.microsoft.com/sharepoint/v3" xsi:nil="true"/>
-  </documentManagement>
-</p:properties>
+<file path=customXml/itemProps2.xml><?xml version="1.0" encoding="utf-8"?>
+<ds:datastoreItem xmlns:ds="http://schemas.openxmlformats.org/officeDocument/2006/customXml" ds:itemID="{13FBD2FA-5696-460D-A278-9A302A0F72AE}">
+  <ds:schemaRefs>
+    <ds:schemaRef ds:uri="http://schemas.microsoft.com/sharepoint/v3/contenttype/forms"/>
+  </ds:schemaRefs>
+</ds:datastoreItem>
 </file>
 
-<file path=customXml/itemProps1.xml><?xml version="1.0" encoding="utf-8"?>
+<file path=customXml/itemProps3.xml><?xml version="1.0" encoding="utf-8"?>
 <ds:datastoreItem xmlns:ds="http://schemas.openxmlformats.org/officeDocument/2006/customXml" ds:itemID="{B9A87442-5A7B-46FD-BD28-170CE9B7256F}">
   <ds:schemaRefs>
     <ds:schemaRef ds:uri="http://schemas.microsoft.com/office/2006/metadata/contentType"/>
@@ -4879,22 +4797,4 @@
     <ds:schemaRef ds:uri="http://schemas.microsoft.com/office/internal/2005/internalDocumentation"/>
   </ds:schemaRefs>
 </ds:datastoreItem>
-</file>
-
-<file path=customXml/itemProps2.xml><?xml version="1.0" encoding="utf-8"?>
-<ds:datastoreItem xmlns:ds="http://schemas.openxmlformats.org/officeDocument/2006/customXml" ds:itemID="{13FBD2FA-5696-460D-A278-9A302A0F72AE}">
-  <ds:schemaRefs>
-    <ds:schemaRef ds:uri="http://schemas.microsoft.com/sharepoint/v3/contenttype/forms"/>
-  </ds:schemaRefs>
-</ds:datastoreItem>
-</file>
-
-<file path=customXml/itemProps3.xml><?xml version="1.0" encoding="utf-8"?>
-<ds:datastoreItem xmlns:ds="http://schemas.openxmlformats.org/officeDocument/2006/customXml" ds:itemID="{FA8F0064-303C-446D-896E-46EEB9A79DC3}">
-  <ds:schemaRefs>
-    <ds:schemaRef ds:uri="http://schemas.microsoft.com/office/2006/metadata/properties"/>
-    <ds:schemaRef ds:uri="http://schemas.microsoft.com/office/infopath/2007/PartnerControls"/>
-    <ds:schemaRef ds:uri="http://schemas.microsoft.com/sharepoint/v3"/>
-  </ds:schemaRefs>
-</ds:datastoreItem>
 </file>
</xml_diff>

<commit_message>
added the login panel
</commit_message>
<xml_diff>
--- a/learning_diary.docx
+++ b/learning_diary.docx
@@ -14,6 +14,7 @@
           <w:lang w:val="en-US"/>
         </w:rPr>
       </w:pPr>
+      <w:proofErr w:type="spellStart"/>
       <w:r>
         <w:rPr>
           <w:rFonts w:ascii="Times New Roman" w:hAnsi="Times New Roman" w:cs="Times New Roman"/>
@@ -22,13 +23,10 @@
           <w:szCs w:val="24"/>
           <w:lang w:val="en-US"/>
         </w:rPr>
-        <w:t>Lappeenrannan teknillinen yliopisto</w:t>
-      </w:r>
-    </w:p>
-    <w:p>
-      <w:pPr>
-        <w:pStyle w:val="Title"/>
-        <w:jc w:val="both"/>
+        <w:t>Lappeenrannan</w:t>
+      </w:r>
+      <w:proofErr w:type="spellEnd"/>
+      <w:r>
         <w:rPr>
           <w:rFonts w:ascii="Times New Roman" w:hAnsi="Times New Roman" w:cs="Times New Roman"/>
           <w:b w:val="0"/>
@@ -36,7 +34,9 @@
           <w:szCs w:val="24"/>
           <w:lang w:val="en-US"/>
         </w:rPr>
-      </w:pPr>
+        <w:t xml:space="preserve"> </w:t>
+      </w:r>
+      <w:proofErr w:type="spellStart"/>
       <w:r>
         <w:rPr>
           <w:rFonts w:ascii="Times New Roman" w:hAnsi="Times New Roman" w:cs="Times New Roman"/>
@@ -45,13 +45,10 @@
           <w:szCs w:val="24"/>
           <w:lang w:val="en-US"/>
         </w:rPr>
-        <w:t>School of Business and Management</w:t>
-      </w:r>
-    </w:p>
-    <w:p>
-      <w:pPr>
-        <w:pStyle w:val="Title"/>
-        <w:jc w:val="both"/>
+        <w:t>teknillinen</w:t>
+      </w:r>
+      <w:proofErr w:type="spellEnd"/>
+      <w:r>
         <w:rPr>
           <w:rFonts w:ascii="Times New Roman" w:hAnsi="Times New Roman" w:cs="Times New Roman"/>
           <w:b w:val="0"/>
@@ -59,6 +56,55 @@
           <w:szCs w:val="24"/>
           <w:lang w:val="en-US"/>
         </w:rPr>
+        <w:t xml:space="preserve"> </w:t>
+      </w:r>
+      <w:proofErr w:type="spellStart"/>
+      <w:r>
+        <w:rPr>
+          <w:rFonts w:ascii="Times New Roman" w:hAnsi="Times New Roman" w:cs="Times New Roman"/>
+          <w:b w:val="0"/>
+          <w:sz w:val="24"/>
+          <w:szCs w:val="24"/>
+          <w:lang w:val="en-US"/>
+        </w:rPr>
+        <w:t>yliopisto</w:t>
+      </w:r>
+      <w:proofErr w:type="spellEnd"/>
+    </w:p>
+    <w:p>
+      <w:pPr>
+        <w:pStyle w:val="Title"/>
+        <w:jc w:val="both"/>
+        <w:rPr>
+          <w:rFonts w:ascii="Times New Roman" w:hAnsi="Times New Roman" w:cs="Times New Roman"/>
+          <w:b w:val="0"/>
+          <w:sz w:val="24"/>
+          <w:szCs w:val="24"/>
+          <w:lang w:val="en-US"/>
+        </w:rPr>
+      </w:pPr>
+      <w:r>
+        <w:rPr>
+          <w:rFonts w:ascii="Times New Roman" w:hAnsi="Times New Roman" w:cs="Times New Roman"/>
+          <w:b w:val="0"/>
+          <w:sz w:val="24"/>
+          <w:szCs w:val="24"/>
+          <w:lang w:val="en-US"/>
+        </w:rPr>
+        <w:t>School of Business and Management</w:t>
+      </w:r>
+    </w:p>
+    <w:p>
+      <w:pPr>
+        <w:pStyle w:val="Title"/>
+        <w:jc w:val="both"/>
+        <w:rPr>
+          <w:rFonts w:ascii="Times New Roman" w:hAnsi="Times New Roman" w:cs="Times New Roman"/>
+          <w:b w:val="0"/>
+          <w:sz w:val="24"/>
+          <w:szCs w:val="24"/>
+          <w:lang w:val="en-US"/>
+        </w:rPr>
       </w:pPr>
     </w:p>
     <w:p>
@@ -130,6 +176,7 @@
           <w:lang w:val="en-US"/>
         </w:rPr>
       </w:pPr>
+      <w:proofErr w:type="spellStart"/>
       <w:r>
         <w:rPr>
           <w:rFonts w:ascii="Times New Roman" w:hAnsi="Times New Roman" w:cs="Times New Roman"/>
@@ -138,7 +185,18 @@
           <w:szCs w:val="24"/>
           <w:lang w:val="en-US"/>
         </w:rPr>
-        <w:t>Sofware Development Skills</w:t>
+        <w:t>Sofware</w:t>
+      </w:r>
+      <w:proofErr w:type="spellEnd"/>
+      <w:r>
+        <w:rPr>
+          <w:rFonts w:ascii="Times New Roman" w:hAnsi="Times New Roman" w:cs="Times New Roman"/>
+          <w:b w:val="0"/>
+          <w:sz w:val="24"/>
+          <w:szCs w:val="24"/>
+          <w:lang w:val="en-US"/>
+        </w:rPr>
+        <w:t xml:space="preserve"> Development Skills</w:t>
       </w:r>
     </w:p>
     <w:p>
@@ -740,7 +798,21 @@
         <w:rPr>
           <w:lang w:val="en-US"/>
         </w:rPr>
-        <w:t>The vh unit was explained very well in the video</w:t>
+        <w:t xml:space="preserve">The </w:t>
+      </w:r>
+      <w:proofErr w:type="spellStart"/>
+      <w:r>
+        <w:rPr>
+          <w:lang w:val="en-US"/>
+        </w:rPr>
+        <w:t>vh</w:t>
+      </w:r>
+      <w:proofErr w:type="spellEnd"/>
+      <w:r>
+        <w:rPr>
+          <w:lang w:val="en-US"/>
+        </w:rPr>
+        <w:t xml:space="preserve"> unit was explained very well in the video</w:t>
       </w:r>
       <w:r>
         <w:rPr>
@@ -835,7 +907,35 @@
         <w:rPr>
           <w:lang w:val="en-US"/>
         </w:rPr>
-        <w:t xml:space="preserve"> A problem I encountered was that the rotation happened abruptly without the transition. The cause for this was that I wasn’t applying the transition in my easeOut mixin to all properties, only to the color.</w:t>
+        <w:t xml:space="preserve"> A problem I encountered was that the rotation happened abruptly without the transition. The cause for this was that I wasn’t applying the transition in my </w:t>
+      </w:r>
+      <w:proofErr w:type="spellStart"/>
+      <w:r>
+        <w:rPr>
+          <w:lang w:val="en-US"/>
+        </w:rPr>
+        <w:t>easeOut</w:t>
+      </w:r>
+      <w:proofErr w:type="spellEnd"/>
+      <w:r>
+        <w:rPr>
+          <w:lang w:val="en-US"/>
+        </w:rPr>
+        <w:t xml:space="preserve"> </w:t>
+      </w:r>
+      <w:proofErr w:type="spellStart"/>
+      <w:r>
+        <w:rPr>
+          <w:lang w:val="en-US"/>
+        </w:rPr>
+        <w:t>mixin</w:t>
+      </w:r>
+      <w:proofErr w:type="spellEnd"/>
+      <w:r>
+        <w:rPr>
+          <w:lang w:val="en-US"/>
+        </w:rPr>
+        <w:t xml:space="preserve"> to all properties, only to the color.</w:t>
       </w:r>
     </w:p>
     <w:p>
@@ -945,7 +1045,21 @@
         <w:rPr>
           <w:lang w:val="en-US"/>
         </w:rPr>
-        <w:t xml:space="preserve">The next task was to make the site’s design responsive, which was done with media query mixins. </w:t>
+        <w:t xml:space="preserve">The next task was to make the site’s design responsive, which was done with media query </w:t>
+      </w:r>
+      <w:proofErr w:type="spellStart"/>
+      <w:r>
+        <w:rPr>
+          <w:lang w:val="en-US"/>
+        </w:rPr>
+        <w:t>mixins</w:t>
+      </w:r>
+      <w:proofErr w:type="spellEnd"/>
+      <w:r>
+        <w:rPr>
+          <w:lang w:val="en-US"/>
+        </w:rPr>
+        <w:t xml:space="preserve">. </w:t>
       </w:r>
       <w:r>
         <w:rPr>
@@ -1182,7 +1296,21 @@
         <w:rPr>
           <w:lang w:val="en-US"/>
         </w:rPr>
-        <w:t>I watched the seventh and last video and learned how to deploy the web page to Github Pages. After I had deployed the portfolio example, I tried accessing it on my browser. A problem I came across was that all images would not load. The site worked normally otherwise.</w:t>
+        <w:t xml:space="preserve">I watched the seventh and last video and learned how to deploy the web page to </w:t>
+      </w:r>
+      <w:proofErr w:type="spellStart"/>
+      <w:r>
+        <w:rPr>
+          <w:lang w:val="en-US"/>
+        </w:rPr>
+        <w:t>Github</w:t>
+      </w:r>
+      <w:proofErr w:type="spellEnd"/>
+      <w:r>
+        <w:rPr>
+          <w:lang w:val="en-US"/>
+        </w:rPr>
+        <w:t xml:space="preserve"> Pages. After I had deployed the portfolio example, I tried accessing it on my browser. A problem I came across was that all images would not load. The site worked normally otherwise.</w:t>
       </w:r>
       <w:r>
         <w:rPr>
@@ -1242,7 +1370,21 @@
         <w:rPr>
           <w:lang w:val="en-US"/>
         </w:rPr>
-        <w:t xml:space="preserve"> My img folder was </w:t>
+        <w:t xml:space="preserve"> My </w:t>
+      </w:r>
+      <w:proofErr w:type="spellStart"/>
+      <w:r>
+        <w:rPr>
+          <w:lang w:val="en-US"/>
+        </w:rPr>
+        <w:t>img</w:t>
+      </w:r>
+      <w:proofErr w:type="spellEnd"/>
+      <w:r>
+        <w:rPr>
+          <w:lang w:val="en-US"/>
+        </w:rPr>
+        <w:t xml:space="preserve"> folder was </w:t>
       </w:r>
       <w:r>
         <w:rPr>
@@ -1254,7 +1396,21 @@
         <w:rPr>
           <w:lang w:val="en-US"/>
         </w:rPr>
-        <w:t xml:space="preserve"> the dist folder.</w:t>
+        <w:t xml:space="preserve"> the </w:t>
+      </w:r>
+      <w:proofErr w:type="spellStart"/>
+      <w:r>
+        <w:rPr>
+          <w:lang w:val="en-US"/>
+        </w:rPr>
+        <w:t>dist</w:t>
+      </w:r>
+      <w:proofErr w:type="spellEnd"/>
+      <w:r>
+        <w:rPr>
+          <w:lang w:val="en-US"/>
+        </w:rPr>
+        <w:t xml:space="preserve"> folder.</w:t>
       </w:r>
       <w:r>
         <w:rPr>
@@ -1849,8 +2005,16 @@
         <w:rPr>
           <w:lang w:val="en-US"/>
         </w:rPr>
-        <w:t xml:space="preserve"> by including it as a mixin</w:t>
-      </w:r>
+        <w:t xml:space="preserve"> by including it as a </w:t>
+      </w:r>
+      <w:proofErr w:type="spellStart"/>
+      <w:r>
+        <w:rPr>
+          <w:lang w:val="en-US"/>
+        </w:rPr>
+        <w:t>mixin</w:t>
+      </w:r>
+      <w:proofErr w:type="spellEnd"/>
       <w:r>
         <w:rPr>
           <w:lang w:val="en-US"/>
@@ -1865,6 +2029,87 @@
           <w:lang w:val="en-US"/>
         </w:rPr>
       </w:pPr>
+    </w:p>
+    <w:p>
+      <w:pPr>
+        <w:pStyle w:val="BodyText"/>
+        <w:rPr>
+          <w:lang w:val="en-US"/>
+        </w:rPr>
+      </w:pPr>
+    </w:p>
+    <w:p>
+      <w:pPr>
+        <w:pStyle w:val="BodyText"/>
+        <w:rPr>
+          <w:lang w:val="en-US"/>
+        </w:rPr>
+      </w:pPr>
+      <w:r>
+        <w:rPr>
+          <w:lang w:val="en-US"/>
+        </w:rPr>
+        <w:t>21.12.2021</w:t>
+      </w:r>
+    </w:p>
+    <w:p>
+      <w:pPr>
+        <w:pStyle w:val="BodyText"/>
+        <w:rPr>
+          <w:lang w:val="en-US"/>
+        </w:rPr>
+      </w:pPr>
+    </w:p>
+    <w:p>
+      <w:pPr>
+        <w:pStyle w:val="BodyText"/>
+        <w:rPr>
+          <w:lang w:val="en-US"/>
+        </w:rPr>
+      </w:pPr>
+      <w:r>
+        <w:rPr>
+          <w:lang w:val="en-US"/>
+        </w:rPr>
+        <w:t>I started adding a sliding panel for signing in to the site. I’m not going to include the actual ability to sign in, only the visuals.</w:t>
+      </w:r>
+      <w:r>
+        <w:rPr>
+          <w:lang w:val="en-US"/>
+        </w:rPr>
+        <w:t xml:space="preserve"> I roughly followed the same instructions as when making </w:t>
+      </w:r>
+      <w:r>
+        <w:rPr>
+          <w:lang w:val="en-US"/>
+        </w:rPr>
+        <w:lastRenderedPageBreak/>
+        <w:t xml:space="preserve">the menu for the portfolio site. I added in </w:t>
+      </w:r>
+      <w:r>
+        <w:rPr>
+          <w:lang w:val="en-US"/>
+        </w:rPr>
+        <w:t>a dummy button</w:t>
+      </w:r>
+      <w:r>
+        <w:rPr>
+          <w:lang w:val="en-US"/>
+        </w:rPr>
+        <w:t xml:space="preserve"> and </w:t>
+      </w:r>
+      <w:r>
+        <w:rPr>
+          <w:lang w:val="en-US"/>
+        </w:rPr>
+        <w:t>two input fields by using the input tag in html.</w:t>
+      </w:r>
+      <w:r>
+        <w:rPr>
+          <w:lang w:val="en-US"/>
+        </w:rPr>
+        <w:t xml:space="preserve"> To make a cross button for closing the panel, I used the multiplication symbol Unicode character.</w:t>
+      </w:r>
     </w:p>
     <w:p>
       <w:pPr>
@@ -2089,7 +2334,14 @@
           <w:lang w:val="en-US"/>
         </w:rPr>
         <w:br/>
-        <w:t xml:space="preserve">I have chosen VS Code as my code editor for this course, I learned how to set up addons by googling how to do it. I searched the web for best addons and chose the best addons that I think fits me best.  </w:t>
+        <w:t xml:space="preserve">I have chosen VS Code as my code editor for this course, I learned how to set up addons by googling how to do it. I searched the web for best addons and chose the best addons that I </w:t>
+      </w:r>
+      <w:r>
+        <w:rPr>
+          <w:lang w:val="en-US"/>
+        </w:rPr>
+        <w:lastRenderedPageBreak/>
+        <w:t xml:space="preserve">think fits me best.  </w:t>
       </w:r>
       <w:r>
         <w:rPr>
@@ -2135,7 +2387,21 @@
         <w:rPr>
           <w:lang w:val="en-US"/>
         </w:rPr>
-        <w:t xml:space="preserve"> I planned. I went to stackoverflow and found quite many threads about version control problems. I was able to figure out what was the problem and continued to watch the first part till the end.</w:t>
+        <w:t xml:space="preserve"> I planned. I went to </w:t>
+      </w:r>
+      <w:proofErr w:type="spellStart"/>
+      <w:r>
+        <w:rPr>
+          <w:lang w:val="en-US"/>
+        </w:rPr>
+        <w:t>stackoverflow</w:t>
+      </w:r>
+      <w:proofErr w:type="spellEnd"/>
+      <w:r>
+        <w:rPr>
+          <w:lang w:val="en-US"/>
+        </w:rPr>
+        <w:t xml:space="preserve"> and found quite many threads about version control problems. I was able to figure out what was the problem and continued to watch the first part till the end.</w:t>
       </w:r>
     </w:p>
     <w:p>
@@ -4829,6 +5095,24 @@
 </file>
 
 <file path=customXml/item1.xml><?xml version="1.0" encoding="utf-8"?>
+<p:properties xmlns:p="http://schemas.microsoft.com/office/2006/metadata/properties" xmlns:xsi="http://www.w3.org/2001/XMLSchema-instance" xmlns:pc="http://schemas.microsoft.com/office/infopath/2007/PartnerControls">
+  <documentManagement>
+    <PublishingExpirationDate xmlns="http://schemas.microsoft.com/sharepoint/v3" xsi:nil="true"/>
+    <PublishingStartDate xmlns="http://schemas.microsoft.com/sharepoint/v3" xsi:nil="true"/>
+  </documentManagement>
+</p:properties>
+</file>
+
+<file path=customXml/item2.xml><?xml version="1.0" encoding="utf-8"?>
+<?mso-contentType ?>
+<FormTemplates xmlns="http://schemas.microsoft.com/sharepoint/v3/contenttype/forms">
+  <Display>DocumentLibraryForm</Display>
+  <Edit>DocumentLibraryForm</Edit>
+  <New>DocumentLibraryForm</New>
+</FormTemplates>
+</file>
+
+<file path=customXml/item3.xml><?xml version="1.0" encoding="utf-8"?>
 <ct:contentTypeSchema xmlns:ct="http://schemas.microsoft.com/office/2006/metadata/contentType" xmlns:ma="http://schemas.microsoft.com/office/2006/metadata/properties/metaAttributes" ct:_="" ma:_="" ma:contentTypeName="Asiakirja" ma:contentTypeID="0x01010017418C401CCB2042A3A99A19F43F356D" ma:contentTypeVersion="1" ma:contentTypeDescription="Luo uusi asiakirja." ma:contentTypeScope="" ma:versionID="f4b075d3ca74a5dbaed73e767a156aa0">
   <xsd:schema xmlns:xsd="http://www.w3.org/2001/XMLSchema" xmlns:p="http://schemas.microsoft.com/office/2006/metadata/properties" xmlns:ns1="http://schemas.microsoft.com/sharepoint/v3" targetNamespace="http://schemas.microsoft.com/office/2006/metadata/properties" ma:root="true" ma:fieldsID="4340a008e99365d80b71206bae222996" ns1:_="">
     <xsd:import namespace="http://schemas.microsoft.com/sharepoint/v3"/>
@@ -4894,25 +5178,25 @@
 </ct:contentTypeSchema>
 </file>
 
-<file path=customXml/item2.xml><?xml version="1.0" encoding="utf-8"?>
-<?mso-contentType ?>
-<FormTemplates xmlns="http://schemas.microsoft.com/sharepoint/v3/contenttype/forms">
-  <Display>DocumentLibraryForm</Display>
-  <Edit>DocumentLibraryForm</Edit>
-  <New>DocumentLibraryForm</New>
-</FormTemplates>
+<file path=customXml/itemProps1.xml><?xml version="1.0" encoding="utf-8"?>
+<ds:datastoreItem xmlns:ds="http://schemas.openxmlformats.org/officeDocument/2006/customXml" ds:itemID="{FA8F0064-303C-446D-896E-46EEB9A79DC3}">
+  <ds:schemaRefs>
+    <ds:schemaRef ds:uri="http://schemas.microsoft.com/office/2006/metadata/properties"/>
+    <ds:schemaRef ds:uri="http://schemas.microsoft.com/office/infopath/2007/PartnerControls"/>
+    <ds:schemaRef ds:uri="http://schemas.microsoft.com/sharepoint/v3"/>
+  </ds:schemaRefs>
+</ds:datastoreItem>
 </file>
 
-<file path=customXml/item3.xml><?xml version="1.0" encoding="utf-8"?>
-<p:properties xmlns:p="http://schemas.microsoft.com/office/2006/metadata/properties" xmlns:xsi="http://www.w3.org/2001/XMLSchema-instance" xmlns:pc="http://schemas.microsoft.com/office/infopath/2007/PartnerControls">
-  <documentManagement>
-    <PublishingExpirationDate xmlns="http://schemas.microsoft.com/sharepoint/v3" xsi:nil="true"/>
-    <PublishingStartDate xmlns="http://schemas.microsoft.com/sharepoint/v3" xsi:nil="true"/>
-  </documentManagement>
-</p:properties>
+<file path=customXml/itemProps2.xml><?xml version="1.0" encoding="utf-8"?>
+<ds:datastoreItem xmlns:ds="http://schemas.openxmlformats.org/officeDocument/2006/customXml" ds:itemID="{13FBD2FA-5696-460D-A278-9A302A0F72AE}">
+  <ds:schemaRefs>
+    <ds:schemaRef ds:uri="http://schemas.microsoft.com/sharepoint/v3/contenttype/forms"/>
+  </ds:schemaRefs>
+</ds:datastoreItem>
 </file>
 
-<file path=customXml/itemProps1.xml><?xml version="1.0" encoding="utf-8"?>
+<file path=customXml/itemProps3.xml><?xml version="1.0" encoding="utf-8"?>
 <ds:datastoreItem xmlns:ds="http://schemas.openxmlformats.org/officeDocument/2006/customXml" ds:itemID="{B9A87442-5A7B-46FD-BD28-170CE9B7256F}">
   <ds:schemaRefs>
     <ds:schemaRef ds:uri="http://schemas.microsoft.com/office/2006/metadata/contentType"/>
@@ -4927,22 +5211,4 @@
     <ds:schemaRef ds:uri="http://schemas.microsoft.com/office/internal/2005/internalDocumentation"/>
   </ds:schemaRefs>
 </ds:datastoreItem>
-</file>
-
-<file path=customXml/itemProps2.xml><?xml version="1.0" encoding="utf-8"?>
-<ds:datastoreItem xmlns:ds="http://schemas.openxmlformats.org/officeDocument/2006/customXml" ds:itemID="{13FBD2FA-5696-460D-A278-9A302A0F72AE}">
-  <ds:schemaRefs>
-    <ds:schemaRef ds:uri="http://schemas.microsoft.com/sharepoint/v3/contenttype/forms"/>
-  </ds:schemaRefs>
-</ds:datastoreItem>
-</file>
-
-<file path=customXml/itemProps3.xml><?xml version="1.0" encoding="utf-8"?>
-<ds:datastoreItem xmlns:ds="http://schemas.openxmlformats.org/officeDocument/2006/customXml" ds:itemID="{FA8F0064-303C-446D-896E-46EEB9A79DC3}">
-  <ds:schemaRefs>
-    <ds:schemaRef ds:uri="http://schemas.microsoft.com/office/2006/metadata/properties"/>
-    <ds:schemaRef ds:uri="http://schemas.microsoft.com/office/infopath/2007/PartnerControls"/>
-    <ds:schemaRef ds:uri="http://schemas.microsoft.com/sharepoint/v3"/>
-  </ds:schemaRefs>
-</ds:datastoreItem>
 </file>
</xml_diff>